<commit_message>
Skrivd mer til del 4
</commit_message>
<xml_diff>
--- a/Prosjekt-del-4/Kladd Bård.docx
+++ b/Prosjekt-del-4/Kladd Bård.docx
@@ -3,11 +3,106 @@
 <w:document xmlns:wpc="http://schemas.microsoft.com/office/word/2010/wordprocessingCanvas" xmlns:mo="http://schemas.microsoft.com/office/mac/office/2008/main" xmlns:mc="http://schemas.openxmlformats.org/markup-compatibility/2006" xmlns:mv="urn:schemas-microsoft-com:mac:vml" xmlns:o="urn:schemas-microsoft-com:office:office" xmlns:r="http://schemas.openxmlformats.org/officeDocument/2006/relationships" xmlns:m="http://schemas.openxmlformats.org/officeDocument/2006/math" xmlns:v="urn:schemas-microsoft-com:vml" xmlns:wp14="http://schemas.microsoft.com/office/word/2010/wordprocessingDrawing" xmlns:wp="http://schemas.openxmlformats.org/drawingml/2006/wordprocessingDrawing" xmlns:w10="urn:schemas-microsoft-com:office:word" xmlns:w="http://schemas.openxmlformats.org/wordprocessingml/2006/main" xmlns:w14="http://schemas.microsoft.com/office/word/2010/wordml" xmlns:w15="http://schemas.microsoft.com/office/word/2012/wordml" xmlns:wpg="http://schemas.microsoft.com/office/word/2010/wordprocessingGroup" xmlns:wpi="http://schemas.microsoft.com/office/word/2010/wordprocessingInk" xmlns:wne="http://schemas.microsoft.com/office/word/2006/wordml" xmlns:wps="http://schemas.microsoft.com/office/word/2010/wordprocessingShape" mc:Ignorable="w14 w15 wp14">
   <w:body>
     <w:p>
-      <w:r>
-        <w:t>Kladd, Bård</w:t>
-      </w:r>
-    </w:p>
-    <w:p/>
+      <w:pPr>
+        <w:rPr>
+          <w:b/>
+        </w:rPr>
+      </w:pPr>
+      <w:r>
+        <w:rPr>
+          <w:b/>
+        </w:rPr>
+        <w:t>Ubuntu og VirtualBox</w:t>
+      </w:r>
+    </w:p>
+    <w:p>
+      <w:r>
+        <w:t>Ubuntu er et ”open source” o</w:t>
+      </w:r>
+      <w:r>
+        <w:t>perativsystem for datamaskiner</w:t>
+      </w:r>
+      <w:r>
+        <w:t>, publisert av Canonical Ltd. Operativsystemet bygger på Linux</w:t>
+      </w:r>
+      <w:r>
+        <w:t xml:space="preserve">kjernen, og er per dags dato en </w:t>
+      </w:r>
+      <w:r>
+        <w:t xml:space="preserve">av de mest </w:t>
+      </w:r>
+      <w:r>
+        <w:t xml:space="preserve">populære Linux-distribusjonene. Det er gratis å bruke, som et resultat av at frivillige utviklere over hele verden bidrar til å utvikle systemet. </w:t>
+      </w:r>
+    </w:p>
+    <w:p>
+      <w:r>
+        <w:t>VirtualBox er en</w:t>
+      </w:r>
+      <w:r>
+        <w:t xml:space="preserve"> gratis</w:t>
+      </w:r>
+      <w:r>
+        <w:t xml:space="preserve"> programvare utviklet av Oracle Corporation, for</w:t>
+      </w:r>
+      <w:r>
+        <w:t xml:space="preserve"> å simulere</w:t>
+      </w:r>
+      <w:r>
+        <w:t xml:space="preserve"> virtuelle maskiner. </w:t>
+      </w:r>
+      <w:r>
+        <w:t xml:space="preserve">Windows og diverse Linux-distribusjoner er blant operativsystemene som kan simuleres på disse maskinene. </w:t>
+      </w:r>
+      <w:r>
+        <w:t xml:space="preserve"> </w:t>
+      </w:r>
+    </w:p>
+    <w:p>
+      <w:r>
+        <w:t xml:space="preserve">I dette prosjektet har vi lastet </w:t>
+      </w:r>
+      <w:r>
+        <w:t>ned</w:t>
+      </w:r>
+      <w:r>
+        <w:t xml:space="preserve"> og installert</w:t>
+      </w:r>
+      <w:r>
+        <w:t xml:space="preserve"> VirtualBox, for så å</w:t>
+      </w:r>
+      <w:r>
+        <w:t xml:space="preserve"> ins</w:t>
+      </w:r>
+      <w:r>
+        <w:t>tallere</w:t>
+      </w:r>
+      <w:r>
+        <w:t xml:space="preserve"> versjon 16.04.3 LTS av Ubuntu på en virtuell maskin. Vi installerte også VirtualBox Extension Pack for at den virtuelle maskinen skulle støtte enheter med USB 2.0 og USB 3.0.</w:t>
+      </w:r>
+    </w:p>
+    <w:p/>
+    <w:p>
+      <w:r>
+        <w:rPr>
+          <w:b/>
+        </w:rPr>
+        <w:t>Buildroot</w:t>
+      </w:r>
+    </w:p>
+    <w:p>
+      <w:r>
+        <w:t xml:space="preserve">Buildroot er en gratis ”open source”-programvare for å enkelt bygge og konfigurere en komplett Linux-distribusjon for innebygde datasystemer. </w:t>
+      </w:r>
+    </w:p>
+    <w:p>
+      <w:r>
+        <w:t>Som en del av prosjektet skulle vi konfigurere en egen Linux-distribusjon som skulle fungere med en Raspb</w:t>
+      </w:r>
+      <w:r>
+        <w:t>erry Pi 3 og et Skpang CAN-kort</w:t>
+      </w:r>
+    </w:p>
     <w:p>
       <w:r>
         <w:rPr>
@@ -15,26 +110,26 @@
           <w:lang w:eastAsia="nb-NO"/>
         </w:rPr>
         <w:drawing>
-          <wp:anchor distT="0" distB="0" distL="114300" distR="114300" simplePos="0" relativeHeight="251658240" behindDoc="0" locked="0" layoutInCell="1" allowOverlap="1" wp14:anchorId="13D178F6" wp14:editId="661A23E5">
+          <wp:anchor distT="0" distB="0" distL="114300" distR="114300" simplePos="0" relativeHeight="251666432" behindDoc="0" locked="0" layoutInCell="1" allowOverlap="1" wp14:anchorId="3FB046AB" wp14:editId="7B7A48CC">
             <wp:simplePos x="0" y="0"/>
             <wp:positionH relativeFrom="column">
-              <wp:posOffset>-161925</wp:posOffset>
+              <wp:posOffset>3810</wp:posOffset>
             </wp:positionH>
             <wp:positionV relativeFrom="paragraph">
-              <wp:posOffset>1019175</wp:posOffset>
+              <wp:posOffset>857073</wp:posOffset>
             </wp:positionV>
-            <wp:extent cx="5753100" cy="3657600"/>
-            <wp:effectExtent l="0" t="0" r="12700" b="0"/>
+            <wp:extent cx="5752465" cy="393700"/>
+            <wp:effectExtent l="0" t="0" r="0" b="12700"/>
             <wp:wrapTight wrapText="bothSides">
               <wp:wrapPolygon edited="0">
                 <wp:start x="0" y="0"/>
-                <wp:lineTo x="0" y="21450"/>
-                <wp:lineTo x="21552" y="21450"/>
-                <wp:lineTo x="21552" y="0"/>
+                <wp:lineTo x="0" y="20903"/>
+                <wp:lineTo x="21459" y="20903"/>
+                <wp:lineTo x="21459" y="0"/>
                 <wp:lineTo x="0" y="0"/>
               </wp:wrapPolygon>
             </wp:wrapTight>
-            <wp:docPr id="1" name="Bilde 1" descr="/Users/bardbarstad/Dropbox/Skjermbilder/Skjermbilde 2017-11-06 10.38.28.png"/>
+            <wp:docPr id="9" name="Bilde 9" descr="../../../../../../Dropbox/Skjermbilder/Skjermbilde%202017-11-07%2013.58.52."/>
             <wp:cNvGraphicFramePr>
               <a:graphicFrameLocks xmlns:a="http://schemas.openxmlformats.org/drawingml/2006/main" noChangeAspect="1"/>
             </wp:cNvGraphicFramePr>
@@ -42,7 +137,7 @@
               <a:graphicData uri="http://schemas.openxmlformats.org/drawingml/2006/picture">
                 <pic:pic xmlns:pic="http://schemas.openxmlformats.org/drawingml/2006/picture">
                   <pic:nvPicPr>
-                    <pic:cNvPr id="0" name="Picture 1" descr="/Users/bardbarstad/Dropbox/Skjermbilder/Skjermbilde 2017-11-06 10.38.28.png"/>
+                    <pic:cNvPr id="0" name="Picture 4" descr="../../../../../../Dropbox/Skjermbilder/Skjermbilde%202017-11-07%2013.58.52."/>
                     <pic:cNvPicPr>
                       <a:picLocks noChangeAspect="1" noChangeArrowheads="1"/>
                     </pic:cNvPicPr>
@@ -63,7 +158,7 @@
                   <pic:spPr bwMode="auto">
                     <a:xfrm>
                       <a:off x="0" y="0"/>
-                      <a:ext cx="5753100" cy="3657600"/>
+                      <a:ext cx="5752465" cy="393700"/>
                     </a:xfrm>
                     <a:prstGeom prst="rect">
                       <a:avLst/>
@@ -85,79 +180,85 @@
           </wp:anchor>
         </w:drawing>
       </w:r>
-      <w:proofErr w:type="spellStart"/>
-      <w:r>
-        <w:t>Oppgv</w:t>
-      </w:r>
-      <w:proofErr w:type="spellEnd"/>
-      <w:r>
-        <w:t xml:space="preserve"> 1, 3) </w:t>
-      </w:r>
-    </w:p>
-    <w:p>
-      <w:r>
-        <w:t xml:space="preserve">Prosessor-arkitekturen er Cortex-A7. </w:t>
-      </w:r>
-    </w:p>
-    <w:p>
-      <w:r>
-        <w:t xml:space="preserve">I terminalen til </w:t>
-      </w:r>
-      <w:proofErr w:type="spellStart"/>
-      <w:r>
-        <w:t>buildroot</w:t>
-      </w:r>
-      <w:proofErr w:type="spellEnd"/>
-      <w:r>
-        <w:t>-mappa</w:t>
-      </w:r>
-      <w:proofErr w:type="gramStart"/>
-      <w:r>
-        <w:t>: ”</w:t>
-      </w:r>
-      <w:r>
-        <w:t>make</w:t>
-      </w:r>
-      <w:proofErr w:type="gramEnd"/>
-      <w:r>
-        <w:t xml:space="preserve"> raspberrypi3_defconfig </w:t>
-      </w:r>
-      <w:proofErr w:type="spellStart"/>
-      <w:r>
-        <w:t>menuconfig</w:t>
-      </w:r>
-      <w:proofErr w:type="spellEnd"/>
-      <w:r>
-        <w:t>”</w:t>
-      </w:r>
-    </w:p>
-    <w:p>
-      <w:r>
-        <w:t xml:space="preserve">Target </w:t>
-      </w:r>
-      <w:proofErr w:type="spellStart"/>
-      <w:r>
-        <w:t>options</w:t>
-      </w:r>
-      <w:proofErr w:type="spellEnd"/>
+      <w:r>
+        <w:t xml:space="preserve">Vi lastet ned versjon </w:t>
+      </w:r>
+      <w:r>
+        <w:t xml:space="preserve">2017.02.07 </w:t>
+      </w:r>
+      <w:r>
+        <w:t>av</w:t>
+      </w:r>
       <w:r>
         <w:t xml:space="preserve"> </w:t>
       </w:r>
       <w:r>
-        <w:sym w:font="Wingdings" w:char="F0E0"/>
-      </w:r>
-      <w:r>
-        <w:t xml:space="preserve"> Target Architecture Variant (Cortex-A7)</w:t>
-      </w:r>
-    </w:p>
-    <w:p/>
-    <w:p/>
-    <w:p>
-      <w:r>
-        <w:t xml:space="preserve">Oppgv1, </w:t>
-      </w:r>
-      <w:r>
-        <w:t>7)</w:t>
+        <w:t xml:space="preserve">Buildroot </w:t>
+      </w:r>
+      <w:r>
+        <w:t>på vår virtuelle Ubuntu-maskin.</w:t>
+      </w:r>
+      <w:r>
+        <w:t xml:space="preserve"> Via ter</w:t>
+      </w:r>
+      <w:r>
+        <w:t>minalvinduet fra buildrootprosjektet</w:t>
+      </w:r>
+      <w:r>
+        <w:t>, prøvd</w:t>
+      </w:r>
+      <w:r>
+        <w:t>e vi å åpne konfigurasjonsmenyen med kommandoen ”make menuconfig”.</w:t>
+      </w:r>
+      <w:r>
+        <w:t xml:space="preserve"> V</w:t>
+      </w:r>
+      <w:r>
+        <w:t xml:space="preserve">i fikk </w:t>
+      </w:r>
+      <w:r>
+        <w:t>beskjed om at ncurses</w:t>
+      </w:r>
+      <w:r>
+        <w:t xml:space="preserve">-biblioteket </w:t>
+      </w:r>
+      <w:r>
+        <w:t>manglet</w:t>
+      </w:r>
+      <w:r>
+        <w:t xml:space="preserve"> og måtte installeres. </w:t>
+      </w:r>
+      <w:r>
+        <w:t>Dett</w:t>
+      </w:r>
+      <w:r>
+        <w:t xml:space="preserve">e </w:t>
+      </w:r>
+      <w:r>
+        <w:t>insta</w:t>
+      </w:r>
+      <w:r>
+        <w:t>llerte vi fra pakkebrønnen:</w:t>
+      </w:r>
+    </w:p>
+    <w:p/>
+    <w:p>
+      <w:r>
+        <w:t>Når ncurses-biblioteket var installert, kontrollerte vi at vi fikk tilgang til konfigurasjonsmenyen til buildroot. Videre kunne vi kjøre kommandoen ”make list-defconfigs” i terminalen. Dette gav oss en liste med alle eksisterende konfigurasjoner for diverse maskinvare. Siden vi bruker en Raspberry Pi 3 i dette prosjektet, kjørte vi kommandoen for å konfigurere denne.</w:t>
+      </w:r>
+    </w:p>
+    <w:p>
+      <w:r>
+        <w:t xml:space="preserve">Etter dette åpnet vi konfigurasjonsmenyen igjen, og kontrollerte hvilke ”target options” vi hadde. </w:t>
+      </w:r>
+      <w:r>
+        <w:t xml:space="preserve">Her kunne vi </w:t>
+      </w:r>
+      <w:r>
+        <w:t xml:space="preserve">blant annet </w:t>
+      </w:r>
+      <w:r>
+        <w:t xml:space="preserve">lese at prosessoren vår var en Cortex-A7 basert på ARM-arkitektur. </w:t>
       </w:r>
     </w:p>
     <w:p>
@@ -167,26 +268,26 @@
           <w:lang w:eastAsia="nb-NO"/>
         </w:rPr>
         <w:drawing>
-          <wp:anchor distT="0" distB="0" distL="114300" distR="114300" simplePos="0" relativeHeight="251659264" behindDoc="0" locked="0" layoutInCell="1" allowOverlap="1" wp14:anchorId="51A8565A" wp14:editId="2F0AA92E">
+          <wp:anchor distT="0" distB="0" distL="114300" distR="114300" simplePos="0" relativeHeight="251665408" behindDoc="0" locked="0" layoutInCell="1" allowOverlap="1" wp14:anchorId="636C018F" wp14:editId="4655EC85">
             <wp:simplePos x="0" y="0"/>
             <wp:positionH relativeFrom="column">
-              <wp:posOffset>-48260</wp:posOffset>
+              <wp:posOffset>751647</wp:posOffset>
             </wp:positionH>
             <wp:positionV relativeFrom="paragraph">
-              <wp:posOffset>836930</wp:posOffset>
+              <wp:posOffset>59618</wp:posOffset>
             </wp:positionV>
-            <wp:extent cx="5791200" cy="2032000"/>
-            <wp:effectExtent l="0" t="0" r="0" b="0"/>
+            <wp:extent cx="4226560" cy="2685415"/>
+            <wp:effectExtent l="0" t="0" r="0" b="6985"/>
             <wp:wrapTight wrapText="bothSides">
               <wp:wrapPolygon edited="0">
                 <wp:start x="0" y="0"/>
-                <wp:lineTo x="0" y="21330"/>
-                <wp:lineTo x="21505" y="21330"/>
-                <wp:lineTo x="21505" y="0"/>
+                <wp:lineTo x="0" y="21452"/>
+                <wp:lineTo x="21418" y="21452"/>
+                <wp:lineTo x="21418" y="0"/>
                 <wp:lineTo x="0" y="0"/>
               </wp:wrapPolygon>
             </wp:wrapTight>
-            <wp:docPr id="2" name="Bilde 2" descr="../../../../../../Dropbox/Skjermbilder/Skjermbilde%202017-11-06%2011.05.06."/>
+            <wp:docPr id="8" name="Bilde 8" descr="../../../../../../Dropbox/Skjermbilder/Skjermbilde%202017-11-06%2010.38.28."/>
             <wp:cNvGraphicFramePr>
               <a:graphicFrameLocks xmlns:a="http://schemas.openxmlformats.org/drawingml/2006/main" noChangeAspect="1"/>
             </wp:cNvGraphicFramePr>
@@ -194,7 +295,7 @@
               <a:graphicData uri="http://schemas.openxmlformats.org/drawingml/2006/picture">
                 <pic:pic xmlns:pic="http://schemas.openxmlformats.org/drawingml/2006/picture">
                   <pic:nvPicPr>
-                    <pic:cNvPr id="0" name="Picture 2" descr="../../../../../../Dropbox/Skjermbilder/Skjermbilde%202017-11-06%2011.05.06."/>
+                    <pic:cNvPr id="0" name="Picture 3" descr="../../../../../../Dropbox/Skjermbilder/Skjermbilde%202017-11-06%2010.38.28."/>
                     <pic:cNvPicPr>
                       <a:picLocks noChangeAspect="1" noChangeArrowheads="1"/>
                     </pic:cNvPicPr>
@@ -215,7 +316,7 @@
                   <pic:spPr bwMode="auto">
                     <a:xfrm>
                       <a:off x="0" y="0"/>
-                      <a:ext cx="5791200" cy="2032000"/>
+                      <a:ext cx="4226560" cy="2685415"/>
                     </a:xfrm>
                     <a:prstGeom prst="rect">
                       <a:avLst/>
@@ -237,38 +338,31 @@
           </wp:anchor>
         </w:drawing>
       </w:r>
-      <w:r>
-        <w:t>7</w:t>
-      </w:r>
-    </w:p>
-    <w:p>
-      <w:r>
-        <w:br w:type="page"/>
-      </w:r>
-    </w:p>
-    <w:p>
-      <w:proofErr w:type="spellStart"/>
-      <w:r>
+    </w:p>
+    <w:p>
+      <w:r>
+        <w:t xml:space="preserve"> </w:t>
+      </w:r>
+    </w:p>
+    <w:p/>
+    <w:p>
+      <w:pPr>
+        <w:rPr>
+          <w:b/>
+        </w:rPr>
+      </w:pPr>
+      <w:r>
+        <w:rPr>
+          <w:b/>
+        </w:rPr>
         <w:lastRenderedPageBreak/>
-        <w:t>Oppgv</w:t>
-      </w:r>
-      <w:proofErr w:type="spellEnd"/>
-      <w:r>
-        <w:t xml:space="preserve"> 1, 10) </w:t>
-      </w:r>
-    </w:p>
-    <w:p/>
-    <w:p>
-      <w:r>
-        <w:t xml:space="preserve">Leser av hvilke disker som er koblet til. Her har vi kun </w:t>
-      </w:r>
-      <w:proofErr w:type="spellStart"/>
-      <w:r>
-        <w:t>hoveddisken</w:t>
-      </w:r>
-      <w:proofErr w:type="spellEnd"/>
-      <w:r>
-        <w:t>; sda1.</w:t>
+        <w:t xml:space="preserve">Installasjon av delvis ferdig </w:t>
+      </w:r>
+      <w:r>
+        <w:rPr>
+          <w:b/>
+        </w:rPr>
+        <w:t>konfigurert oppsett</w:t>
       </w:r>
     </w:p>
     <w:p>
@@ -278,26 +372,26 @@
           <w:lang w:eastAsia="nb-NO"/>
         </w:rPr>
         <w:drawing>
-          <wp:anchor distT="0" distB="0" distL="114300" distR="114300" simplePos="0" relativeHeight="251660288" behindDoc="0" locked="0" layoutInCell="1" allowOverlap="1" wp14:anchorId="148EAFB8" wp14:editId="22D9A2A3">
+          <wp:anchor distT="0" distB="0" distL="114300" distR="114300" simplePos="0" relativeHeight="251663360" behindDoc="0" locked="0" layoutInCell="1" allowOverlap="1" wp14:anchorId="06057AD3" wp14:editId="31A63818">
             <wp:simplePos x="0" y="0"/>
             <wp:positionH relativeFrom="column">
-              <wp:posOffset>-158750</wp:posOffset>
+              <wp:posOffset>29505</wp:posOffset>
             </wp:positionH>
             <wp:positionV relativeFrom="paragraph">
-              <wp:posOffset>260985</wp:posOffset>
+              <wp:posOffset>635000</wp:posOffset>
             </wp:positionV>
-            <wp:extent cx="5752465" cy="3348990"/>
-            <wp:effectExtent l="0" t="0" r="0" b="3810"/>
+            <wp:extent cx="5752465" cy="510540"/>
+            <wp:effectExtent l="0" t="0" r="0" b="0"/>
             <wp:wrapTight wrapText="bothSides">
               <wp:wrapPolygon edited="0">
                 <wp:start x="0" y="0"/>
-                <wp:lineTo x="0" y="21461"/>
-                <wp:lineTo x="21459" y="21461"/>
+                <wp:lineTo x="0" y="20418"/>
+                <wp:lineTo x="21459" y="20418"/>
                 <wp:lineTo x="21459" y="0"/>
                 <wp:lineTo x="0" y="0"/>
               </wp:wrapPolygon>
             </wp:wrapTight>
-            <wp:docPr id="3" name="Bilde 3" descr="../../../../../../Dropbox/Skjermbilder/Skjermbilde%202017-11-06%2012.58.12."/>
+            <wp:docPr id="6" name="Bilde 6" descr="../../../../../../Dropbox/Skjermbilder/Skjermbilde%202017-11-07%2013.32.22."/>
             <wp:cNvGraphicFramePr>
               <a:graphicFrameLocks xmlns:a="http://schemas.openxmlformats.org/drawingml/2006/main" noChangeAspect="1"/>
             </wp:cNvGraphicFramePr>
@@ -305,7 +399,7 @@
               <a:graphicData uri="http://schemas.openxmlformats.org/drawingml/2006/picture">
                 <pic:pic xmlns:pic="http://schemas.openxmlformats.org/drawingml/2006/picture">
                   <pic:nvPicPr>
-                    <pic:cNvPr id="0" name="Picture 3" descr="../../../../../../Dropbox/Skjermbilder/Skjermbilde%202017-11-06%2012.58.12."/>
+                    <pic:cNvPr id="0" name="Picture 1" descr="../../../../../../Dropbox/Skjermbilder/Skjermbilde%202017-11-07%2013.32.22."/>
                     <pic:cNvPicPr>
                       <a:picLocks noChangeAspect="1" noChangeArrowheads="1"/>
                     </pic:cNvPicPr>
@@ -326,7 +420,7 @@
                   <pic:spPr bwMode="auto">
                     <a:xfrm>
                       <a:off x="0" y="0"/>
-                      <a:ext cx="5752465" cy="3348990"/>
+                      <a:ext cx="5752465" cy="510540"/>
                     </a:xfrm>
                     <a:prstGeom prst="rect">
                       <a:avLst/>
@@ -348,8 +442,23 @@
           </wp:anchor>
         </w:drawing>
       </w:r>
-    </w:p>
-    <w:p/>
+      <w:r>
+        <w:t xml:space="preserve">Faglærer la ut en kopi av et delvis ferdig konfigurert oppsett til Raspberry Pi 3. Denne lastet vi ned fra Fronter og fulgte videre veiledning i oppgaven for installasjon. Vi åpnet buildroot konfigurasjonsmenyen fra prosjektmappa for å sjekke oppsettet.  </w:t>
+      </w:r>
+    </w:p>
+    <w:p>
+      <w:r>
+        <w:t>For å installere can_pingpong-pakken, kopierte vi mas234-konfigurasjonsfilen inn i buildroot</w:t>
+      </w:r>
+      <w:r>
+        <w:t xml:space="preserve">-output-mappa. Vi navnga filen til ”.config”. </w:t>
+      </w:r>
+    </w:p>
+    <w:p>
+      <w:r>
+        <w:t>Vi kontrollerte nå at can_pingpong var valgt i konfigurasjonsmenyen, og startet kompileringen med kommandoen:</w:t>
+      </w:r>
+    </w:p>
     <w:p>
       <w:r>
         <w:rPr>
@@ -357,26 +466,10 @@
           <w:lang w:eastAsia="nb-NO"/>
         </w:rPr>
         <w:drawing>
-          <wp:anchor distT="0" distB="0" distL="114300" distR="114300" simplePos="0" relativeHeight="251661312" behindDoc="0" locked="0" layoutInCell="1" allowOverlap="1" wp14:anchorId="2E1DAA9C" wp14:editId="539E0C57">
-            <wp:simplePos x="0" y="0"/>
-            <wp:positionH relativeFrom="column">
-              <wp:posOffset>-166370</wp:posOffset>
-            </wp:positionH>
-            <wp:positionV relativeFrom="paragraph">
-              <wp:posOffset>347980</wp:posOffset>
-            </wp:positionV>
-            <wp:extent cx="5752465" cy="3402330"/>
-            <wp:effectExtent l="0" t="0" r="0" b="1270"/>
-            <wp:wrapTight wrapText="bothSides">
-              <wp:wrapPolygon edited="0">
-                <wp:start x="0" y="0"/>
-                <wp:lineTo x="0" y="21447"/>
-                <wp:lineTo x="21459" y="21447"/>
-                <wp:lineTo x="21459" y="0"/>
-                <wp:lineTo x="0" y="0"/>
-              </wp:wrapPolygon>
-            </wp:wrapTight>
-            <wp:docPr id="4" name="Bilde 4" descr="../../../../../../Dropbox/Skjermbilder/Skjermbilde%202017-11-06%2013.54.03."/>
+          <wp:inline distT="0" distB="0" distL="0" distR="0" wp14:anchorId="68199127" wp14:editId="10DC1551">
+            <wp:extent cx="5752465" cy="574040"/>
+            <wp:effectExtent l="0" t="0" r="0" b="10160"/>
+            <wp:docPr id="7" name="Bilde 7" descr="../../../../../../Dropbox/Skjermbilder/Skjermbilde%202017-11-13%2012.24.34."/>
             <wp:cNvGraphicFramePr>
               <a:graphicFrameLocks xmlns:a="http://schemas.openxmlformats.org/drawingml/2006/main" noChangeAspect="1"/>
             </wp:cNvGraphicFramePr>
@@ -384,7 +477,7 @@
               <a:graphicData uri="http://schemas.openxmlformats.org/drawingml/2006/picture">
                 <pic:pic xmlns:pic="http://schemas.openxmlformats.org/drawingml/2006/picture">
                   <pic:nvPicPr>
-                    <pic:cNvPr id="0" name="Picture 4" descr="../../../../../../Dropbox/Skjermbilder/Skjermbilde%202017-11-06%2013.54.03."/>
+                    <pic:cNvPr id="0" name="Picture 2" descr="../../../../../../Dropbox/Skjermbilder/Skjermbilde%202017-11-13%2012.24.34."/>
                     <pic:cNvPicPr>
                       <a:picLocks noChangeAspect="1" noChangeArrowheads="1"/>
                     </pic:cNvPicPr>
@@ -405,7 +498,7 @@
                   <pic:spPr bwMode="auto">
                     <a:xfrm>
                       <a:off x="0" y="0"/>
-                      <a:ext cx="5752465" cy="3402330"/>
+                      <a:ext cx="5752465" cy="574040"/>
                     </a:xfrm>
                     <a:prstGeom prst="rect">
                       <a:avLst/>
@@ -418,72 +511,53 @@
                 </pic:pic>
               </a:graphicData>
             </a:graphic>
-            <wp14:sizeRelH relativeFrom="page">
-              <wp14:pctWidth>0</wp14:pctWidth>
-            </wp14:sizeRelH>
-            <wp14:sizeRelV relativeFrom="page">
-              <wp14:pctHeight>0</wp14:pctHeight>
-            </wp14:sizeRelV>
-          </wp:anchor>
+          </wp:inline>
         </w:drawing>
       </w:r>
-      <w:r>
-        <w:t xml:space="preserve">Koblet til en </w:t>
-      </w:r>
-      <w:proofErr w:type="spellStart"/>
-      <w:r>
-        <w:t>sd-card</w:t>
-      </w:r>
-      <w:proofErr w:type="spellEnd"/>
-      <w:r>
-        <w:t xml:space="preserve"> -&gt; USB, og leste av navnet på den nye disken til å være sdb1:</w:t>
-      </w:r>
-    </w:p>
-    <w:p/>
-    <w:p/>
-    <w:p>
-      <w:r>
-        <w:t xml:space="preserve">Skriver over </w:t>
-      </w:r>
-      <w:proofErr w:type="spellStart"/>
-      <w:r>
-        <w:t>sdcard.img</w:t>
-      </w:r>
-      <w:proofErr w:type="spellEnd"/>
-      <w:r>
-        <w:t xml:space="preserve"> filen til minnekortet. </w:t>
-      </w:r>
-      <w:proofErr w:type="spellStart"/>
-      <w:r>
-        <w:t>dd</w:t>
-      </w:r>
-      <w:proofErr w:type="spellEnd"/>
-      <w:r>
-        <w:t xml:space="preserve"> = data </w:t>
-      </w:r>
-      <w:proofErr w:type="spellStart"/>
-      <w:r>
-        <w:t>duplicator</w:t>
-      </w:r>
-      <w:proofErr w:type="spellEnd"/>
-      <w:r>
-        <w:t xml:space="preserve">. </w:t>
-      </w:r>
-      <w:proofErr w:type="spellStart"/>
-      <w:r>
-        <w:t>if</w:t>
-      </w:r>
-      <w:proofErr w:type="spellEnd"/>
-      <w:r>
-        <w:t xml:space="preserve"> = Input file (hvor fila befinner seg). </w:t>
-      </w:r>
-      <w:proofErr w:type="spellStart"/>
-      <w:r>
-        <w:t>of</w:t>
-      </w:r>
-      <w:proofErr w:type="spellEnd"/>
-      <w:r>
-        <w:t xml:space="preserve"> = output file (hvor man skal skrive fila).</w:t>
+    </w:p>
+    <w:p/>
+    <w:p>
+      <w:r>
+        <w:rPr>
+          <w:b/>
+        </w:rPr>
+        <w:t>SD-kort</w:t>
+      </w:r>
+    </w:p>
+    <w:p>
+      <w:r>
+        <w:t>Kompilerin</w:t>
+      </w:r>
+      <w:r>
+        <w:t xml:space="preserve">gen genererte et ferdig SD-kort </w:t>
+      </w:r>
+      <w:r>
+        <w:t>im</w:t>
+      </w:r>
+      <w:r>
+        <w:t>age. Dette skulle vi skrive til et microSD-kort ved å benytte linux-programmet ”dd”.</w:t>
+      </w:r>
+    </w:p>
+    <w:p>
+      <w:r>
+        <w:t>dd står for ”data duplicator”, og er et verktøy med primærfunksjon å konvertere og kopiere filer. Dette gjøres direkte i</w:t>
+      </w:r>
+      <w:r>
+        <w:t xml:space="preserve"> terminalen med kommando-linjer.</w:t>
+      </w:r>
+    </w:p>
+    <w:p>
+      <w:r>
+        <w:t>Vi koblet til microSD-kortet med en USB-adapter, da den interne SD-kort leseren til datamas</w:t>
+      </w:r>
+      <w:r>
+        <w:t>kinen ikke fungerte med Ubuntu. For å sikre oss mot at vi skrev SD-kort imaget til</w:t>
+      </w:r>
+      <w:r>
+        <w:t xml:space="preserve"> vår primærharddisk</w:t>
+      </w:r>
+      <w:r>
+        <w:t>, kjørte vi kommandoen ”fdisk –l” i terminalen. Denne kommandoen listet opp tilgjengelige disker før og etter vi koblet til SD-kortet. Vi så da at minnekortet var navngitt /dev/sdb.</w:t>
       </w:r>
     </w:p>
     <w:p>
@@ -493,21 +567,21 @@
           <w:lang w:eastAsia="nb-NO"/>
         </w:rPr>
         <w:drawing>
-          <wp:anchor distT="0" distB="0" distL="114300" distR="114300" simplePos="0" relativeHeight="251662336" behindDoc="0" locked="0" layoutInCell="1" allowOverlap="1" wp14:anchorId="38684258" wp14:editId="191182FA">
+          <wp:anchor distT="0" distB="0" distL="114300" distR="114300" simplePos="0" relativeHeight="251662336" behindDoc="0" locked="0" layoutInCell="1" allowOverlap="1" wp14:anchorId="38684258" wp14:editId="26768C06">
             <wp:simplePos x="0" y="0"/>
             <wp:positionH relativeFrom="column">
-              <wp:posOffset>-48895</wp:posOffset>
+              <wp:posOffset>-47625</wp:posOffset>
             </wp:positionH>
             <wp:positionV relativeFrom="paragraph">
-              <wp:posOffset>287655</wp:posOffset>
+              <wp:posOffset>641350</wp:posOffset>
             </wp:positionV>
-            <wp:extent cx="5752465" cy="3328035"/>
+            <wp:extent cx="5752465" cy="868045"/>
             <wp:effectExtent l="0" t="0" r="0" b="0"/>
             <wp:wrapTight wrapText="bothSides">
               <wp:wrapPolygon edited="0">
                 <wp:start x="0" y="0"/>
-                <wp:lineTo x="0" y="21431"/>
-                <wp:lineTo x="21459" y="21431"/>
+                <wp:lineTo x="0" y="20857"/>
+                <wp:lineTo x="21459" y="20857"/>
                 <wp:lineTo x="21459" y="0"/>
                 <wp:lineTo x="0" y="0"/>
               </wp:wrapPolygon>
@@ -525,7 +599,7 @@
                       <a:picLocks noChangeAspect="1" noChangeArrowheads="1"/>
                     </pic:cNvPicPr>
                   </pic:nvPicPr>
-                  <pic:blipFill>
+                  <pic:blipFill rotWithShape="1">
                     <a:blip r:embed="rId11">
                       <a:extLst>
                         <a:ext uri="{28A0092B-C50C-407E-A947-70E740481C1C}">
@@ -533,15 +607,13 @@
                         </a:ext>
                       </a:extLst>
                     </a:blip>
-                    <a:srcRect/>
-                    <a:stretch>
-                      <a:fillRect/>
-                    </a:stretch>
+                    <a:srcRect t="36518" b="37397"/>
+                    <a:stretch/>
                   </pic:blipFill>
                   <pic:spPr bwMode="auto">
                     <a:xfrm>
                       <a:off x="0" y="0"/>
-                      <a:ext cx="5752465" cy="3328035"/>
+                      <a:ext cx="5752465" cy="868045"/>
                     </a:xfrm>
                     <a:prstGeom prst="rect">
                       <a:avLst/>
@@ -550,6 +622,11 @@
                     <a:ln>
                       <a:noFill/>
                     </a:ln>
+                    <a:extLst>
+                      <a:ext uri="{53640926-AAD7-44D8-BBD7-CCE9431645EC}">
+                        <a14:shadowObscured xmlns:a14="http://schemas.microsoft.com/office/drawing/2010/main"/>
+                      </a:ext>
+                    </a:extLst>
                   </pic:spPr>
                 </pic:pic>
               </a:graphicData>
@@ -563,15 +640,383 @@
           </wp:anchor>
         </w:drawing>
       </w:r>
-    </w:p>
-    <w:p/>
-    <w:p/>
-    <w:p/>
-    <w:p/>
-    <w:p>
+      <w:r>
+        <w:t>Ved å bruke ”dd”, skrev vi image-filen vår til SD-kortet. I figur ”????”</w:t>
+      </w:r>
+      <w:r>
+        <w:t xml:space="preserve"> kan det ses at vi skrev </w:t>
+      </w:r>
+      <w:r>
+        <w:t xml:space="preserve">filen til /dev/sdb1. Dette er en partisjon på SD-kortet, og forårsaket feil da vi startet opp Raspberry Pien. Vi </w:t>
+      </w:r>
+      <w:r>
+        <w:t>endret dette og skrev image-filen til hele SD-kortet da vi oppdaget feilen.</w:t>
+      </w:r>
+    </w:p>
+    <w:p/>
+    <w:p/>
+    <w:p/>
+    <w:p/>
+    <w:p/>
+    <w:p/>
+    <w:p/>
+    <w:p/>
+    <w:p/>
+    <w:p/>
+    <w:p/>
+    <w:p/>
+    <w:p/>
+    <w:p>
+      <w:r>
+        <w:rPr>
+          <w:b/>
+        </w:rPr>
+        <w:t>Koble opp hardware</w:t>
+      </w:r>
+    </w:p>
+    <w:p>
+      <w:r>
+        <w:t>Skrive litt om raspberry Pi og tilleggskortet</w:t>
+      </w:r>
+    </w:p>
+    <w:p/>
+    <w:p/>
+    <w:p>
+      <w:r>
+        <w:t xml:space="preserve">I dokumentasjonen til Raspberry Pien fant vi spesifikasjoner på hvordan strømforsyning som kreves. </w:t>
+      </w:r>
+      <w:r>
+        <w:t>Pien må bli</w:t>
+      </w:r>
+      <w:r>
+        <w:t xml:space="preserve"> forsynt med 5.1V over microUSB</w:t>
+      </w:r>
+      <w:r>
+        <w:t>. Nøyaktig hvor mye strøm den trekker, varierer ut i fra hva man kobler til av utstyr. Typisk bruker model B, som er den vi har</w:t>
+      </w:r>
+      <w:r>
+        <w:t xml:space="preserve">, mellom 700-1000mA i seg </w:t>
+      </w:r>
+      <w:r>
+        <w:t>selv. Fordi vi ikke hadde noe vanlig</w:t>
+      </w:r>
+      <w:r>
+        <w:t xml:space="preserve"> strømforsyning tilgjengelig, brukte vi en USB port fra en Macbook Pro. Apple oppgir alle USB3</w:t>
+      </w:r>
+      <w:r>
+        <w:t>.0</w:t>
+      </w:r>
+      <w:r>
+        <w:t xml:space="preserve"> til å </w:t>
+      </w:r>
+      <w:r>
+        <w:t xml:space="preserve">kunne forsyne </w:t>
+      </w:r>
+      <w:r>
+        <w:t>utstyr med opptil 900mA ved 5V.</w:t>
+      </w:r>
+    </w:p>
+    <w:p>
+      <w:r>
+        <w:t xml:space="preserve">Når Raspberry Pien var koblet opp med 5V strømforsyning og gav indikasjon på suksessfull oppstart med microSD-kortet, skulle vi koble til PiCAN-kortet. Vi koblet fra strømforsyningen, og monterte kortet forsiktig på det 40 pins svære koblingspunktet på Pien. </w:t>
+      </w:r>
       <w:bookmarkStart w:id="0" w:name="_GoBack"/>
       <w:bookmarkEnd w:id="0"/>
     </w:p>
+    <w:p/>
+    <w:p/>
+    <w:p>
+      <w:r>
+        <w:t>V</w:t>
+      </w:r>
+      <w:r>
+        <w:t xml:space="preserve">i </w:t>
+      </w:r>
+      <w:r>
+        <w:t>koblet opp Pi-hat kortet på Raspber</w:t>
+      </w:r>
+      <w:r>
+        <w:t xml:space="preserve">ryen. </w:t>
+      </w:r>
+    </w:p>
+    <w:p/>
+    <w:p>
+      <w:r>
+        <w:t>Oppgave 2)</w:t>
+      </w:r>
+    </w:p>
+    <w:p>
+      <w:r>
+        <w:t>Raspberry Pi 3 blir forsynt av en 5,1V mikroUSB. Hvor mye det totale strømtrekket vårt er, vil variere ut i fra hva som er koblet til. Typisk forbruk for modell B, som er den vi har, er mellom 700-1000mA. Maximum står oppgitt til å være 1A. I tillegg kommer altså alt vi kobler til????</w:t>
+      </w:r>
+    </w:p>
+    <w:p>
+      <w:r>
+        <w:t xml:space="preserve">Den offisielle og anbefalte strømforsyningen fra og for Raspberry Pi gir ut stabile 2A. </w:t>
+      </w:r>
+    </w:p>
+    <w:p>
+      <w:r>
+        <w:t>Hvor mye har vi i USBen vår?</w:t>
+      </w:r>
+    </w:p>
+    <w:p/>
+    <w:p>
+      <w:r>
+        <w:t>Terminering: Det ligger en intern termineringsmotstand på 120 Ohm på JP2. Ved å koble en ledning mellom disse to punktene, terminerer vi BUS-en. Uten terminering, klarte vi ikke å sende/motta CAN-meldinger.</w:t>
+      </w:r>
+    </w:p>
+    <w:p/>
+    <w:p>
+      <w:r>
+        <w:t>Skrive om tilkobling av Raspberry med ethernet:</w:t>
+      </w:r>
+    </w:p>
+    <w:p/>
+    <w:p/>
+    <w:p/>
+    <w:p/>
+    <w:p/>
+    <w:p/>
+    <w:p/>
+    <w:p/>
+    <w:p/>
+    <w:p/>
+    <w:p/>
+    <w:p/>
+    <w:p/>
+    <w:p/>
+    <w:p/>
+    <w:p/>
+    <w:p/>
+    <w:p/>
+    <w:p/>
+    <w:p/>
+    <w:p/>
+    <w:p>
+      <w:r>
+        <w:t>K</w:t>
+      </w:r>
+      <w:r>
+        <w:t>ilder:</w:t>
+      </w:r>
+    </w:p>
+    <w:p>
+      <w:pPr>
+        <w:pStyle w:val="Listeavsnitt"/>
+        <w:numPr>
+          <w:ilvl w:val="0"/>
+          <w:numId w:val="3"/>
+        </w:numPr>
+      </w:pPr>
+      <w:r>
+        <w:t xml:space="preserve">Buildroot: </w:t>
+      </w:r>
+      <w:hyperlink r:id="rId12" w:history="1">
+        <w:r>
+          <w:rPr>
+            <w:rStyle w:val="Hyperkobling"/>
+          </w:rPr>
+          <w:t>https://en.wikipedia.org/wiki/Buildroot</w:t>
+        </w:r>
+      </w:hyperlink>
+    </w:p>
+    <w:p>
+      <w:pPr>
+        <w:pStyle w:val="Listeavsnitt"/>
+        <w:numPr>
+          <w:ilvl w:val="0"/>
+          <w:numId w:val="3"/>
+        </w:numPr>
+      </w:pPr>
+      <w:r>
+        <w:t xml:space="preserve">Cortex-A7: </w:t>
+      </w:r>
+      <w:hyperlink r:id="rId13" w:history="1">
+        <w:r>
+          <w:rPr>
+            <w:rStyle w:val="Hyperkobling"/>
+          </w:rPr>
+          <w:t>https://en.wikipedia.org/wiki/ARM_Cortex-A7</w:t>
+        </w:r>
+      </w:hyperlink>
+    </w:p>
+    <w:p>
+      <w:pPr>
+        <w:pStyle w:val="Listeavsnitt"/>
+        <w:numPr>
+          <w:ilvl w:val="0"/>
+          <w:numId w:val="3"/>
+        </w:numPr>
+      </w:pPr>
+    </w:p>
+    <w:p/>
+    <w:p>
+      <w:r>
+        <w:t>Kilder:</w:t>
+      </w:r>
+    </w:p>
+    <w:p>
+      <w:pPr>
+        <w:pStyle w:val="Listeavsnitt"/>
+        <w:numPr>
+          <w:ilvl w:val="0"/>
+          <w:numId w:val="2"/>
+        </w:numPr>
+      </w:pPr>
+      <w:r>
+        <w:t>Extension Pack:</w:t>
+      </w:r>
+      <w:r>
+        <w:t xml:space="preserve"> </w:t>
+      </w:r>
+      <w:hyperlink r:id="rId14" w:history="1">
+        <w:r>
+          <w:rPr>
+            <w:rStyle w:val="Hyperkobling"/>
+          </w:rPr>
+          <w:t>https://www.virtualbox.org/wiki/Downloads</w:t>
+        </w:r>
+      </w:hyperlink>
+    </w:p>
+    <w:p>
+      <w:pPr>
+        <w:pStyle w:val="Listeavsnitt"/>
+        <w:numPr>
+          <w:ilvl w:val="0"/>
+          <w:numId w:val="2"/>
+        </w:numPr>
+      </w:pPr>
+      <w:r>
+        <w:t xml:space="preserve">Ubuntu nedlastning: </w:t>
+      </w:r>
+      <w:hyperlink r:id="rId15" w:history="1">
+        <w:r>
+          <w:rPr>
+            <w:rStyle w:val="Hyperkobling"/>
+          </w:rPr>
+          <w:t>https://www.ubuntu.com/download/desktop</w:t>
+        </w:r>
+      </w:hyperlink>
+    </w:p>
+    <w:p>
+      <w:pPr>
+        <w:pStyle w:val="Listeavsnitt"/>
+        <w:numPr>
+          <w:ilvl w:val="0"/>
+          <w:numId w:val="2"/>
+        </w:numPr>
+      </w:pPr>
+      <w:r>
+        <w:t xml:space="preserve">VirtualBox nedlastning: </w:t>
+      </w:r>
+      <w:hyperlink r:id="rId16" w:history="1">
+        <w:r>
+          <w:rPr>
+            <w:rStyle w:val="Hyperkobling"/>
+          </w:rPr>
+          <w:t>https://www.virtualbox.org</w:t>
+        </w:r>
+      </w:hyperlink>
+    </w:p>
+    <w:p/>
+    <w:p/>
+    <w:p>
+      <w:r>
+        <w:t>Kilder:</w:t>
+      </w:r>
+    </w:p>
+    <w:p>
+      <w:pPr>
+        <w:pStyle w:val="Listeavsnitt"/>
+        <w:numPr>
+          <w:ilvl w:val="0"/>
+          <w:numId w:val="4"/>
+        </w:numPr>
+      </w:pPr>
+      <w:r>
+        <w:t xml:space="preserve">User guide med info om termineringen: </w:t>
+      </w:r>
+      <w:hyperlink r:id="rId17" w:history="1">
+        <w:r>
+          <w:rPr>
+            <w:rStyle w:val="Hyperkobling"/>
+          </w:rPr>
+          <w:t>http://skpang.co.uk/catalog/images/raspberrypi/pican/PICANGPSACC_V1.pdf</w:t>
+        </w:r>
+      </w:hyperlink>
+    </w:p>
+    <w:p>
+      <w:pPr>
+        <w:pStyle w:val="Listeavsnitt"/>
+        <w:numPr>
+          <w:ilvl w:val="0"/>
+          <w:numId w:val="4"/>
+        </w:numPr>
+      </w:pPr>
+      <w:r>
+        <w:t>Info om apple angående maks forsyningsstrøm fra USB3:</w:t>
+      </w:r>
+    </w:p>
+    <w:p>
+      <w:pPr>
+        <w:pStyle w:val="Listeavsnitt"/>
+        <w:rPr>
+          <w:rStyle w:val="Hyperkobling"/>
+        </w:rPr>
+      </w:pPr>
+      <w:hyperlink r:id="rId18" w:history="1">
+        <w:r>
+          <w:rPr>
+            <w:rStyle w:val="Hyperkobling"/>
+          </w:rPr>
+          <w:t>https://support.apple.com/en-us/H</w:t>
+        </w:r>
+        <w:r>
+          <w:rPr>
+            <w:rStyle w:val="Hyperkobling"/>
+          </w:rPr>
+          <w:t>T</w:t>
+        </w:r>
+        <w:r>
+          <w:rPr>
+            <w:rStyle w:val="Hyperkobling"/>
+          </w:rPr>
+          <w:t>204377</w:t>
+        </w:r>
+      </w:hyperlink>
+    </w:p>
+    <w:p>
+      <w:pPr>
+        <w:pStyle w:val="Listeavsnitt"/>
+        <w:numPr>
+          <w:ilvl w:val="0"/>
+          <w:numId w:val="4"/>
+        </w:numPr>
+      </w:pPr>
+      <w:r>
+        <w:t xml:space="preserve">Raspberry Pi dokumentasjon: </w:t>
+      </w:r>
+      <w:hyperlink r:id="rId19" w:history="1">
+        <w:r>
+          <w:rPr>
+            <w:rStyle w:val="Hyperkobling"/>
+          </w:rPr>
+          <w:t>https://www.raspberrypi.org/documentation/hardware/raspberrypi/</w:t>
+        </w:r>
+      </w:hyperlink>
+    </w:p>
+    <w:p>
+      <w:pPr>
+        <w:pStyle w:val="Listeavsnitt"/>
+        <w:numPr>
+          <w:ilvl w:val="0"/>
+          <w:numId w:val="4"/>
+        </w:numPr>
+      </w:pPr>
+    </w:p>
+    <w:p/>
+    <w:p/>
     <w:p/>
     <w:p/>
     <w:p/>
@@ -741,8 +1186,284 @@
       </w:pPr>
     </w:lvl>
   </w:abstractNum>
+  <w:abstractNum w:abstractNumId="1">
+    <w:nsid w:val="4B524FDB"/>
+    <w:multiLevelType w:val="hybridMultilevel"/>
+    <w:tmpl w:val="960E05E0"/>
+    <w:lvl w:ilvl="0" w:tplc="0414000F">
+      <w:start w:val="1"/>
+      <w:numFmt w:val="decimal"/>
+      <w:lvlText w:val="%1."/>
+      <w:lvlJc w:val="left"/>
+      <w:pPr>
+        <w:ind w:left="720" w:hanging="360"/>
+      </w:pPr>
+      <w:rPr>
+        <w:rFonts w:hint="default"/>
+      </w:rPr>
+    </w:lvl>
+    <w:lvl w:ilvl="1" w:tplc="04140019" w:tentative="1">
+      <w:start w:val="1"/>
+      <w:numFmt w:val="lowerLetter"/>
+      <w:lvlText w:val="%2."/>
+      <w:lvlJc w:val="left"/>
+      <w:pPr>
+        <w:ind w:left="1440" w:hanging="360"/>
+      </w:pPr>
+    </w:lvl>
+    <w:lvl w:ilvl="2" w:tplc="0414001B" w:tentative="1">
+      <w:start w:val="1"/>
+      <w:numFmt w:val="lowerRoman"/>
+      <w:lvlText w:val="%3."/>
+      <w:lvlJc w:val="right"/>
+      <w:pPr>
+        <w:ind w:left="2160" w:hanging="180"/>
+      </w:pPr>
+    </w:lvl>
+    <w:lvl w:ilvl="3" w:tplc="0414000F" w:tentative="1">
+      <w:start w:val="1"/>
+      <w:numFmt w:val="decimal"/>
+      <w:lvlText w:val="%4."/>
+      <w:lvlJc w:val="left"/>
+      <w:pPr>
+        <w:ind w:left="2880" w:hanging="360"/>
+      </w:pPr>
+    </w:lvl>
+    <w:lvl w:ilvl="4" w:tplc="04140019" w:tentative="1">
+      <w:start w:val="1"/>
+      <w:numFmt w:val="lowerLetter"/>
+      <w:lvlText w:val="%5."/>
+      <w:lvlJc w:val="left"/>
+      <w:pPr>
+        <w:ind w:left="3600" w:hanging="360"/>
+      </w:pPr>
+    </w:lvl>
+    <w:lvl w:ilvl="5" w:tplc="0414001B" w:tentative="1">
+      <w:start w:val="1"/>
+      <w:numFmt w:val="lowerRoman"/>
+      <w:lvlText w:val="%6."/>
+      <w:lvlJc w:val="right"/>
+      <w:pPr>
+        <w:ind w:left="4320" w:hanging="180"/>
+      </w:pPr>
+    </w:lvl>
+    <w:lvl w:ilvl="6" w:tplc="0414000F" w:tentative="1">
+      <w:start w:val="1"/>
+      <w:numFmt w:val="decimal"/>
+      <w:lvlText w:val="%7."/>
+      <w:lvlJc w:val="left"/>
+      <w:pPr>
+        <w:ind w:left="5040" w:hanging="360"/>
+      </w:pPr>
+    </w:lvl>
+    <w:lvl w:ilvl="7" w:tplc="04140019" w:tentative="1">
+      <w:start w:val="1"/>
+      <w:numFmt w:val="lowerLetter"/>
+      <w:lvlText w:val="%8."/>
+      <w:lvlJc w:val="left"/>
+      <w:pPr>
+        <w:ind w:left="5760" w:hanging="360"/>
+      </w:pPr>
+    </w:lvl>
+    <w:lvl w:ilvl="8" w:tplc="0414001B" w:tentative="1">
+      <w:start w:val="1"/>
+      <w:numFmt w:val="lowerRoman"/>
+      <w:lvlText w:val="%9."/>
+      <w:lvlJc w:val="right"/>
+      <w:pPr>
+        <w:ind w:left="6480" w:hanging="180"/>
+      </w:pPr>
+    </w:lvl>
+  </w:abstractNum>
+  <w:abstractNum w:abstractNumId="2">
+    <w:nsid w:val="5BC71B8E"/>
+    <w:multiLevelType w:val="hybridMultilevel"/>
+    <w:tmpl w:val="CD688D4C"/>
+    <w:lvl w:ilvl="0" w:tplc="0414000F">
+      <w:start w:val="1"/>
+      <w:numFmt w:val="decimal"/>
+      <w:lvlText w:val="%1."/>
+      <w:lvlJc w:val="left"/>
+      <w:pPr>
+        <w:ind w:left="720" w:hanging="360"/>
+      </w:pPr>
+      <w:rPr>
+        <w:rFonts w:hint="default"/>
+      </w:rPr>
+    </w:lvl>
+    <w:lvl w:ilvl="1" w:tplc="04140019" w:tentative="1">
+      <w:start w:val="1"/>
+      <w:numFmt w:val="lowerLetter"/>
+      <w:lvlText w:val="%2."/>
+      <w:lvlJc w:val="left"/>
+      <w:pPr>
+        <w:ind w:left="1440" w:hanging="360"/>
+      </w:pPr>
+    </w:lvl>
+    <w:lvl w:ilvl="2" w:tplc="0414001B" w:tentative="1">
+      <w:start w:val="1"/>
+      <w:numFmt w:val="lowerRoman"/>
+      <w:lvlText w:val="%3."/>
+      <w:lvlJc w:val="right"/>
+      <w:pPr>
+        <w:ind w:left="2160" w:hanging="180"/>
+      </w:pPr>
+    </w:lvl>
+    <w:lvl w:ilvl="3" w:tplc="0414000F" w:tentative="1">
+      <w:start w:val="1"/>
+      <w:numFmt w:val="decimal"/>
+      <w:lvlText w:val="%4."/>
+      <w:lvlJc w:val="left"/>
+      <w:pPr>
+        <w:ind w:left="2880" w:hanging="360"/>
+      </w:pPr>
+    </w:lvl>
+    <w:lvl w:ilvl="4" w:tplc="04140019" w:tentative="1">
+      <w:start w:val="1"/>
+      <w:numFmt w:val="lowerLetter"/>
+      <w:lvlText w:val="%5."/>
+      <w:lvlJc w:val="left"/>
+      <w:pPr>
+        <w:ind w:left="3600" w:hanging="360"/>
+      </w:pPr>
+    </w:lvl>
+    <w:lvl w:ilvl="5" w:tplc="0414001B" w:tentative="1">
+      <w:start w:val="1"/>
+      <w:numFmt w:val="lowerRoman"/>
+      <w:lvlText w:val="%6."/>
+      <w:lvlJc w:val="right"/>
+      <w:pPr>
+        <w:ind w:left="4320" w:hanging="180"/>
+      </w:pPr>
+    </w:lvl>
+    <w:lvl w:ilvl="6" w:tplc="0414000F" w:tentative="1">
+      <w:start w:val="1"/>
+      <w:numFmt w:val="decimal"/>
+      <w:lvlText w:val="%7."/>
+      <w:lvlJc w:val="left"/>
+      <w:pPr>
+        <w:ind w:left="5040" w:hanging="360"/>
+      </w:pPr>
+    </w:lvl>
+    <w:lvl w:ilvl="7" w:tplc="04140019" w:tentative="1">
+      <w:start w:val="1"/>
+      <w:numFmt w:val="lowerLetter"/>
+      <w:lvlText w:val="%8."/>
+      <w:lvlJc w:val="left"/>
+      <w:pPr>
+        <w:ind w:left="5760" w:hanging="360"/>
+      </w:pPr>
+    </w:lvl>
+    <w:lvl w:ilvl="8" w:tplc="0414001B" w:tentative="1">
+      <w:start w:val="1"/>
+      <w:numFmt w:val="lowerRoman"/>
+      <w:lvlText w:val="%9."/>
+      <w:lvlJc w:val="right"/>
+      <w:pPr>
+        <w:ind w:left="6480" w:hanging="180"/>
+      </w:pPr>
+    </w:lvl>
+  </w:abstractNum>
+  <w:abstractNum w:abstractNumId="3">
+    <w:nsid w:val="69C5059C"/>
+    <w:multiLevelType w:val="hybridMultilevel"/>
+    <w:tmpl w:val="1D5CAE4C"/>
+    <w:lvl w:ilvl="0" w:tplc="0414000F">
+      <w:start w:val="1"/>
+      <w:numFmt w:val="decimal"/>
+      <w:lvlText w:val="%1."/>
+      <w:lvlJc w:val="left"/>
+      <w:pPr>
+        <w:ind w:left="720" w:hanging="360"/>
+      </w:pPr>
+      <w:rPr>
+        <w:rFonts w:hint="default"/>
+      </w:rPr>
+    </w:lvl>
+    <w:lvl w:ilvl="1" w:tplc="04140019" w:tentative="1">
+      <w:start w:val="1"/>
+      <w:numFmt w:val="lowerLetter"/>
+      <w:lvlText w:val="%2."/>
+      <w:lvlJc w:val="left"/>
+      <w:pPr>
+        <w:ind w:left="1440" w:hanging="360"/>
+      </w:pPr>
+    </w:lvl>
+    <w:lvl w:ilvl="2" w:tplc="0414001B" w:tentative="1">
+      <w:start w:val="1"/>
+      <w:numFmt w:val="lowerRoman"/>
+      <w:lvlText w:val="%3."/>
+      <w:lvlJc w:val="right"/>
+      <w:pPr>
+        <w:ind w:left="2160" w:hanging="180"/>
+      </w:pPr>
+    </w:lvl>
+    <w:lvl w:ilvl="3" w:tplc="0414000F" w:tentative="1">
+      <w:start w:val="1"/>
+      <w:numFmt w:val="decimal"/>
+      <w:lvlText w:val="%4."/>
+      <w:lvlJc w:val="left"/>
+      <w:pPr>
+        <w:ind w:left="2880" w:hanging="360"/>
+      </w:pPr>
+    </w:lvl>
+    <w:lvl w:ilvl="4" w:tplc="04140019" w:tentative="1">
+      <w:start w:val="1"/>
+      <w:numFmt w:val="lowerLetter"/>
+      <w:lvlText w:val="%5."/>
+      <w:lvlJc w:val="left"/>
+      <w:pPr>
+        <w:ind w:left="3600" w:hanging="360"/>
+      </w:pPr>
+    </w:lvl>
+    <w:lvl w:ilvl="5" w:tplc="0414001B" w:tentative="1">
+      <w:start w:val="1"/>
+      <w:numFmt w:val="lowerRoman"/>
+      <w:lvlText w:val="%6."/>
+      <w:lvlJc w:val="right"/>
+      <w:pPr>
+        <w:ind w:left="4320" w:hanging="180"/>
+      </w:pPr>
+    </w:lvl>
+    <w:lvl w:ilvl="6" w:tplc="0414000F" w:tentative="1">
+      <w:start w:val="1"/>
+      <w:numFmt w:val="decimal"/>
+      <w:lvlText w:val="%7."/>
+      <w:lvlJc w:val="left"/>
+      <w:pPr>
+        <w:ind w:left="5040" w:hanging="360"/>
+      </w:pPr>
+    </w:lvl>
+    <w:lvl w:ilvl="7" w:tplc="04140019" w:tentative="1">
+      <w:start w:val="1"/>
+      <w:numFmt w:val="lowerLetter"/>
+      <w:lvlText w:val="%8."/>
+      <w:lvlJc w:val="left"/>
+      <w:pPr>
+        <w:ind w:left="5760" w:hanging="360"/>
+      </w:pPr>
+    </w:lvl>
+    <w:lvl w:ilvl="8" w:tplc="0414001B" w:tentative="1">
+      <w:start w:val="1"/>
+      <w:numFmt w:val="lowerRoman"/>
+      <w:lvlText w:val="%9."/>
+      <w:lvlJc w:val="right"/>
+      <w:pPr>
+        <w:ind w:left="6480" w:hanging="180"/>
+      </w:pPr>
+    </w:lvl>
+  </w:abstractNum>
   <w:num w:numId="1">
     <w:abstractNumId w:val="0"/>
+  </w:num>
+  <w:num w:numId="2">
+    <w:abstractNumId w:val="3"/>
+  </w:num>
+  <w:num w:numId="3">
+    <w:abstractNumId w:val="1"/>
+  </w:num>
+  <w:num w:numId="4">
+    <w:abstractNumId w:val="2"/>
   </w:num>
 </w:numbering>
 </file>
@@ -1243,6 +1964,29 @@
       <w:contextualSpacing/>
     </w:pPr>
   </w:style>
+  <w:style w:type="character" w:styleId="Hyperkobling">
+    <w:name w:val="Hyperlink"/>
+    <w:basedOn w:val="Standardskriftforavsnitt"/>
+    <w:uiPriority w:val="99"/>
+    <w:unhideWhenUsed/>
+    <w:rsid w:val="00BC2073"/>
+    <w:rPr>
+      <w:color w:val="0563C1" w:themeColor="hyperlink"/>
+      <w:u w:val="single"/>
+    </w:rPr>
+  </w:style>
+  <w:style w:type="character" w:styleId="Fulgthyperkobling">
+    <w:name w:val="FollowedHyperlink"/>
+    <w:basedOn w:val="Standardskriftforavsnitt"/>
+    <w:uiPriority w:val="99"/>
+    <w:semiHidden/>
+    <w:unhideWhenUsed/>
+    <w:rsid w:val="007D52AD"/>
+    <w:rPr>
+      <w:color w:val="954F72" w:themeColor="followedHyperlink"/>
+      <w:u w:val="single"/>
+    </w:rPr>
+  </w:style>
 </w:styles>
 </file>
 

</xml_diff>

<commit_message>
Skrevet mer på del 4
</commit_message>
<xml_diff>
--- a/Prosjekt-del-4/Kladd Bård.docx
+++ b/Prosjekt-del-4/Kladd Bård.docx
@@ -676,10 +676,31 @@
     </w:p>
     <w:p>
       <w:r>
-        <w:t>Skrive litt om raspberry Pi og tilleggskortet</w:t>
-      </w:r>
-    </w:p>
-    <w:p/>
+        <w:t>Raspberry Pi er en serie av små datamaskiner bygget på et enkelt kretskort. De er utviklet av Raspberry Pi Foundation, hovedsakelig for å promotere undervisning i grunnleggende databehandling på skoler. Produktet har blitt svært populært, og er nå også brukt innenfor robot- og mekatronikk</w:t>
+      </w:r>
+      <w:r>
+        <w:t>-teknologi. Raspberry Pi 3</w:t>
+      </w:r>
+      <w:r>
+        <w:t xml:space="preserve"> modell B bruker en 1.2 GHz 64-bit qu</w:t>
+      </w:r>
+      <w:r>
+        <w:t>adcore prosessor, har 1 GB ram og blant annet USB- og ethernettilkoblinger, trådløst nettverkskort</w:t>
+      </w:r>
+      <w:r>
+        <w:t xml:space="preserve"> og bluetooth.</w:t>
+      </w:r>
+    </w:p>
+    <w:p>
+      <w:r>
+        <w:t xml:space="preserve">PiCAN er et tilleggskort til Raspberryen som gir oss GPS, Gyro, Akselerometer og CAN-bus kommunikasjon. </w:t>
+      </w:r>
+    </w:p>
+    <w:p>
+      <w:r>
+        <w:t xml:space="preserve">I dette prosjektet har vi brukt en Rasperry Pi 3 modell B, samt et PiCan-tilleggskort koblet over det 40 pins store koblingspunktet til Pien. </w:t>
+      </w:r>
+    </w:p>
     <w:p/>
     <w:p>
       <w:r>
@@ -692,10 +713,19 @@
         <w:t xml:space="preserve"> forsynt med 5.1V over microUSB</w:t>
       </w:r>
       <w:r>
-        <w:t>. Nøyaktig hvor mye strøm den trekker, varierer ut i fra hva man kobler til av utstyr. Typisk bruker model B, som er den vi har</w:t>
-      </w:r>
-      <w:r>
-        <w:t xml:space="preserve">, mellom 700-1000mA i seg </w:t>
+        <w:t>. Nøyaktig hvor mye strøm den trekker, varierer ut i fra hva man kobler til av utstyr. Typisk bruker model</w:t>
+      </w:r>
+      <w:r>
+        <w:t>l</w:t>
+      </w:r>
+      <w:r>
+        <w:t xml:space="preserve"> B</w:t>
+      </w:r>
+      <w:r>
+        <w:t xml:space="preserve"> </w:t>
+      </w:r>
+      <w:r>
+        <w:t xml:space="preserve">mellom 700-1000mA i seg </w:t>
       </w:r>
       <w:r>
         <w:t>selv. Fordi vi ikke hadde noe vanlig</w:t>
@@ -718,60 +748,403 @@
     </w:p>
     <w:p>
       <w:r>
-        <w:t xml:space="preserve">Når Raspberry Pien var koblet opp med 5V strømforsyning og gav indikasjon på suksessfull oppstart med microSD-kortet, skulle vi koble til PiCAN-kortet. Vi koblet fra strømforsyningen, og monterte kortet forsiktig på det 40 pins svære koblingspunktet på Pien. </w:t>
+        <w:t>Når Raspberry Pien var koblet opp med 5V strømforsyning og gav indikasjon på suksessfull oppstart med microSD-kortet, skulle vi koble til PiCAN-kortet. Vi koblet fra strømforsyningen, og monterte kortet forsiktig på det 40 pins svære kobling</w:t>
+      </w:r>
+      <w:r>
+        <w:t>spunktet på Pien.</w:t>
+      </w:r>
+      <w:r>
+        <w:t xml:space="preserve"> </w:t>
+      </w:r>
+    </w:p>
+    <w:p>
+      <w:r>
+        <w:rPr>
+          <w:noProof/>
+          <w:lang w:eastAsia="nb-NO"/>
+        </w:rPr>
+        <w:drawing>
+          <wp:anchor distT="0" distB="0" distL="114300" distR="114300" simplePos="0" relativeHeight="251667456" behindDoc="0" locked="0" layoutInCell="1" allowOverlap="1" wp14:anchorId="0D7F14A5" wp14:editId="2153ED8E">
+            <wp:simplePos x="0" y="0"/>
+            <wp:positionH relativeFrom="column">
+              <wp:posOffset>3265805</wp:posOffset>
+            </wp:positionH>
+            <wp:positionV relativeFrom="paragraph">
+              <wp:posOffset>38735</wp:posOffset>
+            </wp:positionV>
+            <wp:extent cx="2406650" cy="3490595"/>
+            <wp:effectExtent l="0" t="0" r="6350" b="0"/>
+            <wp:wrapTight wrapText="bothSides">
+              <wp:wrapPolygon edited="0">
+                <wp:start x="0" y="0"/>
+                <wp:lineTo x="0" y="21376"/>
+                <wp:lineTo x="21429" y="21376"/>
+                <wp:lineTo x="21429" y="0"/>
+                <wp:lineTo x="0" y="0"/>
+              </wp:wrapPolygon>
+            </wp:wrapTight>
+            <wp:docPr id="1" name="Bilde 1" descr="../../../../../../Pictures/Bilder-bibliotek.photoslibrary/resources/proxies/derivatives/06/00/644/%25dmv2FR%25SjG9nOPCUywMIw_thumb_644."/>
+            <wp:cNvGraphicFramePr>
+              <a:graphicFrameLocks xmlns:a="http://schemas.openxmlformats.org/drawingml/2006/main" noChangeAspect="1"/>
+            </wp:cNvGraphicFramePr>
+            <a:graphic xmlns:a="http://schemas.openxmlformats.org/drawingml/2006/main">
+              <a:graphicData uri="http://schemas.openxmlformats.org/drawingml/2006/picture">
+                <pic:pic xmlns:pic="http://schemas.openxmlformats.org/drawingml/2006/picture">
+                  <pic:nvPicPr>
+                    <pic:cNvPr id="0" name="Picture 1" descr="../../../../../../Pictures/Bilder-bibliotek.photoslibrary/resources/proxies/derivatives/06/00/644/%25dmv2FR%25SjG9nOPCUywMIw_thumb_644."/>
+                    <pic:cNvPicPr>
+                      <a:picLocks noChangeAspect="1" noChangeArrowheads="1"/>
+                    </pic:cNvPicPr>
+                  </pic:nvPicPr>
+                  <pic:blipFill>
+                    <a:blip r:embed="rId12">
+                      <a:extLst>
+                        <a:ext uri="{28A0092B-C50C-407E-A947-70E740481C1C}">
+                          <a14:useLocalDpi xmlns:a14="http://schemas.microsoft.com/office/drawing/2010/main" val="0"/>
+                        </a:ext>
+                      </a:extLst>
+                    </a:blip>
+                    <a:srcRect/>
+                    <a:stretch>
+                      <a:fillRect/>
+                    </a:stretch>
+                  </pic:blipFill>
+                  <pic:spPr bwMode="auto">
+                    <a:xfrm>
+                      <a:off x="0" y="0"/>
+                      <a:ext cx="2406650" cy="3490595"/>
+                    </a:xfrm>
+                    <a:prstGeom prst="rect">
+                      <a:avLst/>
+                    </a:prstGeom>
+                    <a:noFill/>
+                    <a:ln>
+                      <a:noFill/>
+                    </a:ln>
+                  </pic:spPr>
+                </pic:pic>
+              </a:graphicData>
+            </a:graphic>
+            <wp14:sizeRelH relativeFrom="page">
+              <wp14:pctWidth>0</wp14:pctWidth>
+            </wp14:sizeRelH>
+            <wp14:sizeRelV relativeFrom="page">
+              <wp14:pctHeight>0</wp14:pctHeight>
+            </wp14:sizeRelV>
+          </wp:anchor>
+        </w:drawing>
+      </w:r>
+    </w:p>
+    <w:p>
+      <w:r>
+        <w:t>Vi koblet os</w:t>
+      </w:r>
+      <w:r>
+        <w:t xml:space="preserve">s på CAN_H og CAN_L </w:t>
+      </w:r>
+      <w:r>
+        <w:t>på PiCan-kortet gj</w:t>
+      </w:r>
+      <w:r>
+        <w:t xml:space="preserve">ennom PCAN-USB adapteren. For å kommunisere over CANbus, er man avhengig av å terminere nettverket med en motstand. I </w:t>
+      </w:r>
+      <w:r>
+        <w:t xml:space="preserve">brukermanualen til PiCan-kortet står det beskrevet hvordan man kan benytte en intern 120 Ohms motstand til termineringen, ved å koble en ledning mellom punktene på JP2. </w:t>
+      </w:r>
+    </w:p>
+    <w:p/>
+    <w:p/>
+    <w:p/>
+    <w:p/>
+    <w:p/>
+    <w:p/>
+    <w:p/>
+    <w:p/>
+    <w:p/>
+    <w:p/>
+    <w:p/>
+    <w:p/>
+    <w:p/>
+    <w:p/>
+    <w:p/>
+    <w:p/>
+    <w:p>
+      <w:r>
+        <w:rPr>
+          <w:b/>
+        </w:rPr>
+        <w:t>Oppsett av Ubuntu og ethernettilkobling</w:t>
+      </w:r>
+    </w:p>
+    <w:p>
+      <w:r>
+        <w:t>Vi skulle</w:t>
+      </w:r>
+      <w:r>
+        <w:t xml:space="preserve"> kommu</w:t>
+      </w:r>
+      <w:r>
+        <w:t xml:space="preserve">nisere med Raspberry Pi </w:t>
+      </w:r>
+      <w:r>
+        <w:t>med</w:t>
+      </w:r>
+      <w:r>
+        <w:t xml:space="preserve"> to metoder:</w:t>
+      </w:r>
+      <w:r>
+        <w:t xml:space="preserve"> </w:t>
+      </w:r>
+    </w:p>
+    <w:p>
+      <w:pPr>
+        <w:pStyle w:val="Listeavsnitt"/>
+        <w:numPr>
+          <w:ilvl w:val="0"/>
+          <w:numId w:val="5"/>
+        </w:numPr>
+      </w:pPr>
+      <w:r>
+        <w:t>E</w:t>
+      </w:r>
+      <w:r>
+        <w:t>n virtuell Ubuntu-</w:t>
+      </w:r>
+      <w:r>
+        <w:t>maskin over ethernetkabel.</w:t>
+      </w:r>
+    </w:p>
+    <w:p>
+      <w:pPr>
+        <w:pStyle w:val="Listeavsnitt"/>
+        <w:numPr>
+          <w:ilvl w:val="0"/>
+          <w:numId w:val="5"/>
+        </w:numPr>
+      </w:pPr>
+      <w:r>
+        <w:t>E</w:t>
+      </w:r>
+      <w:r>
+        <w:t>t program i Windows over</w:t>
+      </w:r>
+      <w:r>
+        <w:t xml:space="preserve"> et</w:t>
+      </w:r>
+      <w:r>
+        <w:t xml:space="preserve"> CANbus</w:t>
+      </w:r>
+      <w:r>
+        <w:t>-nettverk</w:t>
+      </w:r>
+      <w:r>
+        <w:t>, via en USB-adapter.</w:t>
+      </w:r>
+    </w:p>
+    <w:p>
+      <w:r>
+        <w:t>Figur ???? viser hvordan vi koblet opp systemet vårt</w:t>
+      </w:r>
+      <w:r>
+        <w:t xml:space="preserve"> i denne delen av prosjektet. </w:t>
+      </w:r>
+    </w:p>
+    <w:p/>
+    <w:p>
+      <w:r>
+        <w:t xml:space="preserve">For å kommunisere med Raspberryen </w:t>
+      </w:r>
+      <w:r>
+        <w:t>over</w:t>
+      </w:r>
+      <w:r>
+        <w:t xml:space="preserve"> ethernet</w:t>
+      </w:r>
+      <w:r>
+        <w:t>, måtte vi gjøre noen endringer i nettverksinnstillingene til VirtualBox. Vi lagde en ny ”bridged adapter” og noterte o</w:t>
+      </w:r>
+      <w:r>
+        <w:t>ss MAC-adressen.</w:t>
+      </w:r>
+      <w:r>
+        <w:t xml:space="preserve"> Under nettverksforbindelsene i Ubuntu, fant vi riktig ethernettilkobling ved å sammenligne </w:t>
+      </w:r>
+      <w:r>
+        <w:t xml:space="preserve">adressen mot MAC-adressen til adapteren. </w:t>
+      </w:r>
+      <w:r>
+        <w:t>IP-adressen til maskinen vår satt vi til å være 192.168.234.1 under IPv4. Vi vet fra før at IP-adressen til Pien er satt til 192.168.234.234.</w:t>
+      </w:r>
+    </w:p>
+    <w:p>
+      <w:r>
+        <w:t>SSH er</w:t>
+      </w:r>
+      <w:r>
+        <w:t xml:space="preserve"> en protokoll for sikker tilgang </w:t>
+      </w:r>
+      <w:r>
+        <w:t>til en datama</w:t>
+      </w:r>
+      <w:r>
+        <w:t>skin fra en annen. Dette lar en</w:t>
+      </w:r>
+      <w:r>
+        <w:t xml:space="preserve"> blant annet overføre filer og kjøre k</w:t>
+      </w:r>
+      <w:r>
+        <w:t>ommandolinjer over internett</w:t>
+      </w:r>
+      <w:r>
+        <w:t xml:space="preserve">. Med kommandoen ”ssh </w:t>
+      </w:r>
+      <w:hyperlink r:id="rId13" w:history="1">
+        <w:r>
+          <w:rPr>
+            <w:rStyle w:val="Hyperkobling"/>
+          </w:rPr>
+          <w:t>root@192.168.234.234</w:t>
+        </w:r>
+      </w:hyperlink>
+      <w:r>
+        <w:t>”</w:t>
+      </w:r>
+      <w:r>
+        <w:t>, fikk</w:t>
+      </w:r>
+      <w:r>
+        <w:t xml:space="preserve"> vi tilgang til Raspberry</w:t>
+      </w:r>
+      <w:r>
+        <w:t xml:space="preserve"> Pi på root-nivå. I Linuxdistribusjoner vil det si at vi har tilgang til hele operativsystemet og kan gjøre a</w:t>
+      </w:r>
+      <w:r>
+        <w:t>lle</w:t>
+      </w:r>
+      <w:r>
+        <w:t xml:space="preserve"> slags endringer. Dette kalles også for ”superbruker”. </w:t>
+      </w:r>
+    </w:p>
+    <w:p>
+      <w:r>
+        <w:t>Ved å kjøre kommandoer for å laste inn driverne for SPI og CAN-tranceiveren på PCAN-(riktig</w:t>
+      </w:r>
+      <w:r>
+        <w:t xml:space="preserve"> navn er SKPANG???) kortet vårt</w:t>
+      </w:r>
+      <w:r>
+        <w:t>, samt en kommando for å kon</w:t>
+      </w:r>
+      <w:r>
+        <w:t>figurere CAN-grensesnittet, gjorde</w:t>
+      </w:r>
+      <w:r>
+        <w:t xml:space="preserve"> vi det mulig å kommunisere over CAN-bus. Se figur (bilde fra terminalen). For å kontrollere at dette ble utført riktig, kjør</w:t>
+      </w:r>
+      <w:r>
+        <w:t>t</w:t>
+      </w:r>
+      <w:r>
+        <w:t xml:space="preserve">e </w:t>
+      </w:r>
+      <w:r>
+        <w:t xml:space="preserve">vi </w:t>
+      </w:r>
+      <w:r>
+        <w:t>”ifconfig” i terminalen for å se hvilke nettv</w:t>
+      </w:r>
+      <w:r>
+        <w:t xml:space="preserve">erksgrensesnitt som eksisterte. Can0 kom opp som aktiv. </w:t>
       </w:r>
       <w:bookmarkStart w:id="0" w:name="_GoBack"/>
       <w:bookmarkEnd w:id="0"/>
     </w:p>
-    <w:p/>
-    <w:p/>
-    <w:p>
-      <w:r>
-        <w:t>V</w:t>
-      </w:r>
-      <w:r>
-        <w:t xml:space="preserve">i </w:t>
-      </w:r>
-      <w:r>
-        <w:t>koblet opp Pi-hat kortet på Raspber</w:t>
-      </w:r>
-      <w:r>
-        <w:t xml:space="preserve">ryen. </w:t>
-      </w:r>
-    </w:p>
-    <w:p/>
-    <w:p>
-      <w:r>
-        <w:t>Oppgave 2)</w:t>
-      </w:r>
-    </w:p>
-    <w:p>
-      <w:r>
-        <w:t>Raspberry Pi 3 blir forsynt av en 5,1V mikroUSB. Hvor mye det totale strømtrekket vårt er, vil variere ut i fra hva som er koblet til. Typisk forbruk for modell B, som er den vi har, er mellom 700-1000mA. Maximum står oppgitt til å være 1A. I tillegg kommer altså alt vi kobler til????</w:t>
-      </w:r>
-    </w:p>
-    <w:p>
-      <w:r>
-        <w:t xml:space="preserve">Den offisielle og anbefalte strømforsyningen fra og for Raspberry Pi gir ut stabile 2A. </w:t>
-      </w:r>
-    </w:p>
-    <w:p>
-      <w:r>
-        <w:t>Hvor mye har vi i USBen vår?</w:t>
-      </w:r>
-    </w:p>
-    <w:p/>
-    <w:p>
-      <w:r>
-        <w:t>Terminering: Det ligger en intern termineringsmotstand på 120 Ohm på JP2. Ved å koble en ledning mellom disse to punktene, terminerer vi BUS-en. Uten terminering, klarte vi ikke å sende/motta CAN-meldinger.</w:t>
-      </w:r>
-    </w:p>
-    <w:p/>
-    <w:p>
-      <w:r>
-        <w:t>Skrive om tilkobling av Raspberry med ethernet:</w:t>
-      </w:r>
-    </w:p>
+    <w:p>
+      <w:r>
+        <w:rPr>
+          <w:noProof/>
+          <w:lang w:eastAsia="nb-NO"/>
+        </w:rPr>
+        <w:drawing>
+          <wp:anchor distT="0" distB="0" distL="114300" distR="114300" simplePos="0" relativeHeight="251668480" behindDoc="0" locked="0" layoutInCell="1" allowOverlap="1" wp14:anchorId="7CD9962E" wp14:editId="156277E5">
+            <wp:simplePos x="0" y="0"/>
+            <wp:positionH relativeFrom="column">
+              <wp:posOffset>-395605</wp:posOffset>
+            </wp:positionH>
+            <wp:positionV relativeFrom="paragraph">
+              <wp:posOffset>186055</wp:posOffset>
+            </wp:positionV>
+            <wp:extent cx="6349365" cy="2562225"/>
+            <wp:effectExtent l="0" t="0" r="635" b="3175"/>
+            <wp:wrapTight wrapText="bothSides">
+              <wp:wrapPolygon edited="0">
+                <wp:start x="0" y="0"/>
+                <wp:lineTo x="0" y="21413"/>
+                <wp:lineTo x="21516" y="21413"/>
+                <wp:lineTo x="21516" y="0"/>
+                <wp:lineTo x="0" y="0"/>
+              </wp:wrapPolygon>
+            </wp:wrapTight>
+            <wp:docPr id="2" name="Bilde 2" descr="../../../../../../Dropbox/UiA%20-%20Den%20gylne%20trio/5.%20Semester/MAS%20234%20-%20Imbeded%20systems/Prosjekt/Blokks"/>
+            <wp:cNvGraphicFramePr>
+              <a:graphicFrameLocks xmlns:a="http://schemas.openxmlformats.org/drawingml/2006/main" noChangeAspect="1"/>
+            </wp:cNvGraphicFramePr>
+            <a:graphic xmlns:a="http://schemas.openxmlformats.org/drawingml/2006/main">
+              <a:graphicData uri="http://schemas.openxmlformats.org/drawingml/2006/picture">
+                <pic:pic xmlns:pic="http://schemas.openxmlformats.org/drawingml/2006/picture">
+                  <pic:nvPicPr>
+                    <pic:cNvPr id="0" name="Picture 1" descr="../../../../../../Dropbox/UiA%20-%20Den%20gylne%20trio/5.%20Semester/MAS%20234%20-%20Imbeded%20systems/Prosjekt/Blokks"/>
+                    <pic:cNvPicPr>
+                      <a:picLocks noChangeAspect="1" noChangeArrowheads="1"/>
+                    </pic:cNvPicPr>
+                  </pic:nvPicPr>
+                  <pic:blipFill>
+                    <a:blip r:embed="rId14">
+                      <a:extLst>
+                        <a:ext uri="{28A0092B-C50C-407E-A947-70E740481C1C}">
+                          <a14:useLocalDpi xmlns:a14="http://schemas.microsoft.com/office/drawing/2010/main" val="0"/>
+                        </a:ext>
+                      </a:extLst>
+                    </a:blip>
+                    <a:srcRect/>
+                    <a:stretch>
+                      <a:fillRect/>
+                    </a:stretch>
+                  </pic:blipFill>
+                  <pic:spPr bwMode="auto">
+                    <a:xfrm>
+                      <a:off x="0" y="0"/>
+                      <a:ext cx="6349365" cy="2562225"/>
+                    </a:xfrm>
+                    <a:prstGeom prst="rect">
+                      <a:avLst/>
+                    </a:prstGeom>
+                    <a:noFill/>
+                    <a:ln>
+                      <a:noFill/>
+                    </a:ln>
+                  </pic:spPr>
+                </pic:pic>
+              </a:graphicData>
+            </a:graphic>
+            <wp14:sizeRelH relativeFrom="page">
+              <wp14:pctWidth>0</wp14:pctWidth>
+            </wp14:sizeRelH>
+            <wp14:sizeRelV relativeFrom="page">
+              <wp14:pctHeight>0</wp14:pctHeight>
+            </wp14:sizeRelV>
+          </wp:anchor>
+        </w:drawing>
+      </w:r>
+    </w:p>
+    <w:p/>
+    <w:p/>
+    <w:p/>
+    <w:p/>
+    <w:p/>
+    <w:p/>
+    <w:p/>
+    <w:p/>
     <w:p/>
     <w:p/>
     <w:p/>
@@ -812,7 +1185,7 @@
       <w:r>
         <w:t xml:space="preserve">Buildroot: </w:t>
       </w:r>
-      <w:hyperlink r:id="rId12" w:history="1">
+      <w:hyperlink r:id="rId15" w:history="1">
         <w:r>
           <w:rPr>
             <w:rStyle w:val="Hyperkobling"/>
@@ -832,7 +1205,7 @@
       <w:r>
         <w:t xml:space="preserve">Cortex-A7: </w:t>
       </w:r>
-      <w:hyperlink r:id="rId13" w:history="1">
+      <w:hyperlink r:id="rId16" w:history="1">
         <w:r>
           <w:rPr>
             <w:rStyle w:val="Hyperkobling"/>
@@ -870,7 +1243,7 @@
       <w:r>
         <w:t xml:space="preserve"> </w:t>
       </w:r>
-      <w:hyperlink r:id="rId14" w:history="1">
+      <w:hyperlink r:id="rId17" w:history="1">
         <w:r>
           <w:rPr>
             <w:rStyle w:val="Hyperkobling"/>
@@ -890,7 +1263,7 @@
       <w:r>
         <w:t xml:space="preserve">Ubuntu nedlastning: </w:t>
       </w:r>
-      <w:hyperlink r:id="rId15" w:history="1">
+      <w:hyperlink r:id="rId18" w:history="1">
         <w:r>
           <w:rPr>
             <w:rStyle w:val="Hyperkobling"/>
@@ -910,7 +1283,7 @@
       <w:r>
         <w:t xml:space="preserve">VirtualBox nedlastning: </w:t>
       </w:r>
-      <w:hyperlink r:id="rId16" w:history="1">
+      <w:hyperlink r:id="rId19" w:history="1">
         <w:r>
           <w:rPr>
             <w:rStyle w:val="Hyperkobling"/>
@@ -937,7 +1310,7 @@
       <w:r>
         <w:t xml:space="preserve">User guide med info om termineringen: </w:t>
       </w:r>
-      <w:hyperlink r:id="rId17" w:history="1">
+      <w:hyperlink r:id="rId20" w:history="1">
         <w:r>
           <w:rPr>
             <w:rStyle w:val="Hyperkobling"/>
@@ -965,24 +1338,12 @@
           <w:rStyle w:val="Hyperkobling"/>
         </w:rPr>
       </w:pPr>
-      <w:hyperlink r:id="rId18" w:history="1">
+      <w:hyperlink r:id="rId21" w:history="1">
         <w:r>
           <w:rPr>
             <w:rStyle w:val="Hyperkobling"/>
           </w:rPr>
-          <w:t>https://support.apple.com/en-us/H</w:t>
-        </w:r>
-        <w:r>
-          <w:rPr>
-            <w:rStyle w:val="Hyperkobling"/>
-          </w:rPr>
-          <w:t>T</w:t>
-        </w:r>
-        <w:r>
-          <w:rPr>
-            <w:rStyle w:val="Hyperkobling"/>
-          </w:rPr>
-          <w:t>204377</w:t>
+          <w:t>https://support.apple.com/en-us/HT204377</w:t>
         </w:r>
       </w:hyperlink>
     </w:p>
@@ -997,7 +1358,7 @@
       <w:r>
         <w:t xml:space="preserve">Raspberry Pi dokumentasjon: </w:t>
       </w:r>
-      <w:hyperlink r:id="rId19" w:history="1">
+      <w:hyperlink r:id="rId22" w:history="1">
         <w:r>
           <w:rPr>
             <w:rStyle w:val="Hyperkobling"/>
@@ -1013,6 +1374,82 @@
           <w:ilvl w:val="0"/>
           <w:numId w:val="4"/>
         </w:numPr>
+      </w:pPr>
+      <w:r>
+        <w:t>Raspberry Pi generell info:</w:t>
+      </w:r>
+    </w:p>
+    <w:p>
+      <w:pPr>
+        <w:pStyle w:val="Listeavsnitt"/>
+      </w:pPr>
+      <w:hyperlink r:id="rId23" w:history="1">
+        <w:r>
+          <w:rPr>
+            <w:rStyle w:val="Hyperkobling"/>
+          </w:rPr>
+          <w:t>https://en.wikipedia.org/wiki/Raspberry_Pi</w:t>
+        </w:r>
+      </w:hyperlink>
+    </w:p>
+    <w:p>
+      <w:pPr>
+        <w:pStyle w:val="Listeavsnitt"/>
+        <w:numPr>
+          <w:ilvl w:val="0"/>
+          <w:numId w:val="4"/>
+        </w:numPr>
+      </w:pPr>
+      <w:r>
+        <w:t>Forklaring på hva SSH er:</w:t>
+      </w:r>
+    </w:p>
+    <w:p>
+      <w:pPr>
+        <w:pStyle w:val="Listeavsnitt"/>
+      </w:pPr>
+      <w:hyperlink r:id="rId24" w:history="1">
+        <w:r>
+          <w:rPr>
+            <w:rStyle w:val="Hyperkobling"/>
+          </w:rPr>
+          <w:t>https://help.ubuntu.com/community/SSH</w:t>
+        </w:r>
+      </w:hyperlink>
+    </w:p>
+    <w:p>
+      <w:pPr>
+        <w:pStyle w:val="Listeavsnitt"/>
+        <w:numPr>
+          <w:ilvl w:val="0"/>
+          <w:numId w:val="4"/>
+        </w:numPr>
+      </w:pPr>
+      <w:r>
+        <w:t>Forklaring på hva root vil si:</w:t>
+      </w:r>
+    </w:p>
+    <w:p>
+      <w:pPr>
+        <w:pStyle w:val="Listeavsnitt"/>
+      </w:pPr>
+      <w:hyperlink r:id="rId25" w:history="1">
+        <w:r>
+          <w:rPr>
+            <w:rStyle w:val="Hyperkobling"/>
+          </w:rPr>
+          <w:t>http://www.datamaskin.biz/Systems/basic-computer-skills/200343.html#.WgtnxLaDrOQ</w:t>
+        </w:r>
+      </w:hyperlink>
+    </w:p>
+    <w:p>
+      <w:pPr>
+        <w:pStyle w:val="Listeavsnitt"/>
+      </w:pPr>
+    </w:p>
+    <w:p>
+      <w:pPr>
+        <w:pStyle w:val="Listeavsnitt"/>
       </w:pPr>
     </w:p>
     <w:p/>
@@ -1187,6 +1624,95 @@
     </w:lvl>
   </w:abstractNum>
   <w:abstractNum w:abstractNumId="1">
+    <w:nsid w:val="394135A6"/>
+    <w:multiLevelType w:val="hybridMultilevel"/>
+    <w:tmpl w:val="C534E588"/>
+    <w:lvl w:ilvl="0" w:tplc="0414000F">
+      <w:start w:val="1"/>
+      <w:numFmt w:val="decimal"/>
+      <w:lvlText w:val="%1."/>
+      <w:lvlJc w:val="left"/>
+      <w:pPr>
+        <w:ind w:left="720" w:hanging="360"/>
+      </w:pPr>
+      <w:rPr>
+        <w:rFonts w:hint="default"/>
+      </w:rPr>
+    </w:lvl>
+    <w:lvl w:ilvl="1" w:tplc="04140019" w:tentative="1">
+      <w:start w:val="1"/>
+      <w:numFmt w:val="lowerLetter"/>
+      <w:lvlText w:val="%2."/>
+      <w:lvlJc w:val="left"/>
+      <w:pPr>
+        <w:ind w:left="1440" w:hanging="360"/>
+      </w:pPr>
+    </w:lvl>
+    <w:lvl w:ilvl="2" w:tplc="0414001B" w:tentative="1">
+      <w:start w:val="1"/>
+      <w:numFmt w:val="lowerRoman"/>
+      <w:lvlText w:val="%3."/>
+      <w:lvlJc w:val="right"/>
+      <w:pPr>
+        <w:ind w:left="2160" w:hanging="180"/>
+      </w:pPr>
+    </w:lvl>
+    <w:lvl w:ilvl="3" w:tplc="0414000F" w:tentative="1">
+      <w:start w:val="1"/>
+      <w:numFmt w:val="decimal"/>
+      <w:lvlText w:val="%4."/>
+      <w:lvlJc w:val="left"/>
+      <w:pPr>
+        <w:ind w:left="2880" w:hanging="360"/>
+      </w:pPr>
+    </w:lvl>
+    <w:lvl w:ilvl="4" w:tplc="04140019" w:tentative="1">
+      <w:start w:val="1"/>
+      <w:numFmt w:val="lowerLetter"/>
+      <w:lvlText w:val="%5."/>
+      <w:lvlJc w:val="left"/>
+      <w:pPr>
+        <w:ind w:left="3600" w:hanging="360"/>
+      </w:pPr>
+    </w:lvl>
+    <w:lvl w:ilvl="5" w:tplc="0414001B" w:tentative="1">
+      <w:start w:val="1"/>
+      <w:numFmt w:val="lowerRoman"/>
+      <w:lvlText w:val="%6."/>
+      <w:lvlJc w:val="right"/>
+      <w:pPr>
+        <w:ind w:left="4320" w:hanging="180"/>
+      </w:pPr>
+    </w:lvl>
+    <w:lvl w:ilvl="6" w:tplc="0414000F" w:tentative="1">
+      <w:start w:val="1"/>
+      <w:numFmt w:val="decimal"/>
+      <w:lvlText w:val="%7."/>
+      <w:lvlJc w:val="left"/>
+      <w:pPr>
+        <w:ind w:left="5040" w:hanging="360"/>
+      </w:pPr>
+    </w:lvl>
+    <w:lvl w:ilvl="7" w:tplc="04140019" w:tentative="1">
+      <w:start w:val="1"/>
+      <w:numFmt w:val="lowerLetter"/>
+      <w:lvlText w:val="%8."/>
+      <w:lvlJc w:val="left"/>
+      <w:pPr>
+        <w:ind w:left="5760" w:hanging="360"/>
+      </w:pPr>
+    </w:lvl>
+    <w:lvl w:ilvl="8" w:tplc="0414001B" w:tentative="1">
+      <w:start w:val="1"/>
+      <w:numFmt w:val="lowerRoman"/>
+      <w:lvlText w:val="%9."/>
+      <w:lvlJc w:val="right"/>
+      <w:pPr>
+        <w:ind w:left="6480" w:hanging="180"/>
+      </w:pPr>
+    </w:lvl>
+  </w:abstractNum>
+  <w:abstractNum w:abstractNumId="2">
     <w:nsid w:val="4B524FDB"/>
     <w:multiLevelType w:val="hybridMultilevel"/>
     <w:tmpl w:val="960E05E0"/>
@@ -1275,7 +1801,7 @@
       </w:pPr>
     </w:lvl>
   </w:abstractNum>
-  <w:abstractNum w:abstractNumId="2">
+  <w:abstractNum w:abstractNumId="3">
     <w:nsid w:val="5BC71B8E"/>
     <w:multiLevelType w:val="hybridMultilevel"/>
     <w:tmpl w:val="CD688D4C"/>
@@ -1364,7 +1890,7 @@
       </w:pPr>
     </w:lvl>
   </w:abstractNum>
-  <w:abstractNum w:abstractNumId="3">
+  <w:abstractNum w:abstractNumId="4">
     <w:nsid w:val="69C5059C"/>
     <w:multiLevelType w:val="hybridMultilevel"/>
     <w:tmpl w:val="1D5CAE4C"/>
@@ -1457,13 +1983,16 @@
     <w:abstractNumId w:val="0"/>
   </w:num>
   <w:num w:numId="2">
+    <w:abstractNumId w:val="4"/>
+  </w:num>
+  <w:num w:numId="3">
+    <w:abstractNumId w:val="2"/>
+  </w:num>
+  <w:num w:numId="4">
     <w:abstractNumId w:val="3"/>
   </w:num>
-  <w:num w:numId="3">
+  <w:num w:numId="5">
     <w:abstractNumId w:val="1"/>
-  </w:num>
-  <w:num w:numId="4">
-    <w:abstractNumId w:val="2"/>
   </w:num>
 </w:numbering>
 </file>

</xml_diff>

<commit_message>
Endringer i del 4
</commit_message>
<xml_diff>
--- a/Prosjekt-del-4/Kladd Bård.docx
+++ b/Prosjekt-del-4/Kladd Bård.docx
@@ -8,22 +8,72 @@
           <w:b/>
         </w:rPr>
       </w:pPr>
+      <w:proofErr w:type="spellStart"/>
       <w:r>
         <w:rPr>
           <w:b/>
         </w:rPr>
-        <w:t>Ubuntu og VirtualBox</w:t>
-      </w:r>
-    </w:p>
-    <w:p>
-      <w:r>
-        <w:t>Ubuntu er et ”open source” o</w:t>
+        <w:t>Ubuntu</w:t>
+      </w:r>
+      <w:proofErr w:type="spellEnd"/>
+      <w:r>
+        <w:rPr>
+          <w:b/>
+        </w:rPr>
+        <w:t xml:space="preserve"> og </w:t>
+      </w:r>
+      <w:proofErr w:type="spellStart"/>
+      <w:r>
+        <w:rPr>
+          <w:b/>
+        </w:rPr>
+        <w:t>VirtualBox</w:t>
+      </w:r>
+      <w:proofErr w:type="spellEnd"/>
+    </w:p>
+    <w:p>
+      <w:proofErr w:type="spellStart"/>
+      <w:r>
+        <w:t>Ubuntu</w:t>
+      </w:r>
+      <w:proofErr w:type="spellEnd"/>
+      <w:r>
+        <w:t xml:space="preserve"> er </w:t>
+      </w:r>
+      <w:proofErr w:type="gramStart"/>
+      <w:r>
+        <w:t>et ”</w:t>
+      </w:r>
+      <w:proofErr w:type="spellStart"/>
+      <w:r>
+        <w:t>open</w:t>
+      </w:r>
+      <w:proofErr w:type="spellEnd"/>
+      <w:proofErr w:type="gramEnd"/>
+      <w:r>
+        <w:t xml:space="preserve"> </w:t>
+      </w:r>
+      <w:proofErr w:type="spellStart"/>
+      <w:r>
+        <w:t>source</w:t>
+      </w:r>
+      <w:proofErr w:type="spellEnd"/>
+      <w:r>
+        <w:t>” o</w:t>
       </w:r>
       <w:r>
         <w:t>perativsystem for datamaskiner</w:t>
       </w:r>
       <w:r>
-        <w:t>, publisert av Canonical Ltd. Operativsystemet bygger på Linux</w:t>
+        <w:t xml:space="preserve">, publisert av </w:t>
+      </w:r>
+      <w:proofErr w:type="spellStart"/>
+      <w:r>
+        <w:t>Canonical</w:t>
+      </w:r>
+      <w:proofErr w:type="spellEnd"/>
+      <w:r>
+        <w:t xml:space="preserve"> Ltd. Operativsystemet bygger på Linux</w:t>
       </w:r>
       <w:r>
         <w:t xml:space="preserve">kjernen, og er per dags dato en </w:t>
@@ -36,8 +86,13 @@
       </w:r>
     </w:p>
     <w:p>
-      <w:r>
-        <w:t>VirtualBox er en</w:t>
+      <w:proofErr w:type="spellStart"/>
+      <w:r>
+        <w:t>VirtualBox</w:t>
+      </w:r>
+      <w:proofErr w:type="spellEnd"/>
+      <w:r>
+        <w:t xml:space="preserve"> er en</w:t>
       </w:r>
       <w:r>
         <w:t xml:space="preserve"> gratis</w:t>
@@ -69,7 +124,15 @@
         <w:t xml:space="preserve"> og installert</w:t>
       </w:r>
       <w:r>
-        <w:t xml:space="preserve"> VirtualBox, for så å</w:t>
+        <w:t xml:space="preserve"> </w:t>
+      </w:r>
+      <w:proofErr w:type="spellStart"/>
+      <w:r>
+        <w:t>VirtualBox</w:t>
+      </w:r>
+      <w:proofErr w:type="spellEnd"/>
+      <w:r>
+        <w:t>, for så å</w:t>
       </w:r>
       <w:r>
         <w:t xml:space="preserve"> ins</w:t>
@@ -78,21 +141,73 @@
         <w:t>tallere</w:t>
       </w:r>
       <w:r>
-        <w:t xml:space="preserve"> versjon 16.04.3 LTS av Ubuntu på en virtuell maskin. Vi installerte også VirtualBox Extension Pack for at den virtuelle maskinen skulle støtte enheter med USB 2.0 og USB 3.0.</w:t>
-      </w:r>
-    </w:p>
-    <w:p/>
-    <w:p>
+        <w:t xml:space="preserve"> versjon 16.04.3 LTS av </w:t>
+      </w:r>
+      <w:proofErr w:type="spellStart"/>
+      <w:r>
+        <w:t>Ubuntu</w:t>
+      </w:r>
+      <w:proofErr w:type="spellEnd"/>
+      <w:r>
+        <w:t xml:space="preserve"> på en virtuell maskin. Vi installerte også </w:t>
+      </w:r>
+      <w:proofErr w:type="spellStart"/>
+      <w:r>
+        <w:t>VirtualBox</w:t>
+      </w:r>
+      <w:proofErr w:type="spellEnd"/>
+      <w:r>
+        <w:t xml:space="preserve"> </w:t>
+      </w:r>
+      <w:proofErr w:type="spellStart"/>
+      <w:r>
+        <w:t>Extension</w:t>
+      </w:r>
+      <w:proofErr w:type="spellEnd"/>
+      <w:r>
+        <w:t xml:space="preserve"> Pack for at den virtuelle maskinen skulle støtte enheter med USB 2.0 og USB 3.0.</w:t>
+      </w:r>
+    </w:p>
+    <w:p/>
+    <w:p>
+      <w:proofErr w:type="spellStart"/>
       <w:r>
         <w:rPr>
           <w:b/>
         </w:rPr>
         <w:t>Buildroot</w:t>
       </w:r>
-    </w:p>
-    <w:p>
-      <w:r>
-        <w:t xml:space="preserve">Buildroot er en gratis ”open source”-programvare for å enkelt bygge og konfigurere en komplett Linux-distribusjon for innebygde datasystemer. </w:t>
+      <w:proofErr w:type="spellEnd"/>
+    </w:p>
+    <w:p>
+      <w:proofErr w:type="spellStart"/>
+      <w:r>
+        <w:t>Buildroot</w:t>
+      </w:r>
+      <w:proofErr w:type="spellEnd"/>
+      <w:r>
+        <w:t xml:space="preserve"> er en </w:t>
+      </w:r>
+      <w:proofErr w:type="gramStart"/>
+      <w:r>
+        <w:t>gratis ”</w:t>
+      </w:r>
+      <w:proofErr w:type="spellStart"/>
+      <w:r>
+        <w:t>open</w:t>
+      </w:r>
+      <w:proofErr w:type="spellEnd"/>
+      <w:proofErr w:type="gramEnd"/>
+      <w:r>
+        <w:t xml:space="preserve"> </w:t>
+      </w:r>
+      <w:proofErr w:type="spellStart"/>
+      <w:r>
+        <w:t>source</w:t>
+      </w:r>
+      <w:proofErr w:type="spellEnd"/>
+      <w:r>
+        <w:t xml:space="preserve">”-programvare for å enkelt bygge og konfigurere en komplett Linux-distribusjon for innebygde datasystemer. </w:t>
       </w:r>
     </w:p>
     <w:p>
@@ -100,7 +215,15 @@
         <w:t>Som en del av prosjektet skulle vi konfigurere en egen Linux-distribusjon som skulle fungere med en Raspb</w:t>
       </w:r>
       <w:r>
-        <w:t>erry Pi 3 og et Skpang CAN-kort</w:t>
+        <w:t xml:space="preserve">erry Pi 3 og et </w:t>
+      </w:r>
+      <w:proofErr w:type="spellStart"/>
+      <w:r>
+        <w:t>Skpang</w:t>
+      </w:r>
+      <w:proofErr w:type="spellEnd"/>
+      <w:r>
+        <w:t xml:space="preserve"> CAN-kort</w:t>
       </w:r>
     </w:p>
     <w:p>
@@ -192,23 +315,57 @@
       <w:r>
         <w:t xml:space="preserve"> </w:t>
       </w:r>
-      <w:r>
-        <w:t xml:space="preserve">Buildroot </w:t>
-      </w:r>
-      <w:r>
-        <w:t>på vår virtuelle Ubuntu-maskin.</w:t>
+      <w:proofErr w:type="spellStart"/>
+      <w:r>
+        <w:t>Buildroot</w:t>
+      </w:r>
+      <w:proofErr w:type="spellEnd"/>
+      <w:r>
+        <w:t xml:space="preserve"> </w:t>
+      </w:r>
+      <w:r>
+        <w:t xml:space="preserve">på vår virtuelle </w:t>
+      </w:r>
+      <w:proofErr w:type="spellStart"/>
+      <w:r>
+        <w:t>Ubuntu</w:t>
+      </w:r>
+      <w:proofErr w:type="spellEnd"/>
+      <w:r>
+        <w:t>-maskin.</w:t>
       </w:r>
       <w:r>
         <w:t xml:space="preserve"> Via ter</w:t>
       </w:r>
       <w:r>
-        <w:t>minalvinduet fra buildrootprosjektet</w:t>
-      </w:r>
+        <w:t xml:space="preserve">minalvinduet fra </w:t>
+      </w:r>
+      <w:proofErr w:type="spellStart"/>
+      <w:r>
+        <w:t>buildrootprosjektet</w:t>
+      </w:r>
+      <w:proofErr w:type="spellEnd"/>
       <w:r>
         <w:t>, prøvd</w:t>
       </w:r>
       <w:r>
-        <w:t>e vi å åpne konfigurasjonsmenyen med kommandoen ”make menuconfig”.</w:t>
+        <w:t xml:space="preserve">e vi å åpne konfigurasjonsmenyen med </w:t>
+      </w:r>
+      <w:proofErr w:type="gramStart"/>
+      <w:r>
+        <w:t>kommandoen ”make</w:t>
+      </w:r>
+      <w:proofErr w:type="gramEnd"/>
+      <w:r>
+        <w:t xml:space="preserve"> </w:t>
+      </w:r>
+      <w:proofErr w:type="spellStart"/>
+      <w:r>
+        <w:t>menuconfig</w:t>
+      </w:r>
+      <w:proofErr w:type="spellEnd"/>
+      <w:r>
+        <w:t>”.</w:t>
       </w:r>
       <w:r>
         <w:t xml:space="preserve"> V</w:t>
@@ -217,8 +374,13 @@
         <w:t xml:space="preserve">i fikk </w:t>
       </w:r>
       <w:r>
-        <w:t>beskjed om at ncurses</w:t>
-      </w:r>
+        <w:t xml:space="preserve">beskjed om at </w:t>
+      </w:r>
+      <w:proofErr w:type="spellStart"/>
+      <w:r>
+        <w:t>ncurses</w:t>
+      </w:r>
+      <w:proofErr w:type="spellEnd"/>
       <w:r>
         <w:t xml:space="preserve">-biblioteket </w:t>
       </w:r>
@@ -244,12 +406,60 @@
     <w:p/>
     <w:p>
       <w:r>
-        <w:t>Når ncurses-biblioteket var installert, kontrollerte vi at vi fikk tilgang til konfigurasjonsmenyen til buildroot. Videre kunne vi kjøre kommandoen ”make list-defconfigs” i terminalen. Dette gav oss en liste med alle eksisterende konfigurasjoner for diverse maskinvare. Siden vi bruker en Raspberry Pi 3 i dette prosjektet, kjørte vi kommandoen for å konfigurere denne.</w:t>
-      </w:r>
-    </w:p>
-    <w:p>
-      <w:r>
-        <w:t xml:space="preserve">Etter dette åpnet vi konfigurasjonsmenyen igjen, og kontrollerte hvilke ”target options” vi hadde. </w:t>
+        <w:t xml:space="preserve">Når </w:t>
+      </w:r>
+      <w:proofErr w:type="spellStart"/>
+      <w:r>
+        <w:t>ncurses</w:t>
+      </w:r>
+      <w:proofErr w:type="spellEnd"/>
+      <w:r>
+        <w:t xml:space="preserve">-biblioteket var installert, kontrollerte vi at vi fikk tilgang til konfigurasjonsmenyen til </w:t>
+      </w:r>
+      <w:proofErr w:type="spellStart"/>
+      <w:r>
+        <w:t>buildroot</w:t>
+      </w:r>
+      <w:proofErr w:type="spellEnd"/>
+      <w:r>
+        <w:t xml:space="preserve">. Videre kunne vi kjøre </w:t>
+      </w:r>
+      <w:proofErr w:type="gramStart"/>
+      <w:r>
+        <w:t>kommandoen ”make</w:t>
+      </w:r>
+      <w:proofErr w:type="gramEnd"/>
+      <w:r>
+        <w:t xml:space="preserve"> list-</w:t>
+      </w:r>
+      <w:proofErr w:type="spellStart"/>
+      <w:r>
+        <w:t>defconfigs</w:t>
+      </w:r>
+      <w:proofErr w:type="spellEnd"/>
+      <w:r>
+        <w:t>” i terminalen. Dette gav oss en liste med alle eksisterende konfigurasjoner for diverse maskinvare. Siden vi bruker en Raspberry Pi 3 i dette prosjektet, kjørte vi kommandoen for å konfigurere denne.</w:t>
+      </w:r>
+    </w:p>
+    <w:p>
+      <w:r>
+        <w:t xml:space="preserve">Etter dette åpnet vi konfigurasjonsmenyen igjen, og kontrollerte </w:t>
+      </w:r>
+      <w:proofErr w:type="gramStart"/>
+      <w:r>
+        <w:t>hvilke ”target</w:t>
+      </w:r>
+      <w:proofErr w:type="gramEnd"/>
+      <w:r>
+        <w:t xml:space="preserve"> </w:t>
+      </w:r>
+      <w:proofErr w:type="spellStart"/>
+      <w:r>
+        <w:t>options</w:t>
+      </w:r>
+      <w:proofErr w:type="spellEnd"/>
+      <w:r>
+        <w:t xml:space="preserve">” vi hadde. </w:t>
       </w:r>
       <w:r>
         <w:t xml:space="preserve">Her kunne vi </w:t>
@@ -443,20 +653,65 @@
         </w:drawing>
       </w:r>
       <w:r>
-        <w:t xml:space="preserve">Faglærer la ut en kopi av et delvis ferdig konfigurert oppsett til Raspberry Pi 3. Denne lastet vi ned fra Fronter og fulgte videre veiledning i oppgaven for installasjon. Vi åpnet buildroot konfigurasjonsmenyen fra prosjektmappa for å sjekke oppsettet.  </w:t>
-      </w:r>
-    </w:p>
-    <w:p>
-      <w:r>
-        <w:t>For å installere can_pingpong-pakken, kopierte vi mas234-konfigurasjonsfilen inn i buildroot</w:t>
-      </w:r>
-      <w:r>
-        <w:t xml:space="preserve">-output-mappa. Vi navnga filen til ”.config”. </w:t>
-      </w:r>
-    </w:p>
-    <w:p>
-      <w:r>
-        <w:t>Vi kontrollerte nå at can_pingpong var valgt i konfigurasjonsmenyen, og startet kompileringen med kommandoen:</w:t>
+        <w:t xml:space="preserve">Faglærer la ut en kopi av et delvis ferdig konfigurert oppsett til Raspberry Pi 3. Denne lastet vi ned fra Fronter og fulgte videre veiledning i oppgaven for installasjon. Vi åpnet </w:t>
+      </w:r>
+      <w:proofErr w:type="spellStart"/>
+      <w:r>
+        <w:t>buildroot</w:t>
+      </w:r>
+      <w:proofErr w:type="spellEnd"/>
+      <w:r>
+        <w:t xml:space="preserve"> konfigurasjonsmenyen fra prosjektmappa for å sjekke oppsettet.  </w:t>
+      </w:r>
+    </w:p>
+    <w:p>
+      <w:r>
+        <w:t xml:space="preserve">For å installere </w:t>
+      </w:r>
+      <w:proofErr w:type="spellStart"/>
+      <w:r>
+        <w:t>can_pingpong</w:t>
+      </w:r>
+      <w:proofErr w:type="spellEnd"/>
+      <w:r>
+        <w:t xml:space="preserve">-pakken, kopierte vi mas234-konfigurasjonsfilen inn i </w:t>
+      </w:r>
+      <w:proofErr w:type="spellStart"/>
+      <w:r>
+        <w:t>buildroot</w:t>
+      </w:r>
+      <w:proofErr w:type="spellEnd"/>
+      <w:r>
+        <w:t xml:space="preserve">-output-mappa. Vi navnga filen </w:t>
+      </w:r>
+      <w:proofErr w:type="gramStart"/>
+      <w:r>
+        <w:t>til ”</w:t>
+      </w:r>
+      <w:proofErr w:type="gramEnd"/>
+      <w:r>
+        <w:t>.</w:t>
+      </w:r>
+      <w:proofErr w:type="spellStart"/>
+      <w:r>
+        <w:t>config</w:t>
+      </w:r>
+      <w:proofErr w:type="spellEnd"/>
+      <w:r>
+        <w:t xml:space="preserve">”. </w:t>
+      </w:r>
+    </w:p>
+    <w:p>
+      <w:r>
+        <w:t xml:space="preserve">Vi kontrollerte nå at </w:t>
+      </w:r>
+      <w:proofErr w:type="spellStart"/>
+      <w:r>
+        <w:t>can_pingpong</w:t>
+      </w:r>
+      <w:proofErr w:type="spellEnd"/>
+      <w:r>
+        <w:t xml:space="preserve"> var valgt i konfigurasjonsmenyen, og startet kompileringen med kommandoen:</w:t>
       </w:r>
     </w:p>
     <w:p>
@@ -535,12 +790,46 @@
         <w:t>im</w:t>
       </w:r>
       <w:r>
-        <w:t>age. Dette skulle vi skrive til et microSD-kort ved å benytte linux-programmet ”dd”.</w:t>
-      </w:r>
-    </w:p>
-    <w:p>
-      <w:r>
-        <w:t>dd står for ”data duplicator”, og er et verktøy med primærfunksjon å konvertere og kopiere filer. Dette gjøres direkte i</w:t>
+        <w:t>age. Dette skulle vi skrive til et microSD-kort ved å benytte linux-</w:t>
+      </w:r>
+      <w:proofErr w:type="gramStart"/>
+      <w:r>
+        <w:t>programmet ”</w:t>
+      </w:r>
+      <w:proofErr w:type="spellStart"/>
+      <w:r>
+        <w:t>dd</w:t>
+      </w:r>
+      <w:proofErr w:type="spellEnd"/>
+      <w:proofErr w:type="gramEnd"/>
+      <w:r>
+        <w:t>”.</w:t>
+      </w:r>
+    </w:p>
+    <w:p>
+      <w:proofErr w:type="spellStart"/>
+      <w:r>
+        <w:t>dd</w:t>
+      </w:r>
+      <w:proofErr w:type="spellEnd"/>
+      <w:r>
+        <w:t xml:space="preserve"> står </w:t>
+      </w:r>
+      <w:proofErr w:type="gramStart"/>
+      <w:r>
+        <w:t>for ”data</w:t>
+      </w:r>
+      <w:proofErr w:type="gramEnd"/>
+      <w:r>
+        <w:t xml:space="preserve"> </w:t>
+      </w:r>
+      <w:proofErr w:type="spellStart"/>
+      <w:r>
+        <w:t>duplicator</w:t>
+      </w:r>
+      <w:proofErr w:type="spellEnd"/>
+      <w:r>
+        <w:t>”, og er et verktøy med primærfunksjon å konvertere og kopiere filer. Dette gjøres direkte i</w:t>
       </w:r>
       <w:r>
         <w:t xml:space="preserve"> terminalen med kommando-linjer.</w:t>
@@ -551,13 +840,50 @@
         <w:t>Vi koblet til microSD-kortet med en USB-adapter, da den interne SD-kort leseren til datamas</w:t>
       </w:r>
       <w:r>
-        <w:t>kinen ikke fungerte med Ubuntu. For å sikre oss mot at vi skrev SD-kort imaget til</w:t>
+        <w:t xml:space="preserve">kinen ikke fungerte med </w:t>
+      </w:r>
+      <w:proofErr w:type="spellStart"/>
+      <w:r>
+        <w:t>Ubuntu</w:t>
+      </w:r>
+      <w:proofErr w:type="spellEnd"/>
+      <w:r>
+        <w:t>. For å sikre oss mot at vi skrev SD-kort imaget til</w:t>
       </w:r>
       <w:r>
         <w:t xml:space="preserve"> vår primærharddisk</w:t>
       </w:r>
       <w:r>
-        <w:t>, kjørte vi kommandoen ”fdisk –l” i terminalen. Denne kommandoen listet opp tilgjengelige disker før og etter vi koblet til SD-kortet. Vi så da at minnekortet var navngitt /dev/sdb.</w:t>
+        <w:t xml:space="preserve">, kjørte vi </w:t>
+      </w:r>
+      <w:proofErr w:type="gramStart"/>
+      <w:r>
+        <w:t>kommandoen ”</w:t>
+      </w:r>
+      <w:proofErr w:type="spellStart"/>
+      <w:r>
+        <w:t>fdisk</w:t>
+      </w:r>
+      <w:proofErr w:type="spellEnd"/>
+      <w:proofErr w:type="gramEnd"/>
+      <w:r>
+        <w:t xml:space="preserve"> –l” i terminalen. Denne kommandoen listet opp tilgjengelige disker før og etter vi koblet til SD-kortet. Vi så da at minnekortet var navngitt /</w:t>
+      </w:r>
+      <w:proofErr w:type="spellStart"/>
+      <w:r>
+        <w:t>dev</w:t>
+      </w:r>
+      <w:proofErr w:type="spellEnd"/>
+      <w:r>
+        <w:t>/</w:t>
+      </w:r>
+      <w:proofErr w:type="spellStart"/>
+      <w:r>
+        <w:t>sdb</w:t>
+      </w:r>
+      <w:proofErr w:type="spellEnd"/>
+      <w:r>
+        <w:t>.</w:t>
       </w:r>
     </w:p>
     <w:p>
@@ -641,13 +967,42 @@
         </w:drawing>
       </w:r>
       <w:r>
-        <w:t>Ved å bruke ”dd”, skrev vi image-filen vår til SD-kortet. I figur ”????”</w:t>
+        <w:t xml:space="preserve">Ved å </w:t>
+      </w:r>
+      <w:proofErr w:type="gramStart"/>
+      <w:r>
+        <w:t>bruke ”</w:t>
+      </w:r>
+      <w:proofErr w:type="spellStart"/>
+      <w:r>
+        <w:t>dd</w:t>
+      </w:r>
+      <w:proofErr w:type="spellEnd"/>
+      <w:proofErr w:type="gramEnd"/>
+      <w:r>
+        <w:t xml:space="preserve">”, skrev vi image-filen vår til SD-kortet. I </w:t>
+      </w:r>
+      <w:proofErr w:type="gramStart"/>
+      <w:r>
+        <w:t>figur ”</w:t>
+      </w:r>
+      <w:proofErr w:type="gramEnd"/>
+      <w:r>
+        <w:t>????”</w:t>
       </w:r>
       <w:r>
         <w:t xml:space="preserve"> kan det ses at vi skrev </w:t>
       </w:r>
       <w:r>
-        <w:t xml:space="preserve">filen til /dev/sdb1. Dette er en partisjon på SD-kortet, og forårsaket feil da vi startet opp Raspberry Pien. Vi </w:t>
+        <w:t>filen til /</w:t>
+      </w:r>
+      <w:proofErr w:type="spellStart"/>
+      <w:r>
+        <w:t>dev</w:t>
+      </w:r>
+      <w:proofErr w:type="spellEnd"/>
+      <w:r>
+        <w:t xml:space="preserve">/sdb1. Dette er en partisjon på SD-kortet, og forårsaket feil da vi startet opp Raspberry Pien. Vi </w:t>
       </w:r>
       <w:r>
         <w:t>endret dette og skrev image-filen til hele SD-kortet da vi oppdaget feilen.</w:t>
@@ -676,29 +1031,79 @@
     </w:p>
     <w:p>
       <w:r>
-        <w:t>Raspberry Pi er en serie av små datamaskiner bygget på et enkelt kretskort. De er utviklet av Raspberry Pi Foundation, hovedsakelig for å promotere undervisning i grunnleggende databehandling på skoler. Produktet har blitt svært populært, og er nå også brukt innenfor robot- og mekatronikk</w:t>
-      </w:r>
+        <w:t xml:space="preserve">Raspberry Pi er en serie av små datamaskiner bygget på et enkelt kretskort. De er utviklet av Raspberry Pi Foundation, hovedsakelig for å promotere undervisning i grunnleggende databehandling på skoler. Produktet har blitt svært populært, og er nå også brukt innenfor robot- og </w:t>
+      </w:r>
+      <w:proofErr w:type="spellStart"/>
+      <w:r>
+        <w:t>mekatronikk</w:t>
+      </w:r>
+      <w:proofErr w:type="spellEnd"/>
       <w:r>
         <w:t>-teknologi. Raspberry Pi 3</w:t>
       </w:r>
       <w:r>
-        <w:t xml:space="preserve"> modell B bruker en 1.2 GHz 64-bit qu</w:t>
-      </w:r>
-      <w:r>
-        <w:t>adcore prosessor, har 1 GB ram og blant annet USB- og ethernettilkoblinger, trådløst nettverkskort</w:t>
-      </w:r>
-      <w:r>
-        <w:t xml:space="preserve"> og bluetooth.</w:t>
-      </w:r>
-    </w:p>
-    <w:p>
-      <w:r>
-        <w:t xml:space="preserve">PiCAN er et tilleggskort til Raspberryen som gir oss GPS, Gyro, Akselerometer og CAN-bus kommunikasjon. </w:t>
-      </w:r>
-    </w:p>
-    <w:p>
-      <w:r>
-        <w:t xml:space="preserve">I dette prosjektet har vi brukt en Rasperry Pi 3 modell B, samt et PiCan-tilleggskort koblet over det 40 pins store koblingspunktet til Pien. </w:t>
+        <w:t xml:space="preserve"> modell B bruker en 1.2 GHz 64-bit </w:t>
+      </w:r>
+      <w:proofErr w:type="spellStart"/>
+      <w:r>
+        <w:t>qu</w:t>
+      </w:r>
+      <w:r>
+        <w:t>adcore</w:t>
+      </w:r>
+      <w:proofErr w:type="spellEnd"/>
+      <w:r>
+        <w:t xml:space="preserve"> prosessor, har 1 GB ram og blant annet USB- og ethernettilkoblinger, trådløst nettverkskort</w:t>
+      </w:r>
+      <w:r>
+        <w:t xml:space="preserve"> og </w:t>
+      </w:r>
+      <w:proofErr w:type="spellStart"/>
+      <w:r>
+        <w:t>bluetooth</w:t>
+      </w:r>
+      <w:proofErr w:type="spellEnd"/>
+      <w:r>
+        <w:t>.</w:t>
+      </w:r>
+    </w:p>
+    <w:p>
+      <w:proofErr w:type="spellStart"/>
+      <w:r>
+        <w:t>PiCAN</w:t>
+      </w:r>
+      <w:proofErr w:type="spellEnd"/>
+      <w:r>
+        <w:t xml:space="preserve"> er et tilleggskort til </w:t>
+      </w:r>
+      <w:proofErr w:type="spellStart"/>
+      <w:r>
+        <w:t>Raspberryen</w:t>
+      </w:r>
+      <w:proofErr w:type="spellEnd"/>
+      <w:r>
+        <w:t xml:space="preserve"> som gir oss GPS, Gyro, Akselerometer og CAN-bus kommunikasjon. </w:t>
+      </w:r>
+    </w:p>
+    <w:p>
+      <w:r>
+        <w:t xml:space="preserve">I dette prosjektet har vi brukt en </w:t>
+      </w:r>
+      <w:proofErr w:type="spellStart"/>
+      <w:r>
+        <w:t>Rasperry</w:t>
+      </w:r>
+      <w:proofErr w:type="spellEnd"/>
+      <w:r>
+        <w:t xml:space="preserve"> Pi 3 modell B, samt et </w:t>
+      </w:r>
+      <w:proofErr w:type="spellStart"/>
+      <w:r>
+        <w:t>PiCan</w:t>
+      </w:r>
+      <w:proofErr w:type="spellEnd"/>
+      <w:r>
+        <w:t xml:space="preserve">-tilleggskort koblet over det 40 pins store koblingspunktet til Pien. </w:t>
       </w:r>
     </w:p>
     <w:p/>
@@ -710,8 +1115,13 @@
         <w:t>Pien må bli</w:t>
       </w:r>
       <w:r>
-        <w:t xml:space="preserve"> forsynt med 5.1V over microUSB</w:t>
-      </w:r>
+        <w:t xml:space="preserve"> forsynt med 5.1V over </w:t>
+      </w:r>
+      <w:proofErr w:type="spellStart"/>
+      <w:r>
+        <w:t>microUSB</w:t>
+      </w:r>
+      <w:proofErr w:type="spellEnd"/>
       <w:r>
         <w:t>. Nøyaktig hvor mye strøm den trekker, varierer ut i fra hva man kobler til av utstyr. Typisk bruker model</w:t>
       </w:r>
@@ -731,7 +1141,15 @@
         <w:t>selv. Fordi vi ikke hadde noe vanlig</w:t>
       </w:r>
       <w:r>
-        <w:t xml:space="preserve"> strømforsyning tilgjengelig, brukte vi en USB port fra en Macbook Pro. Apple oppgir alle USB3</w:t>
+        <w:t xml:space="preserve"> strømforsyning tilgjengelig, brukte vi en USB port fra en </w:t>
+      </w:r>
+      <w:proofErr w:type="spellStart"/>
+      <w:r>
+        <w:t>Macbook</w:t>
+      </w:r>
+      <w:proofErr w:type="spellEnd"/>
+      <w:r>
+        <w:t xml:space="preserve"> Pro. Apple oppgir alle USB3</w:t>
       </w:r>
       <w:r>
         <w:t>.0</w:t>
@@ -748,7 +1166,15 @@
     </w:p>
     <w:p>
       <w:r>
-        <w:t>Når Raspberry Pien var koblet opp med 5V strømforsyning og gav indikasjon på suksessfull oppstart med microSD-kortet, skulle vi koble til PiCAN-kortet. Vi koblet fra strømforsyningen, og monterte kortet forsiktig på det 40 pins svære kobling</w:t>
+        <w:t xml:space="preserve">Når Raspberry Pien var koblet opp med 5V strømforsyning og gav indikasjon på suksessfull oppstart med microSD-kortet, skulle vi koble til </w:t>
+      </w:r>
+      <w:proofErr w:type="spellStart"/>
+      <w:r>
+        <w:t>PiCAN</w:t>
+      </w:r>
+      <w:proofErr w:type="spellEnd"/>
+      <w:r>
+        <w:t>-kortet. Vi koblet fra strømforsyningen, og monterte kortet forsiktig på det 40 pins svære kobling</w:t>
       </w:r>
       <w:r>
         <w:t>spunktet på Pien.</w:t>
@@ -840,16 +1266,64 @@
         <w:t>Vi koblet os</w:t>
       </w:r>
       <w:r>
-        <w:t xml:space="preserve">s på CAN_H og CAN_L </w:t>
-      </w:r>
-      <w:r>
-        <w:t>på PiCan-kortet gj</w:t>
-      </w:r>
-      <w:r>
-        <w:t xml:space="preserve">ennom PCAN-USB adapteren. For å kommunisere over CANbus, er man avhengig av å terminere nettverket med en motstand. I </w:t>
-      </w:r>
-      <w:r>
-        <w:t xml:space="preserve">brukermanualen til PiCan-kortet står det beskrevet hvordan man kan benytte en intern 120 Ohms motstand til termineringen, ved å koble en ledning mellom punktene på JP2. </w:t>
+        <w:t xml:space="preserve">s på </w:t>
+      </w:r>
+      <w:proofErr w:type="spellStart"/>
+      <w:r>
+        <w:t>CAN_H</w:t>
+      </w:r>
+      <w:proofErr w:type="spellEnd"/>
+      <w:r>
+        <w:t xml:space="preserve"> og </w:t>
+      </w:r>
+      <w:proofErr w:type="spellStart"/>
+      <w:r>
+        <w:t>CAN_L</w:t>
+      </w:r>
+      <w:proofErr w:type="spellEnd"/>
+      <w:r>
+        <w:t xml:space="preserve"> </w:t>
+      </w:r>
+      <w:r>
+        <w:t xml:space="preserve">på </w:t>
+      </w:r>
+      <w:proofErr w:type="spellStart"/>
+      <w:r>
+        <w:t>PiCan</w:t>
+      </w:r>
+      <w:proofErr w:type="spellEnd"/>
+      <w:r>
+        <w:t>-kortet gj</w:t>
+      </w:r>
+      <w:r>
+        <w:t xml:space="preserve">ennom </w:t>
+      </w:r>
+      <w:proofErr w:type="spellStart"/>
+      <w:r>
+        <w:t>PCAN</w:t>
+      </w:r>
+      <w:proofErr w:type="spellEnd"/>
+      <w:r>
+        <w:t xml:space="preserve">-USB adapteren. For å kommunisere over </w:t>
+      </w:r>
+      <w:proofErr w:type="spellStart"/>
+      <w:r>
+        <w:t>CANbus</w:t>
+      </w:r>
+      <w:proofErr w:type="spellEnd"/>
+      <w:r>
+        <w:t xml:space="preserve">, er man avhengig av å terminere nettverket med en motstand. I </w:t>
+      </w:r>
+      <w:r>
+        <w:t xml:space="preserve">brukermanualen til </w:t>
+      </w:r>
+      <w:proofErr w:type="spellStart"/>
+      <w:r>
+        <w:t>PiCan</w:t>
+      </w:r>
+      <w:proofErr w:type="spellEnd"/>
+      <w:r>
+        <w:t xml:space="preserve">-kortet står det beskrevet hvordan man kan benytte en intern 120 Ohms motstand til termineringen, ved å koble en ledning mellom punktene på JP2. </w:t>
       </w:r>
     </w:p>
     <w:p/>
@@ -873,7 +1347,7 @@
         <w:rPr>
           <w:b/>
         </w:rPr>
-        <w:t>Oppsett av Ubuntu og ethernettilkobling</w:t>
+        <w:t>Konfigurasjon av ethernettilkobling</w:t>
       </w:r>
     </w:p>
     <w:p>
@@ -908,7 +1382,15 @@
         <w:t>E</w:t>
       </w:r>
       <w:r>
-        <w:t>n virtuell Ubuntu-</w:t>
+        <w:t xml:space="preserve">n virtuell </w:t>
+      </w:r>
+      <w:proofErr w:type="spellStart"/>
+      <w:r>
+        <w:t>Ubuntu</w:t>
+      </w:r>
+      <w:proofErr w:type="spellEnd"/>
+      <w:r>
+        <w:t>-</w:t>
       </w:r>
       <w:r>
         <w:t>maskin over ethernetkabel.</w:t>
@@ -932,8 +1414,13 @@
         <w:t xml:space="preserve"> et</w:t>
       </w:r>
       <w:r>
-        <w:t xml:space="preserve"> CANbus</w:t>
-      </w:r>
+        <w:t xml:space="preserve"> </w:t>
+      </w:r>
+      <w:proofErr w:type="spellStart"/>
+      <w:r>
+        <w:t>CANbus</w:t>
+      </w:r>
+      <w:proofErr w:type="spellEnd"/>
       <w:r>
         <w:t>-nettverk</w:t>
       </w:r>
@@ -952,22 +1439,64 @@
     <w:p/>
     <w:p>
       <w:r>
-        <w:t xml:space="preserve">For å kommunisere med Raspberryen </w:t>
+        <w:t xml:space="preserve">For å kommunisere med </w:t>
+      </w:r>
+      <w:proofErr w:type="spellStart"/>
+      <w:r>
+        <w:t>Raspberryen</w:t>
+      </w:r>
+      <w:proofErr w:type="spellEnd"/>
+      <w:r>
+        <w:t xml:space="preserve"> </w:t>
       </w:r>
       <w:r>
         <w:t>over</w:t>
       </w:r>
       <w:r>
-        <w:t xml:space="preserve"> ethernet</w:t>
-      </w:r>
-      <w:r>
-        <w:t>, måtte vi gjøre noen endringer i nettverksinnstillingene til VirtualBox. Vi lagde en ny ”bridged adapter” og noterte o</w:t>
+        <w:t xml:space="preserve"> </w:t>
+      </w:r>
+      <w:proofErr w:type="spellStart"/>
+      <w:r>
+        <w:t>ethernet</w:t>
+      </w:r>
+      <w:proofErr w:type="spellEnd"/>
+      <w:r>
+        <w:t xml:space="preserve">, måtte vi gjøre noen endringer i nettverksinnstillingene til </w:t>
+      </w:r>
+      <w:proofErr w:type="spellStart"/>
+      <w:r>
+        <w:t>VirtualBox</w:t>
+      </w:r>
+      <w:proofErr w:type="spellEnd"/>
+      <w:r>
+        <w:t xml:space="preserve">. Vi lagde en </w:t>
+      </w:r>
+      <w:proofErr w:type="gramStart"/>
+      <w:r>
+        <w:t>ny ”</w:t>
+      </w:r>
+      <w:proofErr w:type="spellStart"/>
+      <w:r>
+        <w:t>bridged</w:t>
+      </w:r>
+      <w:proofErr w:type="spellEnd"/>
+      <w:proofErr w:type="gramEnd"/>
+      <w:r>
+        <w:t xml:space="preserve"> adapter” og noterte o</w:t>
       </w:r>
       <w:r>
         <w:t>ss MAC-adressen.</w:t>
       </w:r>
       <w:r>
-        <w:t xml:space="preserve"> Under nettverksforbindelsene i Ubuntu, fant vi riktig ethernettilkobling ved å sammenligne </w:t>
+        <w:t xml:space="preserve"> Under nettverksforbindelsene i </w:t>
+      </w:r>
+      <w:proofErr w:type="spellStart"/>
+      <w:r>
+        <w:t>Ubuntu</w:t>
+      </w:r>
+      <w:proofErr w:type="spellEnd"/>
+      <w:r>
+        <w:t xml:space="preserve">, fant vi riktig ethernettilkobling ved å sammenligne </w:t>
       </w:r>
       <w:r>
         <w:t xml:space="preserve">adressen mot MAC-adressen til adapteren. </w:t>
@@ -996,7 +1525,20 @@
         <w:t>ommandolinjer over internett</w:t>
       </w:r>
       <w:r>
-        <w:t xml:space="preserve">. Med kommandoen ”ssh </w:t>
+        <w:t xml:space="preserve">. Med </w:t>
+      </w:r>
+      <w:proofErr w:type="gramStart"/>
+      <w:r>
+        <w:t>kommandoen ”</w:t>
+      </w:r>
+      <w:proofErr w:type="spellStart"/>
+      <w:r>
+        <w:t>ssh</w:t>
+      </w:r>
+      <w:proofErr w:type="spellEnd"/>
+      <w:proofErr w:type="gramEnd"/>
+      <w:r>
+        <w:t xml:space="preserve"> </w:t>
       </w:r>
       <w:hyperlink r:id="rId13" w:history="1">
         <w:r>
@@ -1016,48 +1558,30 @@
         <w:t xml:space="preserve"> vi tilgang til Raspberry</w:t>
       </w:r>
       <w:r>
-        <w:t xml:space="preserve"> Pi på root-nivå. I Linuxdistribusjoner vil det si at vi har tilgang til hele operativsystemet og kan gjøre a</w:t>
+        <w:t xml:space="preserve"> Pi på </w:t>
+      </w:r>
+      <w:proofErr w:type="spellStart"/>
+      <w:r>
+        <w:t>root</w:t>
+      </w:r>
+      <w:proofErr w:type="spellEnd"/>
+      <w:r>
+        <w:t>-nivå. I Linuxdistribusjoner vil det si at vi har tilgang til hele operativsystemet og kan gjøre a</w:t>
       </w:r>
       <w:r>
         <w:t>lle</w:t>
       </w:r>
       <w:r>
-        <w:t xml:space="preserve"> slags endringer. Dette kalles også for ”superbruker”. </w:t>
-      </w:r>
-    </w:p>
-    <w:p>
-      <w:r>
-        <w:t>Ved å kjøre kommandoer for å laste inn driverne for SPI og CAN-tranceiveren på PCAN-(riktig</w:t>
-      </w:r>
-      <w:r>
-        <w:t xml:space="preserve"> navn er SKPANG???) kortet vårt</w:t>
-      </w:r>
-      <w:r>
-        <w:t>, samt en kommando for å kon</w:t>
-      </w:r>
-      <w:r>
-        <w:t>figurere CAN-grensesnittet, gjorde</w:t>
-      </w:r>
-      <w:r>
-        <w:t xml:space="preserve"> vi det mulig å kommunisere over CAN-bus. Se figur (bilde fra terminalen). For å kontrollere at dette ble utført riktig, kjør</w:t>
-      </w:r>
-      <w:r>
-        <w:t>t</w:t>
-      </w:r>
-      <w:r>
-        <w:t xml:space="preserve">e </w:t>
-      </w:r>
-      <w:r>
-        <w:t xml:space="preserve">vi </w:t>
-      </w:r>
-      <w:r>
-        <w:t>”ifconfig” i terminalen for å se hvilke nettv</w:t>
-      </w:r>
-      <w:r>
-        <w:t xml:space="preserve">erksgrensesnitt som eksisterte. Can0 kom opp som aktiv. </w:t>
-      </w:r>
-      <w:bookmarkStart w:id="0" w:name="_GoBack"/>
-      <w:bookmarkEnd w:id="0"/>
+        <w:t xml:space="preserve"> slags endringer. Dette kalles også </w:t>
+      </w:r>
+      <w:proofErr w:type="gramStart"/>
+      <w:r>
+        <w:t>for ”superbruker</w:t>
+      </w:r>
+      <w:proofErr w:type="gramEnd"/>
+      <w:r>
+        <w:t xml:space="preserve">”. </w:t>
+      </w:r>
     </w:p>
     <w:p>
       <w:r>
@@ -1066,13 +1590,13 @@
           <w:lang w:eastAsia="nb-NO"/>
         </w:rPr>
         <w:drawing>
-          <wp:anchor distT="0" distB="0" distL="114300" distR="114300" simplePos="0" relativeHeight="251668480" behindDoc="0" locked="0" layoutInCell="1" allowOverlap="1" wp14:anchorId="7CD9962E" wp14:editId="156277E5">
+          <wp:anchor distT="0" distB="0" distL="114300" distR="114300" simplePos="0" relativeHeight="251668480" behindDoc="0" locked="0" layoutInCell="1" allowOverlap="1" wp14:anchorId="7CD9962E" wp14:editId="1E35A62D">
             <wp:simplePos x="0" y="0"/>
             <wp:positionH relativeFrom="column">
-              <wp:posOffset>-395605</wp:posOffset>
+              <wp:posOffset>-273050</wp:posOffset>
             </wp:positionH>
             <wp:positionV relativeFrom="paragraph">
-              <wp:posOffset>186055</wp:posOffset>
+              <wp:posOffset>280035</wp:posOffset>
             </wp:positionV>
             <wp:extent cx="6349365" cy="2562225"/>
             <wp:effectExtent l="0" t="0" r="635" b="3175"/>
@@ -1138,12 +1662,369 @@
       </w:r>
     </w:p>
     <w:p/>
-    <w:p/>
-    <w:p/>
-    <w:p/>
-    <w:p/>
-    <w:p/>
-    <w:p/>
+    <w:p>
+      <w:r>
+        <w:rPr>
+          <w:b/>
+        </w:rPr>
+        <w:t>Kommunikasjon over CAN-bus</w:t>
+      </w:r>
+    </w:p>
+    <w:p>
+      <w:r>
+        <w:rPr>
+          <w:noProof/>
+          <w:lang w:eastAsia="nb-NO"/>
+        </w:rPr>
+        <w:drawing>
+          <wp:anchor distT="0" distB="0" distL="114300" distR="114300" simplePos="0" relativeHeight="251669504" behindDoc="0" locked="0" layoutInCell="1" allowOverlap="1" wp14:anchorId="2A5CB1A6" wp14:editId="2BDE81AD">
+            <wp:simplePos x="0" y="0"/>
+            <wp:positionH relativeFrom="column">
+              <wp:posOffset>2576830</wp:posOffset>
+            </wp:positionH>
+            <wp:positionV relativeFrom="paragraph">
+              <wp:posOffset>512445</wp:posOffset>
+            </wp:positionV>
+            <wp:extent cx="3425190" cy="1141095"/>
+            <wp:effectExtent l="0" t="0" r="3810" b="1905"/>
+            <wp:wrapTight wrapText="bothSides">
+              <wp:wrapPolygon edited="0">
+                <wp:start x="0" y="0"/>
+                <wp:lineTo x="0" y="21155"/>
+                <wp:lineTo x="21464" y="21155"/>
+                <wp:lineTo x="21464" y="0"/>
+                <wp:lineTo x="0" y="0"/>
+              </wp:wrapPolygon>
+            </wp:wrapTight>
+            <wp:docPr id="3" name="Bilde 3"/>
+            <wp:cNvGraphicFramePr>
+              <a:graphicFrameLocks xmlns:a="http://schemas.openxmlformats.org/drawingml/2006/main" noChangeAspect="1"/>
+            </wp:cNvGraphicFramePr>
+            <a:graphic xmlns:a="http://schemas.openxmlformats.org/drawingml/2006/main">
+              <a:graphicData uri="http://schemas.openxmlformats.org/drawingml/2006/picture">
+                <pic:pic xmlns:pic="http://schemas.openxmlformats.org/drawingml/2006/picture">
+                  <pic:nvPicPr>
+                    <pic:cNvPr id="1" name=""/>
+                    <pic:cNvPicPr/>
+                  </pic:nvPicPr>
+                  <pic:blipFill>
+                    <a:blip r:embed="rId15">
+                      <a:extLst>
+                        <a:ext uri="{28A0092B-C50C-407E-A947-70E740481C1C}">
+                          <a14:useLocalDpi xmlns:a14="http://schemas.microsoft.com/office/drawing/2010/main" val="0"/>
+                        </a:ext>
+                      </a:extLst>
+                    </a:blip>
+                    <a:stretch>
+                      <a:fillRect/>
+                    </a:stretch>
+                  </pic:blipFill>
+                  <pic:spPr>
+                    <a:xfrm>
+                      <a:off x="0" y="0"/>
+                      <a:ext cx="3425190" cy="1141095"/>
+                    </a:xfrm>
+                    <a:prstGeom prst="rect">
+                      <a:avLst/>
+                    </a:prstGeom>
+                  </pic:spPr>
+                </pic:pic>
+              </a:graphicData>
+            </a:graphic>
+            <wp14:sizeRelH relativeFrom="page">
+              <wp14:pctWidth>0</wp14:pctWidth>
+            </wp14:sizeRelH>
+            <wp14:sizeRelV relativeFrom="page">
+              <wp14:pctHeight>0</wp14:pctHeight>
+            </wp14:sizeRelV>
+          </wp:anchor>
+        </w:drawing>
+      </w:r>
+      <w:r>
+        <w:t xml:space="preserve">Ved å kjøre kommandoer for å laste inn driverne </w:t>
+      </w:r>
+      <w:r>
+        <w:t>for SPI og CAN-transceiveren</w:t>
+      </w:r>
+      <w:r>
+        <w:t xml:space="preserve"> på </w:t>
+      </w:r>
+      <w:proofErr w:type="spellStart"/>
+      <w:r>
+        <w:t>PCAN</w:t>
+      </w:r>
+      <w:proofErr w:type="spellEnd"/>
+      <w:proofErr w:type="gramStart"/>
+      <w:r>
+        <w:t>-(</w:t>
+      </w:r>
+      <w:proofErr w:type="gramEnd"/>
+      <w:r>
+        <w:t>riktig</w:t>
+      </w:r>
+      <w:r>
+        <w:t xml:space="preserve"> navn er </w:t>
+      </w:r>
+      <w:proofErr w:type="spellStart"/>
+      <w:r>
+        <w:t>SKPANG</w:t>
+      </w:r>
+      <w:proofErr w:type="spellEnd"/>
+      <w:r>
+        <w:t>???) kortet vårt</w:t>
+      </w:r>
+      <w:r>
+        <w:t>, samt en kommando for å kon</w:t>
+      </w:r>
+      <w:r>
+        <w:t>figurere CAN-grensesnittet, gjorde</w:t>
+      </w:r>
+      <w:r>
+        <w:t xml:space="preserve"> vi det mulig å kom</w:t>
+      </w:r>
+      <w:r>
+        <w:t xml:space="preserve">munisere over CAN-bus. </w:t>
+      </w:r>
+      <w:r>
+        <w:t>For å kontrollere at dette ble utført riktig, kjør</w:t>
+      </w:r>
+      <w:r>
+        <w:t>t</w:t>
+      </w:r>
+      <w:r>
+        <w:t xml:space="preserve">e </w:t>
+      </w:r>
+      <w:proofErr w:type="gramStart"/>
+      <w:r>
+        <w:t xml:space="preserve">vi </w:t>
+      </w:r>
+      <w:r>
+        <w:t>”</w:t>
+      </w:r>
+      <w:proofErr w:type="spellStart"/>
+      <w:r>
+        <w:t>ifconfig</w:t>
+      </w:r>
+      <w:proofErr w:type="spellEnd"/>
+      <w:proofErr w:type="gramEnd"/>
+      <w:r>
+        <w:t>” i terminalen for å se hvilke nettv</w:t>
+      </w:r>
+      <w:r>
+        <w:t>erksgrensesnitt som eksisterte. Can0 kom opp som aktiv.</w:t>
+      </w:r>
+      <w:r>
+        <w:t xml:space="preserve"> (Se figur)</w:t>
+      </w:r>
+      <w:r>
+        <w:t xml:space="preserve"> </w:t>
+      </w:r>
+    </w:p>
+    <w:p/>
+    <w:p/>
+    <w:p/>
+    <w:p>
+      <w:proofErr w:type="gramStart"/>
+      <w:r>
+        <w:t>Kommandolinjen ”</w:t>
+      </w:r>
+      <w:proofErr w:type="spellStart"/>
+      <w:r>
+        <w:t>candump</w:t>
+      </w:r>
+      <w:proofErr w:type="spellEnd"/>
+      <w:proofErr w:type="gramEnd"/>
+      <w:r>
+        <w:t xml:space="preserve"> can0” </w:t>
+      </w:r>
+      <w:r>
+        <w:t xml:space="preserve">printer alle </w:t>
+      </w:r>
+      <w:proofErr w:type="spellStart"/>
+      <w:r>
+        <w:t>can</w:t>
+      </w:r>
+      <w:proofErr w:type="spellEnd"/>
+      <w:r>
+        <w:t>-meldinger som mottas til terminalen. For å teste kommunikasjonen mello</w:t>
+      </w:r>
+      <w:r>
+        <w:t xml:space="preserve">m </w:t>
+      </w:r>
+      <w:proofErr w:type="spellStart"/>
+      <w:r>
+        <w:t>peak</w:t>
+      </w:r>
+      <w:proofErr w:type="spellEnd"/>
+      <w:r>
+        <w:t xml:space="preserve">-adapteren og </w:t>
+      </w:r>
+      <w:proofErr w:type="spellStart"/>
+      <w:r>
+        <w:t>Raspberryen</w:t>
+      </w:r>
+      <w:proofErr w:type="spellEnd"/>
+      <w:r>
+        <w:t xml:space="preserve">, forsøkte vi å sende meldinger fra </w:t>
+      </w:r>
+      <w:proofErr w:type="spellStart"/>
+      <w:r>
+        <w:t>PcanView</w:t>
+      </w:r>
+      <w:proofErr w:type="spellEnd"/>
+      <w:r>
+        <w:t xml:space="preserve"> til terminalen i Raspberry. Fi</w:t>
+      </w:r>
+      <w:r>
+        <w:t xml:space="preserve">gur (???) og figur (???) viser to meldinger med ID 111 og likt innhold. </w:t>
+      </w:r>
+    </w:p>
+    <w:p>
+      <w:r>
+        <w:rPr>
+          <w:noProof/>
+          <w:lang w:eastAsia="nb-NO"/>
+        </w:rPr>
+        <w:drawing>
+          <wp:anchor distT="0" distB="0" distL="114300" distR="114300" simplePos="0" relativeHeight="251670528" behindDoc="0" locked="0" layoutInCell="1" allowOverlap="1" wp14:anchorId="4D9EFAA7" wp14:editId="43BFE88D">
+            <wp:simplePos x="0" y="0"/>
+            <wp:positionH relativeFrom="column">
+              <wp:posOffset>-286385</wp:posOffset>
+            </wp:positionH>
+            <wp:positionV relativeFrom="paragraph">
+              <wp:posOffset>299720</wp:posOffset>
+            </wp:positionV>
+            <wp:extent cx="3213735" cy="930910"/>
+            <wp:effectExtent l="0" t="0" r="12065" b="8890"/>
+            <wp:wrapTight wrapText="bothSides">
+              <wp:wrapPolygon edited="0">
+                <wp:start x="0" y="0"/>
+                <wp:lineTo x="0" y="21217"/>
+                <wp:lineTo x="21510" y="21217"/>
+                <wp:lineTo x="21510" y="0"/>
+                <wp:lineTo x="0" y="0"/>
+              </wp:wrapPolygon>
+            </wp:wrapTight>
+            <wp:docPr id="4" name="Bilde 4"/>
+            <wp:cNvGraphicFramePr>
+              <a:graphicFrameLocks xmlns:a="http://schemas.openxmlformats.org/drawingml/2006/main" noChangeAspect="1"/>
+            </wp:cNvGraphicFramePr>
+            <a:graphic xmlns:a="http://schemas.openxmlformats.org/drawingml/2006/main">
+              <a:graphicData uri="http://schemas.openxmlformats.org/drawingml/2006/picture">
+                <pic:pic xmlns:pic="http://schemas.openxmlformats.org/drawingml/2006/picture">
+                  <pic:nvPicPr>
+                    <pic:cNvPr id="1" name=""/>
+                    <pic:cNvPicPr/>
+                  </pic:nvPicPr>
+                  <pic:blipFill>
+                    <a:blip r:embed="rId16">
+                      <a:extLst>
+                        <a:ext uri="{28A0092B-C50C-407E-A947-70E740481C1C}">
+                          <a14:useLocalDpi xmlns:a14="http://schemas.microsoft.com/office/drawing/2010/main" val="0"/>
+                        </a:ext>
+                      </a:extLst>
+                    </a:blip>
+                    <a:stretch>
+                      <a:fillRect/>
+                    </a:stretch>
+                  </pic:blipFill>
+                  <pic:spPr>
+                    <a:xfrm>
+                      <a:off x="0" y="0"/>
+                      <a:ext cx="3213735" cy="930910"/>
+                    </a:xfrm>
+                    <a:prstGeom prst="rect">
+                      <a:avLst/>
+                    </a:prstGeom>
+                  </pic:spPr>
+                </pic:pic>
+              </a:graphicData>
+            </a:graphic>
+            <wp14:sizeRelH relativeFrom="page">
+              <wp14:pctWidth>0</wp14:pctWidth>
+            </wp14:sizeRelH>
+            <wp14:sizeRelV relativeFrom="page">
+              <wp14:pctHeight>0</wp14:pctHeight>
+            </wp14:sizeRelV>
+          </wp:anchor>
+        </w:drawing>
+      </w:r>
+      <w:r>
+        <w:rPr>
+          <w:noProof/>
+          <w:lang w:eastAsia="nb-NO"/>
+        </w:rPr>
+        <w:drawing>
+          <wp:anchor distT="0" distB="0" distL="114300" distR="114300" simplePos="0" relativeHeight="251671552" behindDoc="0" locked="0" layoutInCell="1" allowOverlap="1" wp14:anchorId="739B5D78" wp14:editId="182C4AB2">
+            <wp:simplePos x="0" y="0"/>
+            <wp:positionH relativeFrom="column">
+              <wp:posOffset>3037205</wp:posOffset>
+            </wp:positionH>
+            <wp:positionV relativeFrom="paragraph">
+              <wp:posOffset>186690</wp:posOffset>
+            </wp:positionV>
+            <wp:extent cx="2967990" cy="1196340"/>
+            <wp:effectExtent l="0" t="0" r="3810" b="0"/>
+            <wp:wrapTight wrapText="bothSides">
+              <wp:wrapPolygon edited="0">
+                <wp:start x="0" y="0"/>
+                <wp:lineTo x="0" y="21096"/>
+                <wp:lineTo x="21443" y="21096"/>
+                <wp:lineTo x="21443" y="0"/>
+                <wp:lineTo x="0" y="0"/>
+              </wp:wrapPolygon>
+            </wp:wrapTight>
+            <wp:docPr id="11" name="Bilde 11"/>
+            <wp:cNvGraphicFramePr>
+              <a:graphicFrameLocks xmlns:a="http://schemas.openxmlformats.org/drawingml/2006/main" noChangeAspect="1"/>
+            </wp:cNvGraphicFramePr>
+            <a:graphic xmlns:a="http://schemas.openxmlformats.org/drawingml/2006/main">
+              <a:graphicData uri="http://schemas.openxmlformats.org/drawingml/2006/picture">
+                <pic:pic xmlns:pic="http://schemas.openxmlformats.org/drawingml/2006/picture">
+                  <pic:nvPicPr>
+                    <pic:cNvPr id="1" name=""/>
+                    <pic:cNvPicPr/>
+                  </pic:nvPicPr>
+                  <pic:blipFill>
+                    <a:blip r:embed="rId17">
+                      <a:extLst>
+                        <a:ext uri="{28A0092B-C50C-407E-A947-70E740481C1C}">
+                          <a14:useLocalDpi xmlns:a14="http://schemas.microsoft.com/office/drawing/2010/main" val="0"/>
+                        </a:ext>
+                      </a:extLst>
+                    </a:blip>
+                    <a:stretch>
+                      <a:fillRect/>
+                    </a:stretch>
+                  </pic:blipFill>
+                  <pic:spPr>
+                    <a:xfrm>
+                      <a:off x="0" y="0"/>
+                      <a:ext cx="2967990" cy="1196340"/>
+                    </a:xfrm>
+                    <a:prstGeom prst="rect">
+                      <a:avLst/>
+                    </a:prstGeom>
+                  </pic:spPr>
+                </pic:pic>
+              </a:graphicData>
+            </a:graphic>
+            <wp14:sizeRelH relativeFrom="page">
+              <wp14:pctWidth>0</wp14:pctWidth>
+            </wp14:sizeRelH>
+            <wp14:sizeRelV relativeFrom="page">
+              <wp14:pctHeight>0</wp14:pctHeight>
+            </wp14:sizeRelV>
+          </wp:anchor>
+        </w:drawing>
+      </w:r>
+    </w:p>
+    <w:p/>
+    <w:p/>
+    <w:p>
+      <w:bookmarkStart w:id="0" w:name="_GoBack"/>
+      <w:bookmarkEnd w:id="0"/>
+    </w:p>
     <w:p/>
     <w:p/>
     <w:p/>
@@ -1182,10 +2063,15 @@
           <w:numId w:val="3"/>
         </w:numPr>
       </w:pPr>
-      <w:r>
-        <w:t xml:space="preserve">Buildroot: </w:t>
-      </w:r>
-      <w:hyperlink r:id="rId15" w:history="1">
+      <w:proofErr w:type="spellStart"/>
+      <w:r>
+        <w:t>Buildroot</w:t>
+      </w:r>
+      <w:proofErr w:type="spellEnd"/>
+      <w:r>
+        <w:t xml:space="preserve">: </w:t>
+      </w:r>
+      <w:hyperlink r:id="rId18" w:history="1">
         <w:r>
           <w:rPr>
             <w:rStyle w:val="Hyperkobling"/>
@@ -1205,7 +2091,7 @@
       <w:r>
         <w:t xml:space="preserve">Cortex-A7: </w:t>
       </w:r>
-      <w:hyperlink r:id="rId16" w:history="1">
+      <w:hyperlink r:id="rId19" w:history="1">
         <w:r>
           <w:rPr>
             <w:rStyle w:val="Hyperkobling"/>
@@ -1237,13 +2123,18 @@
           <w:numId w:val="2"/>
         </w:numPr>
       </w:pPr>
-      <w:r>
-        <w:t>Extension Pack:</w:t>
+      <w:proofErr w:type="spellStart"/>
+      <w:r>
+        <w:t>Extension</w:t>
+      </w:r>
+      <w:proofErr w:type="spellEnd"/>
+      <w:r>
+        <w:t xml:space="preserve"> Pack:</w:t>
       </w:r>
       <w:r>
         <w:t xml:space="preserve"> </w:t>
       </w:r>
-      <w:hyperlink r:id="rId17" w:history="1">
+      <w:hyperlink r:id="rId20" w:history="1">
         <w:r>
           <w:rPr>
             <w:rStyle w:val="Hyperkobling"/>
@@ -1260,10 +2151,15 @@
           <w:numId w:val="2"/>
         </w:numPr>
       </w:pPr>
-      <w:r>
-        <w:t xml:space="preserve">Ubuntu nedlastning: </w:t>
-      </w:r>
-      <w:hyperlink r:id="rId18" w:history="1">
+      <w:proofErr w:type="spellStart"/>
+      <w:r>
+        <w:t>Ubuntu</w:t>
+      </w:r>
+      <w:proofErr w:type="spellEnd"/>
+      <w:r>
+        <w:t xml:space="preserve"> nedlastning: </w:t>
+      </w:r>
+      <w:hyperlink r:id="rId21" w:history="1">
         <w:r>
           <w:rPr>
             <w:rStyle w:val="Hyperkobling"/>
@@ -1280,10 +2176,15 @@
           <w:numId w:val="2"/>
         </w:numPr>
       </w:pPr>
-      <w:r>
-        <w:t xml:space="preserve">VirtualBox nedlastning: </w:t>
-      </w:r>
-      <w:hyperlink r:id="rId19" w:history="1">
+      <w:proofErr w:type="spellStart"/>
+      <w:r>
+        <w:t>VirtualBox</w:t>
+      </w:r>
+      <w:proofErr w:type="spellEnd"/>
+      <w:r>
+        <w:t xml:space="preserve"> nedlastning: </w:t>
+      </w:r>
+      <w:hyperlink r:id="rId22" w:history="1">
         <w:r>
           <w:rPr>
             <w:rStyle w:val="Hyperkobling"/>
@@ -1310,7 +2211,7 @@
       <w:r>
         <w:t xml:space="preserve">User guide med info om termineringen: </w:t>
       </w:r>
-      <w:hyperlink r:id="rId20" w:history="1">
+      <w:hyperlink r:id="rId23" w:history="1">
         <w:r>
           <w:rPr>
             <w:rStyle w:val="Hyperkobling"/>
@@ -1328,7 +2229,15 @@
         </w:numPr>
       </w:pPr>
       <w:r>
-        <w:t>Info om apple angående maks forsyningsstrøm fra USB3:</w:t>
+        <w:t xml:space="preserve">Info om </w:t>
+      </w:r>
+      <w:proofErr w:type="spellStart"/>
+      <w:r>
+        <w:t>apple</w:t>
+      </w:r>
+      <w:proofErr w:type="spellEnd"/>
+      <w:r>
+        <w:t xml:space="preserve"> angående maks forsyningsstrøm fra USB3:</w:t>
       </w:r>
     </w:p>
     <w:p>
@@ -1338,7 +2247,7 @@
           <w:rStyle w:val="Hyperkobling"/>
         </w:rPr>
       </w:pPr>
-      <w:hyperlink r:id="rId21" w:history="1">
+      <w:hyperlink r:id="rId24" w:history="1">
         <w:r>
           <w:rPr>
             <w:rStyle w:val="Hyperkobling"/>
@@ -1358,7 +2267,7 @@
       <w:r>
         <w:t xml:space="preserve">Raspberry Pi dokumentasjon: </w:t>
       </w:r>
-      <w:hyperlink r:id="rId22" w:history="1">
+      <w:hyperlink r:id="rId25" w:history="1">
         <w:r>
           <w:rPr>
             <w:rStyle w:val="Hyperkobling"/>
@@ -1383,7 +2292,7 @@
       <w:pPr>
         <w:pStyle w:val="Listeavsnitt"/>
       </w:pPr>
-      <w:hyperlink r:id="rId23" w:history="1">
+      <w:hyperlink r:id="rId26" w:history="1">
         <w:r>
           <w:rPr>
             <w:rStyle w:val="Hyperkobling"/>
@@ -1408,7 +2317,7 @@
       <w:pPr>
         <w:pStyle w:val="Listeavsnitt"/>
       </w:pPr>
-      <w:hyperlink r:id="rId24" w:history="1">
+      <w:hyperlink r:id="rId27" w:history="1">
         <w:r>
           <w:rPr>
             <w:rStyle w:val="Hyperkobling"/>
@@ -1426,14 +2335,22 @@
         </w:numPr>
       </w:pPr>
       <w:r>
-        <w:t>Forklaring på hva root vil si:</w:t>
+        <w:t xml:space="preserve">Forklaring på hva </w:t>
+      </w:r>
+      <w:proofErr w:type="spellStart"/>
+      <w:r>
+        <w:t>root</w:t>
+      </w:r>
+      <w:proofErr w:type="spellEnd"/>
+      <w:r>
+        <w:t xml:space="preserve"> vil si:</w:t>
       </w:r>
     </w:p>
     <w:p>
       <w:pPr>
         <w:pStyle w:val="Listeavsnitt"/>
       </w:pPr>
-      <w:hyperlink r:id="rId25" w:history="1">
+      <w:hyperlink r:id="rId28" w:anchor=".WgtnxLaDrOQ" w:history="1">
         <w:r>
           <w:rPr>
             <w:rStyle w:val="Hyperkobling"/>

</xml_diff>

<commit_message>
Ferdig med del 4
</commit_message>
<xml_diff>
--- a/Prosjekt-del-4/Kladd Bård.docx
+++ b/Prosjekt-del-4/Kladd Bård.docx
@@ -8,110 +8,55 @@
           <w:b/>
         </w:rPr>
       </w:pPr>
-      <w:proofErr w:type="spellStart"/>
       <w:r>
         <w:rPr>
           <w:b/>
         </w:rPr>
-        <w:t>Ubuntu</w:t>
-      </w:r>
-      <w:proofErr w:type="spellEnd"/>
-      <w:r>
-        <w:rPr>
-          <w:b/>
-        </w:rPr>
-        <w:t xml:space="preserve"> og </w:t>
-      </w:r>
-      <w:proofErr w:type="spellStart"/>
-      <w:r>
-        <w:rPr>
-          <w:b/>
-        </w:rPr>
-        <w:t>VirtualBox</w:t>
-      </w:r>
-      <w:proofErr w:type="spellEnd"/>
-    </w:p>
-    <w:p>
-      <w:proofErr w:type="spellStart"/>
-      <w:r>
-        <w:t>Ubuntu</w:t>
-      </w:r>
-      <w:proofErr w:type="spellEnd"/>
-      <w:r>
-        <w:t xml:space="preserve"> er </w:t>
-      </w:r>
-      <w:proofErr w:type="gramStart"/>
-      <w:r>
-        <w:t>et ”</w:t>
-      </w:r>
-      <w:proofErr w:type="spellStart"/>
-      <w:r>
-        <w:t>open</w:t>
-      </w:r>
-      <w:proofErr w:type="spellEnd"/>
-      <w:proofErr w:type="gramEnd"/>
+        <w:t>Ubuntu og VirtualBox</w:t>
+      </w:r>
+    </w:p>
+    <w:p>
+      <w:r>
+        <w:t>Ubuntu er et ”open source” o</w:t>
+      </w:r>
+      <w:r>
+        <w:t>perativsystem for datamaskiner</w:t>
+      </w:r>
+      <w:r>
+        <w:t>, publisert av Canonical Ltd. Operativsystemet bygger på Linux</w:t>
+      </w:r>
+      <w:r>
+        <w:t xml:space="preserve">kjernen, og er per dags dato en </w:t>
+      </w:r>
+      <w:r>
+        <w:t xml:space="preserve">av de mest </w:t>
+      </w:r>
+      <w:r>
+        <w:t xml:space="preserve">populære Linux-distribusjonene. Det er gratis å bruke, som et resultat av at frivillige utviklere over hele verden bidrar til å utvikle systemet. </w:t>
+      </w:r>
+    </w:p>
+    <w:p>
+      <w:r>
+        <w:t>VirtualBox er en</w:t>
+      </w:r>
+      <w:r>
+        <w:t xml:space="preserve"> gratis</w:t>
+      </w:r>
+      <w:r>
+        <w:t xml:space="preserve"> programvare utviklet av Oracle Corporation, for</w:t>
+      </w:r>
+      <w:r>
+        <w:t xml:space="preserve"> å simulere</w:t>
+      </w:r>
+      <w:r>
+        <w:t xml:space="preserve"> virtuelle maskiner. </w:t>
+      </w:r>
+      <w:r>
+        <w:t xml:space="preserve">Windows og diverse Linux-distribusjoner er blant operativsystemene som kan simuleres på disse maskinene. </w:t>
+      </w:r>
       <w:r>
         <w:t xml:space="preserve"> </w:t>
       </w:r>
-      <w:proofErr w:type="spellStart"/>
-      <w:r>
-        <w:t>source</w:t>
-      </w:r>
-      <w:proofErr w:type="spellEnd"/>
-      <w:r>
-        <w:t>” o</w:t>
-      </w:r>
-      <w:r>
-        <w:t>perativsystem for datamaskiner</w:t>
-      </w:r>
-      <w:r>
-        <w:t xml:space="preserve">, publisert av </w:t>
-      </w:r>
-      <w:proofErr w:type="spellStart"/>
-      <w:r>
-        <w:t>Canonical</w:t>
-      </w:r>
-      <w:proofErr w:type="spellEnd"/>
-      <w:r>
-        <w:t xml:space="preserve"> Ltd. Operativsystemet bygger på Linux</w:t>
-      </w:r>
-      <w:r>
-        <w:t xml:space="preserve">kjernen, og er per dags dato en </w:t>
-      </w:r>
-      <w:r>
-        <w:t xml:space="preserve">av de mest </w:t>
-      </w:r>
-      <w:r>
-        <w:t xml:space="preserve">populære Linux-distribusjonene. Det er gratis å bruke, som et resultat av at frivillige utviklere over hele verden bidrar til å utvikle systemet. </w:t>
-      </w:r>
-    </w:p>
-    <w:p>
-      <w:proofErr w:type="spellStart"/>
-      <w:r>
-        <w:t>VirtualBox</w:t>
-      </w:r>
-      <w:proofErr w:type="spellEnd"/>
-      <w:r>
-        <w:t xml:space="preserve"> er en</w:t>
-      </w:r>
-      <w:r>
-        <w:t xml:space="preserve"> gratis</w:t>
-      </w:r>
-      <w:r>
-        <w:t xml:space="preserve"> programvare utviklet av Oracle Corporation, for</w:t>
-      </w:r>
-      <w:r>
-        <w:t xml:space="preserve"> å simulere</w:t>
-      </w:r>
-      <w:r>
-        <w:t xml:space="preserve"> virtuelle maskiner. </w:t>
-      </w:r>
-      <w:r>
-        <w:t xml:space="preserve">Windows og diverse Linux-distribusjoner er blant operativsystemene som kan simuleres på disse maskinene. </w:t>
-      </w:r>
-      <w:r>
-        <w:t xml:space="preserve"> </w:t>
-      </w:r>
     </w:p>
     <w:p>
       <w:r>
@@ -124,15 +69,7 @@
         <w:t xml:space="preserve"> og installert</w:t>
       </w:r>
       <w:r>
-        <w:t xml:space="preserve"> </w:t>
-      </w:r>
-      <w:proofErr w:type="spellStart"/>
-      <w:r>
-        <w:t>VirtualBox</w:t>
-      </w:r>
-      <w:proofErr w:type="spellEnd"/>
-      <w:r>
-        <w:t>, for så å</w:t>
+        <w:t xml:space="preserve"> VirtualBox, for så å</w:t>
       </w:r>
       <w:r>
         <w:t xml:space="preserve"> ins</w:t>
@@ -141,73 +78,21 @@
         <w:t>tallere</w:t>
       </w:r>
       <w:r>
-        <w:t xml:space="preserve"> versjon 16.04.3 LTS av </w:t>
-      </w:r>
-      <w:proofErr w:type="spellStart"/>
-      <w:r>
-        <w:t>Ubuntu</w:t>
-      </w:r>
-      <w:proofErr w:type="spellEnd"/>
-      <w:r>
-        <w:t xml:space="preserve"> på en virtuell maskin. Vi installerte også </w:t>
-      </w:r>
-      <w:proofErr w:type="spellStart"/>
-      <w:r>
-        <w:t>VirtualBox</w:t>
-      </w:r>
-      <w:proofErr w:type="spellEnd"/>
-      <w:r>
-        <w:t xml:space="preserve"> </w:t>
-      </w:r>
-      <w:proofErr w:type="spellStart"/>
-      <w:r>
-        <w:t>Extension</w:t>
-      </w:r>
-      <w:proofErr w:type="spellEnd"/>
-      <w:r>
-        <w:t xml:space="preserve"> Pack for at den virtuelle maskinen skulle støtte enheter med USB 2.0 og USB 3.0.</w:t>
-      </w:r>
-    </w:p>
-    <w:p/>
-    <w:p>
-      <w:proofErr w:type="spellStart"/>
+        <w:t xml:space="preserve"> versjon 16.04.3 LTS av Ubuntu på en virtuell maskin. Vi installerte også VirtualBox Extension Pack for at den virtuelle maskinen skulle støtte enheter med USB 2.0 og USB 3.0.</w:t>
+      </w:r>
+    </w:p>
+    <w:p/>
+    <w:p>
       <w:r>
         <w:rPr>
           <w:b/>
         </w:rPr>
         <w:t>Buildroot</w:t>
       </w:r>
-      <w:proofErr w:type="spellEnd"/>
-    </w:p>
-    <w:p>
-      <w:proofErr w:type="spellStart"/>
-      <w:r>
-        <w:t>Buildroot</w:t>
-      </w:r>
-      <w:proofErr w:type="spellEnd"/>
-      <w:r>
-        <w:t xml:space="preserve"> er en </w:t>
-      </w:r>
-      <w:proofErr w:type="gramStart"/>
-      <w:r>
-        <w:t>gratis ”</w:t>
-      </w:r>
-      <w:proofErr w:type="spellStart"/>
-      <w:r>
-        <w:t>open</w:t>
-      </w:r>
-      <w:proofErr w:type="spellEnd"/>
-      <w:proofErr w:type="gramEnd"/>
-      <w:r>
-        <w:t xml:space="preserve"> </w:t>
-      </w:r>
-      <w:proofErr w:type="spellStart"/>
-      <w:r>
-        <w:t>source</w:t>
-      </w:r>
-      <w:proofErr w:type="spellEnd"/>
-      <w:r>
-        <w:t xml:space="preserve">”-programvare for å enkelt bygge og konfigurere en komplett Linux-distribusjon for innebygde datasystemer. </w:t>
+    </w:p>
+    <w:p>
+      <w:r>
+        <w:t xml:space="preserve">Buildroot er en gratis ”open source”-programvare for å enkelt bygge og konfigurere en komplett Linux-distribusjon for innebygde datasystemer. </w:t>
       </w:r>
     </w:p>
     <w:p>
@@ -215,15 +100,7 @@
         <w:t>Som en del av prosjektet skulle vi konfigurere en egen Linux-distribusjon som skulle fungere med en Raspb</w:t>
       </w:r>
       <w:r>
-        <w:t xml:space="preserve">erry Pi 3 og et </w:t>
-      </w:r>
-      <w:proofErr w:type="spellStart"/>
-      <w:r>
-        <w:t>Skpang</w:t>
-      </w:r>
-      <w:proofErr w:type="spellEnd"/>
-      <w:r>
-        <w:t xml:space="preserve"> CAN-kort</w:t>
+        <w:t>erry Pi 3 og et Skpang CAN-kort</w:t>
       </w:r>
     </w:p>
     <w:p>
@@ -315,57 +192,23 @@
       <w:r>
         <w:t xml:space="preserve"> </w:t>
       </w:r>
-      <w:proofErr w:type="spellStart"/>
-      <w:r>
-        <w:t>Buildroot</w:t>
-      </w:r>
-      <w:proofErr w:type="spellEnd"/>
-      <w:r>
-        <w:t xml:space="preserve"> </w:t>
-      </w:r>
-      <w:r>
-        <w:t xml:space="preserve">på vår virtuelle </w:t>
-      </w:r>
-      <w:proofErr w:type="spellStart"/>
-      <w:r>
-        <w:t>Ubuntu</w:t>
-      </w:r>
-      <w:proofErr w:type="spellEnd"/>
-      <w:r>
-        <w:t>-maskin.</w:t>
+      <w:r>
+        <w:t xml:space="preserve">Buildroot </w:t>
+      </w:r>
+      <w:r>
+        <w:t>på vår virtuelle Ubuntu-maskin.</w:t>
       </w:r>
       <w:r>
         <w:t xml:space="preserve"> Via ter</w:t>
       </w:r>
       <w:r>
-        <w:t xml:space="preserve">minalvinduet fra </w:t>
-      </w:r>
-      <w:proofErr w:type="spellStart"/>
-      <w:r>
-        <w:t>buildrootprosjektet</w:t>
-      </w:r>
-      <w:proofErr w:type="spellEnd"/>
+        <w:t>minalvinduet fra buildrootprosjektet</w:t>
+      </w:r>
       <w:r>
         <w:t>, prøvd</w:t>
       </w:r>
       <w:r>
-        <w:t xml:space="preserve">e vi å åpne konfigurasjonsmenyen med </w:t>
-      </w:r>
-      <w:proofErr w:type="gramStart"/>
-      <w:r>
-        <w:t>kommandoen ”make</w:t>
-      </w:r>
-      <w:proofErr w:type="gramEnd"/>
-      <w:r>
-        <w:t xml:space="preserve"> </w:t>
-      </w:r>
-      <w:proofErr w:type="spellStart"/>
-      <w:r>
-        <w:t>menuconfig</w:t>
-      </w:r>
-      <w:proofErr w:type="spellEnd"/>
-      <w:r>
-        <w:t>”.</w:t>
+        <w:t>e vi å åpne konfigurasjonsmenyen med kommandoen ”make menuconfig”.</w:t>
       </w:r>
       <w:r>
         <w:t xml:space="preserve"> V</w:t>
@@ -374,13 +217,8 @@
         <w:t xml:space="preserve">i fikk </w:t>
       </w:r>
       <w:r>
-        <w:t xml:space="preserve">beskjed om at </w:t>
-      </w:r>
-      <w:proofErr w:type="spellStart"/>
-      <w:r>
-        <w:t>ncurses</w:t>
-      </w:r>
-      <w:proofErr w:type="spellEnd"/>
+        <w:t>beskjed om at ncurses</w:t>
+      </w:r>
       <w:r>
         <w:t xml:space="preserve">-biblioteket </w:t>
       </w:r>
@@ -406,60 +244,12 @@
     <w:p/>
     <w:p>
       <w:r>
-        <w:t xml:space="preserve">Når </w:t>
-      </w:r>
-      <w:proofErr w:type="spellStart"/>
-      <w:r>
-        <w:t>ncurses</w:t>
-      </w:r>
-      <w:proofErr w:type="spellEnd"/>
-      <w:r>
-        <w:t xml:space="preserve">-biblioteket var installert, kontrollerte vi at vi fikk tilgang til konfigurasjonsmenyen til </w:t>
-      </w:r>
-      <w:proofErr w:type="spellStart"/>
-      <w:r>
-        <w:t>buildroot</w:t>
-      </w:r>
-      <w:proofErr w:type="spellEnd"/>
-      <w:r>
-        <w:t xml:space="preserve">. Videre kunne vi kjøre </w:t>
-      </w:r>
-      <w:proofErr w:type="gramStart"/>
-      <w:r>
-        <w:t>kommandoen ”make</w:t>
-      </w:r>
-      <w:proofErr w:type="gramEnd"/>
-      <w:r>
-        <w:t xml:space="preserve"> list-</w:t>
-      </w:r>
-      <w:proofErr w:type="spellStart"/>
-      <w:r>
-        <w:t>defconfigs</w:t>
-      </w:r>
-      <w:proofErr w:type="spellEnd"/>
-      <w:r>
-        <w:t>” i terminalen. Dette gav oss en liste med alle eksisterende konfigurasjoner for diverse maskinvare. Siden vi bruker en Raspberry Pi 3 i dette prosjektet, kjørte vi kommandoen for å konfigurere denne.</w:t>
-      </w:r>
-    </w:p>
-    <w:p>
-      <w:r>
-        <w:t xml:space="preserve">Etter dette åpnet vi konfigurasjonsmenyen igjen, og kontrollerte </w:t>
-      </w:r>
-      <w:proofErr w:type="gramStart"/>
-      <w:r>
-        <w:t>hvilke ”target</w:t>
-      </w:r>
-      <w:proofErr w:type="gramEnd"/>
-      <w:r>
-        <w:t xml:space="preserve"> </w:t>
-      </w:r>
-      <w:proofErr w:type="spellStart"/>
-      <w:r>
-        <w:t>options</w:t>
-      </w:r>
-      <w:proofErr w:type="spellEnd"/>
-      <w:r>
-        <w:t xml:space="preserve">” vi hadde. </w:t>
+        <w:t>Når ncurses-biblioteket var installert, kontrollerte vi at vi fikk tilgang til konfigurasjonsmenyen til buildroot. Videre kunne vi kjøre kommandoen ”make list-defconfigs” i terminalen. Dette gav oss en liste med alle eksisterende konfigurasjoner for diverse maskinvare. Siden vi bruker en Raspberry Pi 3 i dette prosjektet, kjørte vi kommandoen for å konfigurere denne.</w:t>
+      </w:r>
+    </w:p>
+    <w:p>
+      <w:r>
+        <w:t xml:space="preserve">Etter dette åpnet vi konfigurasjonsmenyen igjen, og kontrollerte hvilke ”target options” vi hadde. </w:t>
       </w:r>
       <w:r>
         <w:t xml:space="preserve">Her kunne vi </w:t>
@@ -653,65 +443,20 @@
         </w:drawing>
       </w:r>
       <w:r>
-        <w:t xml:space="preserve">Faglærer la ut en kopi av et delvis ferdig konfigurert oppsett til Raspberry Pi 3. Denne lastet vi ned fra Fronter og fulgte videre veiledning i oppgaven for installasjon. Vi åpnet </w:t>
-      </w:r>
-      <w:proofErr w:type="spellStart"/>
-      <w:r>
-        <w:t>buildroot</w:t>
-      </w:r>
-      <w:proofErr w:type="spellEnd"/>
-      <w:r>
-        <w:t xml:space="preserve"> konfigurasjonsmenyen fra prosjektmappa for å sjekke oppsettet.  </w:t>
-      </w:r>
-    </w:p>
-    <w:p>
-      <w:r>
-        <w:t xml:space="preserve">For å installere </w:t>
-      </w:r>
-      <w:proofErr w:type="spellStart"/>
-      <w:r>
-        <w:t>can_pingpong</w:t>
-      </w:r>
-      <w:proofErr w:type="spellEnd"/>
-      <w:r>
-        <w:t xml:space="preserve">-pakken, kopierte vi mas234-konfigurasjonsfilen inn i </w:t>
-      </w:r>
-      <w:proofErr w:type="spellStart"/>
-      <w:r>
-        <w:t>buildroot</w:t>
-      </w:r>
-      <w:proofErr w:type="spellEnd"/>
-      <w:r>
-        <w:t xml:space="preserve">-output-mappa. Vi navnga filen </w:t>
-      </w:r>
-      <w:proofErr w:type="gramStart"/>
-      <w:r>
-        <w:t>til ”</w:t>
-      </w:r>
-      <w:proofErr w:type="gramEnd"/>
-      <w:r>
-        <w:t>.</w:t>
-      </w:r>
-      <w:proofErr w:type="spellStart"/>
-      <w:r>
-        <w:t>config</w:t>
-      </w:r>
-      <w:proofErr w:type="spellEnd"/>
-      <w:r>
-        <w:t xml:space="preserve">”. </w:t>
-      </w:r>
-    </w:p>
-    <w:p>
-      <w:r>
-        <w:t xml:space="preserve">Vi kontrollerte nå at </w:t>
-      </w:r>
-      <w:proofErr w:type="spellStart"/>
-      <w:r>
-        <w:t>can_pingpong</w:t>
-      </w:r>
-      <w:proofErr w:type="spellEnd"/>
-      <w:r>
-        <w:t xml:space="preserve"> var valgt i konfigurasjonsmenyen, og startet kompileringen med kommandoen:</w:t>
+        <w:t xml:space="preserve">Faglærer la ut en kopi av et delvis ferdig konfigurert oppsett til Raspberry Pi 3. Denne lastet vi ned fra Fronter og fulgte videre veiledning i oppgaven for installasjon. Vi åpnet buildroot konfigurasjonsmenyen fra prosjektmappa for å sjekke oppsettet.  </w:t>
+      </w:r>
+    </w:p>
+    <w:p>
+      <w:r>
+        <w:t>For å installere can_pingpong-pakken, kopierte vi mas234-konfigurasjonsfilen inn i buildroot</w:t>
+      </w:r>
+      <w:r>
+        <w:t xml:space="preserve">-output-mappa. Vi navnga filen til ”.config”. </w:t>
+      </w:r>
+    </w:p>
+    <w:p>
+      <w:r>
+        <w:t>Vi kontrollerte nå at can_pingpong var valgt i konfigurasjonsmenyen, og startet kompileringen med kommandoen:</w:t>
       </w:r>
     </w:p>
     <w:p>
@@ -790,46 +535,12 @@
         <w:t>im</w:t>
       </w:r>
       <w:r>
-        <w:t>age. Dette skulle vi skrive til et microSD-kort ved å benytte linux-</w:t>
-      </w:r>
-      <w:proofErr w:type="gramStart"/>
-      <w:r>
-        <w:t>programmet ”</w:t>
-      </w:r>
-      <w:proofErr w:type="spellStart"/>
-      <w:r>
-        <w:t>dd</w:t>
-      </w:r>
-      <w:proofErr w:type="spellEnd"/>
-      <w:proofErr w:type="gramEnd"/>
-      <w:r>
-        <w:t>”.</w:t>
-      </w:r>
-    </w:p>
-    <w:p>
-      <w:proofErr w:type="spellStart"/>
-      <w:r>
-        <w:t>dd</w:t>
-      </w:r>
-      <w:proofErr w:type="spellEnd"/>
-      <w:r>
-        <w:t xml:space="preserve"> står </w:t>
-      </w:r>
-      <w:proofErr w:type="gramStart"/>
-      <w:r>
-        <w:t>for ”data</w:t>
-      </w:r>
-      <w:proofErr w:type="gramEnd"/>
-      <w:r>
-        <w:t xml:space="preserve"> </w:t>
-      </w:r>
-      <w:proofErr w:type="spellStart"/>
-      <w:r>
-        <w:t>duplicator</w:t>
-      </w:r>
-      <w:proofErr w:type="spellEnd"/>
-      <w:r>
-        <w:t>”, og er et verktøy med primærfunksjon å konvertere og kopiere filer. Dette gjøres direkte i</w:t>
+        <w:t>age. Dette skulle vi skrive til et microSD-kort ved å benytte linux-programmet ”dd”.</w:t>
+      </w:r>
+    </w:p>
+    <w:p>
+      <w:r>
+        <w:t>dd står for ”data duplicator”, og er et verktøy med primærfunksjon å konvertere og kopiere filer. Dette gjøres direkte i</w:t>
       </w:r>
       <w:r>
         <w:t xml:space="preserve"> terminalen med kommando-linjer.</w:t>
@@ -840,50 +551,13 @@
         <w:t>Vi koblet til microSD-kortet med en USB-adapter, da den interne SD-kort leseren til datamas</w:t>
       </w:r>
       <w:r>
-        <w:t xml:space="preserve">kinen ikke fungerte med </w:t>
-      </w:r>
-      <w:proofErr w:type="spellStart"/>
-      <w:r>
-        <w:t>Ubuntu</w:t>
-      </w:r>
-      <w:proofErr w:type="spellEnd"/>
-      <w:r>
-        <w:t>. For å sikre oss mot at vi skrev SD-kort imaget til</w:t>
+        <w:t>kinen ikke fungerte med Ubuntu. For å sikre oss mot at vi skrev SD-kort imaget til</w:t>
       </w:r>
       <w:r>
         <w:t xml:space="preserve"> vår primærharddisk</w:t>
       </w:r>
       <w:r>
-        <w:t xml:space="preserve">, kjørte vi </w:t>
-      </w:r>
-      <w:proofErr w:type="gramStart"/>
-      <w:r>
-        <w:t>kommandoen ”</w:t>
-      </w:r>
-      <w:proofErr w:type="spellStart"/>
-      <w:r>
-        <w:t>fdisk</w:t>
-      </w:r>
-      <w:proofErr w:type="spellEnd"/>
-      <w:proofErr w:type="gramEnd"/>
-      <w:r>
-        <w:t xml:space="preserve"> –l” i terminalen. Denne kommandoen listet opp tilgjengelige disker før og etter vi koblet til SD-kortet. Vi så da at minnekortet var navngitt /</w:t>
-      </w:r>
-      <w:proofErr w:type="spellStart"/>
-      <w:r>
-        <w:t>dev</w:t>
-      </w:r>
-      <w:proofErr w:type="spellEnd"/>
-      <w:r>
-        <w:t>/</w:t>
-      </w:r>
-      <w:proofErr w:type="spellStart"/>
-      <w:r>
-        <w:t>sdb</w:t>
-      </w:r>
-      <w:proofErr w:type="spellEnd"/>
-      <w:r>
-        <w:t>.</w:t>
+        <w:t>, kjørte vi kommandoen ”fdisk –l” i terminalen. Denne kommandoen listet opp tilgjengelige disker før og etter vi koblet til SD-kortet. Vi så da at minnekortet var navngitt /dev/sdb.</w:t>
       </w:r>
     </w:p>
     <w:p>
@@ -967,42 +641,13 @@
         </w:drawing>
       </w:r>
       <w:r>
-        <w:t xml:space="preserve">Ved å </w:t>
-      </w:r>
-      <w:proofErr w:type="gramStart"/>
-      <w:r>
-        <w:t>bruke ”</w:t>
-      </w:r>
-      <w:proofErr w:type="spellStart"/>
-      <w:r>
-        <w:t>dd</w:t>
-      </w:r>
-      <w:proofErr w:type="spellEnd"/>
-      <w:proofErr w:type="gramEnd"/>
-      <w:r>
-        <w:t xml:space="preserve">”, skrev vi image-filen vår til SD-kortet. I </w:t>
-      </w:r>
-      <w:proofErr w:type="gramStart"/>
-      <w:r>
-        <w:t>figur ”</w:t>
-      </w:r>
-      <w:proofErr w:type="gramEnd"/>
-      <w:r>
-        <w:t>????”</w:t>
+        <w:t>Ved å bruke ”dd”, skrev vi image-filen vår til SD-kortet. I figur ”????”</w:t>
       </w:r>
       <w:r>
         <w:t xml:space="preserve"> kan det ses at vi skrev </w:t>
       </w:r>
       <w:r>
-        <w:t>filen til /</w:t>
-      </w:r>
-      <w:proofErr w:type="spellStart"/>
-      <w:r>
-        <w:t>dev</w:t>
-      </w:r>
-      <w:proofErr w:type="spellEnd"/>
-      <w:r>
-        <w:t xml:space="preserve">/sdb1. Dette er en partisjon på SD-kortet, og forårsaket feil da vi startet opp Raspberry Pien. Vi </w:t>
+        <w:t xml:space="preserve">filen til /dev/sdb1. Dette er en partisjon på SD-kortet, og forårsaket feil da vi startet opp Raspberry Pien. Vi </w:t>
       </w:r>
       <w:r>
         <w:t>endret dette og skrev image-filen til hele SD-kortet da vi oppdaget feilen.</w:t>
@@ -1031,79 +676,29 @@
     </w:p>
     <w:p>
       <w:r>
-        <w:t xml:space="preserve">Raspberry Pi er en serie av små datamaskiner bygget på et enkelt kretskort. De er utviklet av Raspberry Pi Foundation, hovedsakelig for å promotere undervisning i grunnleggende databehandling på skoler. Produktet har blitt svært populært, og er nå også brukt innenfor robot- og </w:t>
-      </w:r>
-      <w:proofErr w:type="spellStart"/>
-      <w:r>
-        <w:t>mekatronikk</w:t>
-      </w:r>
-      <w:proofErr w:type="spellEnd"/>
+        <w:t>Raspberry Pi er en serie av små datamaskiner bygget på et enkelt kretskort. De er utviklet av Raspberry Pi Foundation, hovedsakelig for å promotere undervisning i grunnleggende databehandling på skoler. Produktet har blitt svært populært, og er nå også brukt innenfor robot- og mekatronikk</w:t>
+      </w:r>
       <w:r>
         <w:t>-teknologi. Raspberry Pi 3</w:t>
       </w:r>
       <w:r>
-        <w:t xml:space="preserve"> modell B bruker en 1.2 GHz 64-bit </w:t>
-      </w:r>
-      <w:proofErr w:type="spellStart"/>
-      <w:r>
-        <w:t>qu</w:t>
-      </w:r>
-      <w:r>
-        <w:t>adcore</w:t>
-      </w:r>
-      <w:proofErr w:type="spellEnd"/>
-      <w:r>
-        <w:t xml:space="preserve"> prosessor, har 1 GB ram og blant annet USB- og ethernettilkoblinger, trådløst nettverkskort</w:t>
-      </w:r>
-      <w:r>
-        <w:t xml:space="preserve"> og </w:t>
-      </w:r>
-      <w:proofErr w:type="spellStart"/>
-      <w:r>
-        <w:t>bluetooth</w:t>
-      </w:r>
-      <w:proofErr w:type="spellEnd"/>
-      <w:r>
-        <w:t>.</w:t>
-      </w:r>
-    </w:p>
-    <w:p>
-      <w:proofErr w:type="spellStart"/>
-      <w:r>
-        <w:t>PiCAN</w:t>
-      </w:r>
-      <w:proofErr w:type="spellEnd"/>
-      <w:r>
-        <w:t xml:space="preserve"> er et tilleggskort til </w:t>
-      </w:r>
-      <w:proofErr w:type="spellStart"/>
-      <w:r>
-        <w:t>Raspberryen</w:t>
-      </w:r>
-      <w:proofErr w:type="spellEnd"/>
-      <w:r>
-        <w:t xml:space="preserve"> som gir oss GPS, Gyro, Akselerometer og CAN-bus kommunikasjon. </w:t>
-      </w:r>
-    </w:p>
-    <w:p>
-      <w:r>
-        <w:t xml:space="preserve">I dette prosjektet har vi brukt en </w:t>
-      </w:r>
-      <w:proofErr w:type="spellStart"/>
-      <w:r>
-        <w:t>Rasperry</w:t>
-      </w:r>
-      <w:proofErr w:type="spellEnd"/>
-      <w:r>
-        <w:t xml:space="preserve"> Pi 3 modell B, samt et </w:t>
-      </w:r>
-      <w:proofErr w:type="spellStart"/>
-      <w:r>
-        <w:t>PiCan</w:t>
-      </w:r>
-      <w:proofErr w:type="spellEnd"/>
-      <w:r>
-        <w:t xml:space="preserve">-tilleggskort koblet over det 40 pins store koblingspunktet til Pien. </w:t>
+        <w:t xml:space="preserve"> modell B bruker en 1.2 GHz 64-bit qu</w:t>
+      </w:r>
+      <w:r>
+        <w:t>adcore prosessor, har 1 GB ram og blant annet USB- og ethernettilkoblinger, trådløst nettverkskort</w:t>
+      </w:r>
+      <w:r>
+        <w:t xml:space="preserve"> og bluetooth.</w:t>
+      </w:r>
+    </w:p>
+    <w:p>
+      <w:r>
+        <w:t xml:space="preserve">PiCAN er et tilleggskort til Raspberryen som gir oss GPS, Gyro, Akselerometer og CAN-bus kommunikasjon. </w:t>
+      </w:r>
+    </w:p>
+    <w:p>
+      <w:r>
+        <w:t xml:space="preserve">I dette prosjektet har vi brukt en Rasperry Pi 3 modell B, samt et PiCan-tilleggskort koblet over det 40 pins store koblingspunktet til Pien. </w:t>
       </w:r>
     </w:p>
     <w:p/>
@@ -1115,13 +710,8 @@
         <w:t>Pien må bli</w:t>
       </w:r>
       <w:r>
-        <w:t xml:space="preserve"> forsynt med 5.1V over </w:t>
-      </w:r>
-      <w:proofErr w:type="spellStart"/>
-      <w:r>
-        <w:t>microUSB</w:t>
-      </w:r>
-      <w:proofErr w:type="spellEnd"/>
+        <w:t xml:space="preserve"> forsynt med 5.1V over microUSB</w:t>
+      </w:r>
       <w:r>
         <w:t>. Nøyaktig hvor mye strøm den trekker, varierer ut i fra hva man kobler til av utstyr. Typisk bruker model</w:t>
       </w:r>
@@ -1141,15 +731,7 @@
         <w:t>selv. Fordi vi ikke hadde noe vanlig</w:t>
       </w:r>
       <w:r>
-        <w:t xml:space="preserve"> strømforsyning tilgjengelig, brukte vi en USB port fra en </w:t>
-      </w:r>
-      <w:proofErr w:type="spellStart"/>
-      <w:r>
-        <w:t>Macbook</w:t>
-      </w:r>
-      <w:proofErr w:type="spellEnd"/>
-      <w:r>
-        <w:t xml:space="preserve"> Pro. Apple oppgir alle USB3</w:t>
+        <w:t xml:space="preserve"> strømforsyning tilgjengelig, brukte vi en USB port fra en Macbook Pro. Apple oppgir alle USB3</w:t>
       </w:r>
       <w:r>
         <w:t>.0</w:t>
@@ -1166,15 +748,7 @@
     </w:p>
     <w:p>
       <w:r>
-        <w:t xml:space="preserve">Når Raspberry Pien var koblet opp med 5V strømforsyning og gav indikasjon på suksessfull oppstart med microSD-kortet, skulle vi koble til </w:t>
-      </w:r>
-      <w:proofErr w:type="spellStart"/>
-      <w:r>
-        <w:t>PiCAN</w:t>
-      </w:r>
-      <w:proofErr w:type="spellEnd"/>
-      <w:r>
-        <w:t>-kortet. Vi koblet fra strømforsyningen, og monterte kortet forsiktig på det 40 pins svære kobling</w:t>
+        <w:t>Når Raspberry Pien var koblet opp med 5V strømforsyning og gav indikasjon på suksessfull oppstart med microSD-kortet, skulle vi koble til PiCAN-kortet. Vi koblet fra strømforsyningen, og monterte kortet forsiktig på det 40 pins svære kobling</w:t>
       </w:r>
       <w:r>
         <w:t>spunktet på Pien.</w:t>
@@ -1266,64 +840,16 @@
         <w:t>Vi koblet os</w:t>
       </w:r>
       <w:r>
-        <w:t xml:space="preserve">s på </w:t>
-      </w:r>
-      <w:proofErr w:type="spellStart"/>
-      <w:r>
-        <w:t>CAN_H</w:t>
-      </w:r>
-      <w:proofErr w:type="spellEnd"/>
-      <w:r>
-        <w:t xml:space="preserve"> og </w:t>
-      </w:r>
-      <w:proofErr w:type="spellStart"/>
-      <w:r>
-        <w:t>CAN_L</w:t>
-      </w:r>
-      <w:proofErr w:type="spellEnd"/>
-      <w:r>
-        <w:t xml:space="preserve"> </w:t>
-      </w:r>
-      <w:r>
-        <w:t xml:space="preserve">på </w:t>
-      </w:r>
-      <w:proofErr w:type="spellStart"/>
-      <w:r>
-        <w:t>PiCan</w:t>
-      </w:r>
-      <w:proofErr w:type="spellEnd"/>
-      <w:r>
-        <w:t>-kortet gj</w:t>
-      </w:r>
-      <w:r>
-        <w:t xml:space="preserve">ennom </w:t>
-      </w:r>
-      <w:proofErr w:type="spellStart"/>
-      <w:r>
-        <w:t>PCAN</w:t>
-      </w:r>
-      <w:proofErr w:type="spellEnd"/>
-      <w:r>
-        <w:t xml:space="preserve">-USB adapteren. For å kommunisere over </w:t>
-      </w:r>
-      <w:proofErr w:type="spellStart"/>
-      <w:r>
-        <w:t>CANbus</w:t>
-      </w:r>
-      <w:proofErr w:type="spellEnd"/>
-      <w:r>
-        <w:t xml:space="preserve">, er man avhengig av å terminere nettverket med en motstand. I </w:t>
-      </w:r>
-      <w:r>
-        <w:t xml:space="preserve">brukermanualen til </w:t>
-      </w:r>
-      <w:proofErr w:type="spellStart"/>
-      <w:r>
-        <w:t>PiCan</w:t>
-      </w:r>
-      <w:proofErr w:type="spellEnd"/>
-      <w:r>
-        <w:t xml:space="preserve">-kortet står det beskrevet hvordan man kan benytte en intern 120 Ohms motstand til termineringen, ved å koble en ledning mellom punktene på JP2. </w:t>
+        <w:t xml:space="preserve">s på CAN_H og CAN_L </w:t>
+      </w:r>
+      <w:r>
+        <w:t>på PiCan-kortet gj</w:t>
+      </w:r>
+      <w:r>
+        <w:t xml:space="preserve">ennom PCAN-USB adapteren. For å kommunisere over CANbus, er man avhengig av å terminere nettverket med en motstand. I </w:t>
+      </w:r>
+      <w:r>
+        <w:t xml:space="preserve">brukermanualen til PiCan-kortet står det beskrevet hvordan man kan benytte en intern 120 Ohms motstand til termineringen, ved å koble en ledning mellom punktene på JP2. </w:t>
       </w:r>
     </w:p>
     <w:p/>
@@ -1358,7 +884,10 @@
         <w:t xml:space="preserve"> kommu</w:t>
       </w:r>
       <w:r>
-        <w:t xml:space="preserve">nisere med Raspberry Pi </w:t>
+        <w:t>nisere gjennom</w:t>
+      </w:r>
+      <w:r>
+        <w:t xml:space="preserve"> Raspberry Pi </w:t>
       </w:r>
       <w:r>
         <w:t>med</w:t>
@@ -1382,15 +911,7 @@
         <w:t>E</w:t>
       </w:r>
       <w:r>
-        <w:t xml:space="preserve">n virtuell </w:t>
-      </w:r>
-      <w:proofErr w:type="spellStart"/>
-      <w:r>
-        <w:t>Ubuntu</w:t>
-      </w:r>
-      <w:proofErr w:type="spellEnd"/>
-      <w:r>
-        <w:t>-</w:t>
+        <w:t>n virtuell Ubuntu-</w:t>
       </w:r>
       <w:r>
         <w:t>maskin over ethernetkabel.</w:t>
@@ -1405,24 +926,22 @@
         </w:numPr>
       </w:pPr>
       <w:r>
-        <w:t>E</w:t>
-      </w:r>
-      <w:r>
-        <w:t>t program i Windows over</w:t>
+        <w:t xml:space="preserve">PcanView </w:t>
+      </w:r>
+      <w:r>
+        <w:t>i Windows over</w:t>
       </w:r>
       <w:r>
         <w:t xml:space="preserve"> et</w:t>
       </w:r>
       <w:r>
-        <w:t xml:space="preserve"> </w:t>
-      </w:r>
-      <w:proofErr w:type="spellStart"/>
-      <w:r>
-        <w:t>CANbus</w:t>
-      </w:r>
-      <w:proofErr w:type="spellEnd"/>
-      <w:r>
-        <w:t>-nettverk</w:t>
+        <w:t xml:space="preserve"> CAN</w:t>
+      </w:r>
+      <w:r>
+        <w:t>-</w:t>
+      </w:r>
+      <w:r>
+        <w:t>nettverk</w:t>
       </w:r>
       <w:r>
         <w:t>, via en USB-adapter.</w:t>
@@ -1439,64 +958,22 @@
     <w:p/>
     <w:p>
       <w:r>
-        <w:t xml:space="preserve">For å kommunisere med </w:t>
-      </w:r>
-      <w:proofErr w:type="spellStart"/>
-      <w:r>
-        <w:t>Raspberryen</w:t>
-      </w:r>
-      <w:proofErr w:type="spellEnd"/>
-      <w:r>
-        <w:t xml:space="preserve"> </w:t>
+        <w:t xml:space="preserve">For å kommunisere med Raspberryen </w:t>
       </w:r>
       <w:r>
         <w:t>over</w:t>
       </w:r>
       <w:r>
-        <w:t xml:space="preserve"> </w:t>
-      </w:r>
-      <w:proofErr w:type="spellStart"/>
-      <w:r>
-        <w:t>ethernet</w:t>
-      </w:r>
-      <w:proofErr w:type="spellEnd"/>
-      <w:r>
-        <w:t xml:space="preserve">, måtte vi gjøre noen endringer i nettverksinnstillingene til </w:t>
-      </w:r>
-      <w:proofErr w:type="spellStart"/>
-      <w:r>
-        <w:t>VirtualBox</w:t>
-      </w:r>
-      <w:proofErr w:type="spellEnd"/>
-      <w:r>
-        <w:t xml:space="preserve">. Vi lagde en </w:t>
-      </w:r>
-      <w:proofErr w:type="gramStart"/>
-      <w:r>
-        <w:t>ny ”</w:t>
-      </w:r>
-      <w:proofErr w:type="spellStart"/>
-      <w:r>
-        <w:t>bridged</w:t>
-      </w:r>
-      <w:proofErr w:type="spellEnd"/>
-      <w:proofErr w:type="gramEnd"/>
-      <w:r>
-        <w:t xml:space="preserve"> adapter” og noterte o</w:t>
+        <w:t xml:space="preserve"> ethernet</w:t>
+      </w:r>
+      <w:r>
+        <w:t>, måtte vi gjøre noen endringer i nettverksinnstillingene til VirtualBox. Vi lagde en ny ”bridged adapter” og noterte o</w:t>
       </w:r>
       <w:r>
         <w:t>ss MAC-adressen.</w:t>
       </w:r>
       <w:r>
-        <w:t xml:space="preserve"> Under nettverksforbindelsene i </w:t>
-      </w:r>
-      <w:proofErr w:type="spellStart"/>
-      <w:r>
-        <w:t>Ubuntu</w:t>
-      </w:r>
-      <w:proofErr w:type="spellEnd"/>
-      <w:r>
-        <w:t xml:space="preserve">, fant vi riktig ethernettilkobling ved å sammenligne </w:t>
+        <w:t xml:space="preserve"> Under nettverksforbindelsene i Ubuntu, fant vi riktig ethernettilkobling ved å sammenligne </w:t>
       </w:r>
       <w:r>
         <w:t xml:space="preserve">adressen mot MAC-adressen til adapteren. </w:t>
@@ -1525,20 +1002,7 @@
         <w:t>ommandolinjer over internett</w:t>
       </w:r>
       <w:r>
-        <w:t xml:space="preserve">. Med </w:t>
-      </w:r>
-      <w:proofErr w:type="gramStart"/>
-      <w:r>
-        <w:t>kommandoen ”</w:t>
-      </w:r>
-      <w:proofErr w:type="spellStart"/>
-      <w:r>
-        <w:t>ssh</w:t>
-      </w:r>
-      <w:proofErr w:type="spellEnd"/>
-      <w:proofErr w:type="gramEnd"/>
-      <w:r>
-        <w:t xml:space="preserve"> </w:t>
+        <w:t xml:space="preserve">. Med kommandoen ”ssh </w:t>
       </w:r>
       <w:hyperlink r:id="rId13" w:history="1">
         <w:r>
@@ -1558,45 +1022,138 @@
         <w:t xml:space="preserve"> vi tilgang til Raspberry</w:t>
       </w:r>
       <w:r>
-        <w:t xml:space="preserve"> Pi på </w:t>
-      </w:r>
-      <w:proofErr w:type="spellStart"/>
-      <w:r>
-        <w:t>root</w:t>
-      </w:r>
-      <w:proofErr w:type="spellEnd"/>
-      <w:r>
-        <w:t>-nivå. I Linuxdistribusjoner vil det si at vi har tilgang til hele operativsystemet og kan gjøre a</w:t>
+        <w:t xml:space="preserve"> Pi på root-nivå. I Linuxdistribusjoner vil det si at vi har tilgang til hele operativsystemet og kan gjøre a</w:t>
       </w:r>
       <w:r>
         <w:t>lle</w:t>
       </w:r>
       <w:r>
-        <w:t xml:space="preserve"> slags endringer. Dette kalles også </w:t>
-      </w:r>
-      <w:proofErr w:type="gramStart"/>
-      <w:r>
-        <w:t>for ”superbruker</w:t>
-      </w:r>
-      <w:proofErr w:type="gramEnd"/>
-      <w:r>
-        <w:t xml:space="preserve">”. </w:t>
-      </w:r>
-    </w:p>
-    <w:p>
+        <w:t xml:space="preserve"> slags endringer. Dette kalles også for ”superbruker”. </w:t>
+      </w:r>
+    </w:p>
+    <w:p>
+      <w:r>
+        <w:rPr>
+          <w:noProof/>
+        </w:rPr>
+        <mc:AlternateContent>
+          <mc:Choice Requires="wps">
+            <w:drawing>
+              <wp:anchor distT="0" distB="0" distL="114300" distR="114300" simplePos="0" relativeHeight="251673600" behindDoc="0" locked="0" layoutInCell="1" allowOverlap="1" wp14:anchorId="03A55862" wp14:editId="2FB01E90">
+                <wp:simplePos x="0" y="0"/>
+                <wp:positionH relativeFrom="column">
+                  <wp:posOffset>2351405</wp:posOffset>
+                </wp:positionH>
+                <wp:positionV relativeFrom="paragraph">
+                  <wp:posOffset>52705</wp:posOffset>
+                </wp:positionV>
+                <wp:extent cx="1596390" cy="116840"/>
+                <wp:effectExtent l="0" t="0" r="3810" b="10160"/>
+                <wp:wrapTight wrapText="bothSides">
+                  <wp:wrapPolygon edited="0">
+                    <wp:start x="0" y="0"/>
+                    <wp:lineTo x="0" y="18783"/>
+                    <wp:lineTo x="21308" y="18783"/>
+                    <wp:lineTo x="21308" y="0"/>
+                    <wp:lineTo x="0" y="0"/>
+                  </wp:wrapPolygon>
+                </wp:wrapTight>
+                <wp:docPr id="12" name="Tekstboks 12"/>
+                <wp:cNvGraphicFramePr/>
+                <a:graphic xmlns:a="http://schemas.openxmlformats.org/drawingml/2006/main">
+                  <a:graphicData uri="http://schemas.microsoft.com/office/word/2010/wordprocessingShape">
+                    <wps:wsp>
+                      <wps:cNvSpPr txBox="1"/>
+                      <wps:spPr>
+                        <a:xfrm>
+                          <a:off x="0" y="0"/>
+                          <a:ext cx="1596390" cy="116840"/>
+                        </a:xfrm>
+                        <a:prstGeom prst="rect">
+                          <a:avLst/>
+                        </a:prstGeom>
+                        <a:solidFill>
+                          <a:prstClr val="white"/>
+                        </a:solidFill>
+                        <a:ln>
+                          <a:noFill/>
+                        </a:ln>
+                        <a:effectLst/>
+                      </wps:spPr>
+                      <wps:txbx>
+                        <w:txbxContent>
+                          <w:p>
+                            <w:pPr>
+                              <w:pStyle w:val="Bildetekst"/>
+                              <w:rPr>
+                                <w:noProof/>
+                              </w:rPr>
+                            </w:pPr>
+                            <w:r>
+                              <w:t xml:space="preserve">Elrjngerjgn </w:t>
+                            </w:r>
+                          </w:p>
+                        </w:txbxContent>
+                      </wps:txbx>
+                      <wps:bodyPr rot="0" spcFirstLastPara="0" vertOverflow="overflow" horzOverflow="overflow" vert="horz" wrap="square" lIns="0" tIns="0" rIns="0" bIns="0" numCol="1" spcCol="0" rtlCol="0" fromWordArt="0" anchor="t" anchorCtr="0" forceAA="0" compatLnSpc="1">
+                        <a:prstTxWarp prst="textNoShape">
+                          <a:avLst/>
+                        </a:prstTxWarp>
+                        <a:noAutofit/>
+                      </wps:bodyPr>
+                    </wps:wsp>
+                  </a:graphicData>
+                </a:graphic>
+                <wp14:sizeRelH relativeFrom="margin">
+                  <wp14:pctWidth>0</wp14:pctWidth>
+                </wp14:sizeRelH>
+                <wp14:sizeRelV relativeFrom="margin">
+                  <wp14:pctHeight>0</wp14:pctHeight>
+                </wp14:sizeRelV>
+              </wp:anchor>
+            </w:drawing>
+          </mc:Choice>
+          <mc:Fallback>
+            <w:pict>
+              <v:shapetype w14:anchorId="03A55862" id="_x0000_t202" coordsize="21600,21600" o:spt="202" path="m0,0l0,21600,21600,21600,21600,0xe">
+                <v:stroke joinstyle="miter"/>
+                <v:path gradientshapeok="t" o:connecttype="rect"/>
+              </v:shapetype>
+              <v:shape id="Tekstboks 12" o:spid="_x0000_s1026" type="#_x0000_t202" style="position:absolute;margin-left:185.15pt;margin-top:4.15pt;width:125.7pt;height:9.2pt;z-index:251673600;visibility:visible;mso-wrap-style:square;mso-width-percent:0;mso-height-percent:0;mso-wrap-distance-left:9pt;mso-wrap-distance-top:0;mso-wrap-distance-right:9pt;mso-wrap-distance-bottom:0;mso-position-horizontal:absolute;mso-position-horizontal-relative:text;mso-position-vertical:absolute;mso-position-vertical-relative:text;mso-width-percent:0;mso-height-percent:0;mso-width-relative:margin;mso-height-relative:margin;v-text-anchor:top" o:gfxdata="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" stroked="f">
+                <v:textbox inset="0,0,0,0">
+                  <w:txbxContent>
+                    <w:p>
+                      <w:pPr>
+                        <w:pStyle w:val="Bildetekst"/>
+                        <w:rPr>
+                          <w:noProof/>
+                        </w:rPr>
+                      </w:pPr>
+                      <w:r>
+                        <w:t xml:space="preserve">Elrjngerjgn </w:t>
+                      </w:r>
+                    </w:p>
+                  </w:txbxContent>
+                </v:textbox>
+                <w10:wrap type="tight"/>
+              </v:shape>
+            </w:pict>
+          </mc:Fallback>
+        </mc:AlternateContent>
+      </w:r>
       <w:r>
         <w:rPr>
           <w:noProof/>
           <w:lang w:eastAsia="nb-NO"/>
         </w:rPr>
         <w:drawing>
-          <wp:anchor distT="0" distB="0" distL="114300" distR="114300" simplePos="0" relativeHeight="251668480" behindDoc="0" locked="0" layoutInCell="1" allowOverlap="1" wp14:anchorId="7CD9962E" wp14:editId="1E35A62D">
+          <wp:anchor distT="0" distB="0" distL="114300" distR="114300" simplePos="0" relativeHeight="251668480" behindDoc="0" locked="0" layoutInCell="1" allowOverlap="1" wp14:anchorId="7CD9962E" wp14:editId="545F3659">
             <wp:simplePos x="0" y="0"/>
             <wp:positionH relativeFrom="column">
-              <wp:posOffset>-273050</wp:posOffset>
+              <wp:posOffset>-276860</wp:posOffset>
             </wp:positionH>
             <wp:positionV relativeFrom="paragraph">
-              <wp:posOffset>280035</wp:posOffset>
+              <wp:posOffset>282575</wp:posOffset>
             </wp:positionV>
             <wp:extent cx="6349365" cy="2562225"/>
             <wp:effectExtent l="0" t="0" r="635" b="3175"/>
@@ -1660,6 +1217,11 @@
           </wp:anchor>
         </w:drawing>
       </w:r>
+      <w:r>
+        <w:t>+</w:t>
+      </w:r>
+      <w:bookmarkStart w:id="0" w:name="_GoBack"/>
+      <w:bookmarkEnd w:id="0"/>
     </w:p>
     <w:p/>
     <w:p>
@@ -1677,7 +1239,7 @@
           <w:lang w:eastAsia="nb-NO"/>
         </w:rPr>
         <w:drawing>
-          <wp:anchor distT="0" distB="0" distL="114300" distR="114300" simplePos="0" relativeHeight="251669504" behindDoc="0" locked="0" layoutInCell="1" allowOverlap="1" wp14:anchorId="2A5CB1A6" wp14:editId="2BDE81AD">
+          <wp:anchor distT="0" distB="0" distL="114300" distR="114300" simplePos="0" relativeHeight="251669504" behindDoc="0" locked="0" layoutInCell="1" allowOverlap="1" wp14:anchorId="2A5CB1A6" wp14:editId="27C1AF4E">
             <wp:simplePos x="0" y="0"/>
             <wp:positionH relativeFrom="column">
               <wp:posOffset>2576830</wp:posOffset>
@@ -1747,31 +1309,16 @@
         <w:t>for SPI og CAN-transceiveren</w:t>
       </w:r>
       <w:r>
-        <w:t xml:space="preserve"> på </w:t>
-      </w:r>
-      <w:proofErr w:type="spellStart"/>
-      <w:r>
-        <w:t>PCAN</w:t>
-      </w:r>
-      <w:proofErr w:type="spellEnd"/>
-      <w:proofErr w:type="gramStart"/>
-      <w:r>
-        <w:t>-(</w:t>
-      </w:r>
-      <w:proofErr w:type="gramEnd"/>
-      <w:r>
-        <w:t>riktig</w:t>
-      </w:r>
-      <w:r>
-        <w:t xml:space="preserve"> navn er </w:t>
-      </w:r>
-      <w:proofErr w:type="spellStart"/>
-      <w:r>
-        <w:t>SKPANG</w:t>
-      </w:r>
-      <w:proofErr w:type="spellEnd"/>
-      <w:r>
-        <w:t>???) kortet vårt</w:t>
+        <w:t xml:space="preserve"> på P</w:t>
+      </w:r>
+      <w:r>
+        <w:t>i</w:t>
+      </w:r>
+      <w:r>
+        <w:t>CAN-</w:t>
+      </w:r>
+      <w:r>
+        <w:t xml:space="preserve"> kortet vårt</w:t>
       </w:r>
       <w:r>
         <w:t>, samt en kommando for å kon</w:t>
@@ -1794,21 +1341,11 @@
       <w:r>
         <w:t xml:space="preserve">e </w:t>
       </w:r>
-      <w:proofErr w:type="gramStart"/>
       <w:r>
         <w:t xml:space="preserve">vi </w:t>
       </w:r>
       <w:r>
-        <w:t>”</w:t>
-      </w:r>
-      <w:proofErr w:type="spellStart"/>
-      <w:r>
-        <w:t>ifconfig</w:t>
-      </w:r>
-      <w:proofErr w:type="spellEnd"/>
-      <w:proofErr w:type="gramEnd"/>
-      <w:r>
-        <w:t>” i terminalen for å se hvilke nettv</w:t>
+        <w:t>”ifconfig” i terminalen for å se hvilke nettv</w:t>
       </w:r>
       <w:r>
         <w:t>erksgrensesnitt som eksisterte. Can0 kom opp som aktiv.</w:t>
@@ -1824,59 +1361,32 @@
     <w:p/>
     <w:p/>
     <w:p>
-      <w:proofErr w:type="gramStart"/>
-      <w:r>
-        <w:t>Kommandolinjen ”</w:t>
-      </w:r>
-      <w:proofErr w:type="spellStart"/>
-      <w:r>
-        <w:t>candump</w:t>
-      </w:r>
-      <w:proofErr w:type="spellEnd"/>
-      <w:proofErr w:type="gramEnd"/>
-      <w:r>
-        <w:t xml:space="preserve"> can0” </w:t>
-      </w:r>
-      <w:r>
-        <w:t xml:space="preserve">printer alle </w:t>
-      </w:r>
-      <w:proofErr w:type="spellStart"/>
-      <w:r>
-        <w:t>can</w:t>
-      </w:r>
-      <w:proofErr w:type="spellEnd"/>
-      <w:r>
-        <w:t>-meldinger som mottas til terminalen. For å teste kommunikasjonen mello</w:t>
-      </w:r>
-      <w:r>
-        <w:t xml:space="preserve">m </w:t>
-      </w:r>
-      <w:proofErr w:type="spellStart"/>
-      <w:r>
-        <w:t>peak</w:t>
-      </w:r>
-      <w:proofErr w:type="spellEnd"/>
-      <w:r>
-        <w:t xml:space="preserve">-adapteren og </w:t>
-      </w:r>
-      <w:proofErr w:type="spellStart"/>
-      <w:r>
-        <w:t>Raspberryen</w:t>
-      </w:r>
-      <w:proofErr w:type="spellEnd"/>
-      <w:r>
-        <w:t xml:space="preserve">, forsøkte vi å sende meldinger fra </w:t>
-      </w:r>
-      <w:proofErr w:type="spellStart"/>
-      <w:r>
-        <w:t>PcanView</w:t>
-      </w:r>
-      <w:proofErr w:type="spellEnd"/>
-      <w:r>
-        <w:t xml:space="preserve"> til terminalen i Raspberry. Fi</w:t>
-      </w:r>
-      <w:r>
-        <w:t xml:space="preserve">gur (???) og figur (???) viser to meldinger med ID 111 og likt innhold. </w:t>
+      <w:r>
+        <w:t xml:space="preserve">Kommandolinjen ”candump can0” </w:t>
+      </w:r>
+      <w:r>
+        <w:t>print</w:t>
+      </w:r>
+      <w:r>
+        <w:t>er alle CAN-meldinger som sendes på nettverket</w:t>
+      </w:r>
+      <w:r>
+        <w:t>. For å teste kommunikasjonen mello</w:t>
+      </w:r>
+      <w:r>
+        <w:t>m PCAN</w:t>
+      </w:r>
+      <w:r>
+        <w:t>-adapteren og Raspberryen, forsøkte vi å sende meldinger fra PcanView til terminalen i Raspberry. Fi</w:t>
+      </w:r>
+      <w:r>
+        <w:t xml:space="preserve">gur (???) og figur (???) viser to meldinger med ID </w:t>
+      </w:r>
+      <w:r>
+        <w:t>0x</w:t>
+      </w:r>
+      <w:r>
+        <w:t xml:space="preserve">111 og likt innhold. </w:t>
       </w:r>
     </w:p>
     <w:p>
@@ -1886,7 +1396,7 @@
           <w:lang w:eastAsia="nb-NO"/>
         </w:rPr>
         <w:drawing>
-          <wp:anchor distT="0" distB="0" distL="114300" distR="114300" simplePos="0" relativeHeight="251670528" behindDoc="0" locked="0" layoutInCell="1" allowOverlap="1" wp14:anchorId="4D9EFAA7" wp14:editId="43BFE88D">
+          <wp:anchor distT="0" distB="0" distL="114300" distR="114300" simplePos="0" relativeHeight="251670528" behindDoc="0" locked="0" layoutInCell="1" allowOverlap="1" wp14:anchorId="4D9EFAA7" wp14:editId="30B0214C">
             <wp:simplePos x="0" y="0"/>
             <wp:positionH relativeFrom="column">
               <wp:posOffset>-286385</wp:posOffset>
@@ -2022,29 +1532,145 @@
     <w:p/>
     <w:p/>
     <w:p>
-      <w:bookmarkStart w:id="0" w:name="_GoBack"/>
-      <w:bookmarkEnd w:id="0"/>
-    </w:p>
-    <w:p/>
-    <w:p/>
-    <w:p/>
-    <w:p/>
-    <w:p/>
-    <w:p/>
-    <w:p/>
-    <w:p/>
-    <w:p/>
-    <w:p/>
-    <w:p/>
-    <w:p/>
-    <w:p/>
-    <w:p/>
-    <w:p/>
-    <w:p/>
-    <w:p/>
-    <w:p/>
-    <w:p/>
-    <w:p/>
+      <w:r>
+        <w:t xml:space="preserve">For å ta i bruk CAN-nettverket til et praktisk eksempel, ønsket vi å </w:t>
+      </w:r>
+      <w:r>
+        <w:t>bruke Raspberryen til å fore</w:t>
+      </w:r>
+      <w:r>
+        <w:t xml:space="preserve">spørre informasjon fra Teensyen og den tilkoblede IMUen. </w:t>
+      </w:r>
+      <w:r>
+        <w:t xml:space="preserve"> Når vi sendte ut en CAN-bus melding med ID </w:t>
+      </w:r>
+      <w:r>
+        <w:t>0x</w:t>
+      </w:r>
+      <w:r>
+        <w:t xml:space="preserve">234 </w:t>
+      </w:r>
+      <w:r>
+        <w:t>fra terminalen til Raspberryen, mottok og behandlet Teensyen denne. Teensyen vil så lese av gyrodataen fra IMUen og sende denne data</w:t>
+      </w:r>
+      <w:r>
+        <w:t>en i en CAN-melding med ID 0x111.</w:t>
+      </w:r>
+    </w:p>
+    <w:p>
+      <w:r>
+        <w:t xml:space="preserve">Figur ??? viser </w:t>
+      </w:r>
+      <w:r>
+        <w:t xml:space="preserve">mottatt CAN-melding med </w:t>
+      </w:r>
+      <w:r>
+        <w:t xml:space="preserve">ID 0x111 </w:t>
+      </w:r>
+      <w:r>
+        <w:t>og 6 bytes, hvorav de to første representerer gyroverdi for X-retning, de to neste for Y-retning, og de to siste for Z-retning.</w:t>
+      </w:r>
+    </w:p>
+    <w:p/>
+    <w:p>
+      <w:r>
+        <w:rPr>
+          <w:noProof/>
+          <w:lang w:eastAsia="nb-NO"/>
+        </w:rPr>
+        <w:drawing>
+          <wp:anchor distT="0" distB="0" distL="114300" distR="114300" simplePos="0" relativeHeight="251675648" behindDoc="0" locked="0" layoutInCell="1" allowOverlap="1" wp14:anchorId="46B53E98" wp14:editId="6823502B">
+            <wp:simplePos x="0" y="0"/>
+            <wp:positionH relativeFrom="column">
+              <wp:posOffset>980440</wp:posOffset>
+            </wp:positionH>
+            <wp:positionV relativeFrom="paragraph">
+              <wp:posOffset>111760</wp:posOffset>
+            </wp:positionV>
+            <wp:extent cx="2747645" cy="2533650"/>
+            <wp:effectExtent l="0" t="0" r="0" b="6350"/>
+            <wp:wrapTight wrapText="bothSides">
+              <wp:wrapPolygon edited="0">
+                <wp:start x="0" y="0"/>
+                <wp:lineTo x="0" y="21438"/>
+                <wp:lineTo x="21365" y="21438"/>
+                <wp:lineTo x="21365" y="0"/>
+                <wp:lineTo x="0" y="0"/>
+              </wp:wrapPolygon>
+            </wp:wrapTight>
+            <wp:docPr id="14" name="Bilde 14"/>
+            <wp:cNvGraphicFramePr>
+              <a:graphicFrameLocks xmlns:a="http://schemas.openxmlformats.org/drawingml/2006/main" noChangeAspect="1"/>
+            </wp:cNvGraphicFramePr>
+            <a:graphic xmlns:a="http://schemas.openxmlformats.org/drawingml/2006/main">
+              <a:graphicData uri="http://schemas.openxmlformats.org/drawingml/2006/picture">
+                <pic:pic xmlns:pic="http://schemas.openxmlformats.org/drawingml/2006/picture">
+                  <pic:nvPicPr>
+                    <pic:cNvPr id="1" name=""/>
+                    <pic:cNvPicPr/>
+                  </pic:nvPicPr>
+                  <pic:blipFill>
+                    <a:blip r:embed="rId18">
+                      <a:extLst>
+                        <a:ext uri="{28A0092B-C50C-407E-A947-70E740481C1C}">
+                          <a14:useLocalDpi xmlns:a14="http://schemas.microsoft.com/office/drawing/2010/main" val="0"/>
+                        </a:ext>
+                      </a:extLst>
+                    </a:blip>
+                    <a:stretch>
+                      <a:fillRect/>
+                    </a:stretch>
+                  </pic:blipFill>
+                  <pic:spPr>
+                    <a:xfrm>
+                      <a:off x="0" y="0"/>
+                      <a:ext cx="2747645" cy="2533650"/>
+                    </a:xfrm>
+                    <a:prstGeom prst="rect">
+                      <a:avLst/>
+                    </a:prstGeom>
+                  </pic:spPr>
+                </pic:pic>
+              </a:graphicData>
+            </a:graphic>
+            <wp14:sizeRelH relativeFrom="page">
+              <wp14:pctWidth>0</wp14:pctWidth>
+            </wp14:sizeRelH>
+            <wp14:sizeRelV relativeFrom="page">
+              <wp14:pctHeight>0</wp14:pctHeight>
+            </wp14:sizeRelV>
+          </wp:anchor>
+        </w:drawing>
+      </w:r>
+    </w:p>
+    <w:p/>
+    <w:p/>
+    <w:p/>
+    <w:p/>
+    <w:p/>
+    <w:p/>
+    <w:p/>
+    <w:p/>
+    <w:p/>
+    <w:p/>
+    <w:p/>
+    <w:p/>
+    <w:p/>
+    <w:p/>
+    <w:p/>
+    <w:p/>
+    <w:p/>
+    <w:p/>
+    <w:p/>
+    <w:p/>
+    <w:p/>
+    <w:p/>
+    <w:p/>
+    <w:p>
+      <w:r>
+        <w:br w:type="page"/>
+      </w:r>
+    </w:p>
     <w:p/>
     <w:p/>
     <w:p>
@@ -2063,15 +1689,10 @@
           <w:numId w:val="3"/>
         </w:numPr>
       </w:pPr>
-      <w:proofErr w:type="spellStart"/>
-      <w:r>
-        <w:t>Buildroot</w:t>
-      </w:r>
-      <w:proofErr w:type="spellEnd"/>
-      <w:r>
-        <w:t xml:space="preserve">: </w:t>
-      </w:r>
-      <w:hyperlink r:id="rId18" w:history="1">
+      <w:r>
+        <w:t xml:space="preserve">Buildroot: </w:t>
+      </w:r>
+      <w:hyperlink r:id="rId19" w:history="1">
         <w:r>
           <w:rPr>
             <w:rStyle w:val="Hyperkobling"/>
@@ -2091,7 +1712,7 @@
       <w:r>
         <w:t xml:space="preserve">Cortex-A7: </w:t>
       </w:r>
-      <w:hyperlink r:id="rId19" w:history="1">
+      <w:hyperlink r:id="rId20" w:history="1">
         <w:r>
           <w:rPr>
             <w:rStyle w:val="Hyperkobling"/>
@@ -2123,18 +1744,13 @@
           <w:numId w:val="2"/>
         </w:numPr>
       </w:pPr>
-      <w:proofErr w:type="spellStart"/>
-      <w:r>
-        <w:t>Extension</w:t>
-      </w:r>
-      <w:proofErr w:type="spellEnd"/>
-      <w:r>
-        <w:t xml:space="preserve"> Pack:</w:t>
+      <w:r>
+        <w:t>Extension Pack:</w:t>
       </w:r>
       <w:r>
         <w:t xml:space="preserve"> </w:t>
       </w:r>
-      <w:hyperlink r:id="rId20" w:history="1">
+      <w:hyperlink r:id="rId21" w:history="1">
         <w:r>
           <w:rPr>
             <w:rStyle w:val="Hyperkobling"/>
@@ -2151,15 +1767,10 @@
           <w:numId w:val="2"/>
         </w:numPr>
       </w:pPr>
-      <w:proofErr w:type="spellStart"/>
-      <w:r>
-        <w:t>Ubuntu</w:t>
-      </w:r>
-      <w:proofErr w:type="spellEnd"/>
-      <w:r>
-        <w:t xml:space="preserve"> nedlastning: </w:t>
-      </w:r>
-      <w:hyperlink r:id="rId21" w:history="1">
+      <w:r>
+        <w:t xml:space="preserve">Ubuntu nedlastning: </w:t>
+      </w:r>
+      <w:hyperlink r:id="rId22" w:history="1">
         <w:r>
           <w:rPr>
             <w:rStyle w:val="Hyperkobling"/>
@@ -2176,15 +1787,10 @@
           <w:numId w:val="2"/>
         </w:numPr>
       </w:pPr>
-      <w:proofErr w:type="spellStart"/>
-      <w:r>
-        <w:t>VirtualBox</w:t>
-      </w:r>
-      <w:proofErr w:type="spellEnd"/>
-      <w:r>
-        <w:t xml:space="preserve"> nedlastning: </w:t>
-      </w:r>
-      <w:hyperlink r:id="rId22" w:history="1">
+      <w:r>
+        <w:t xml:space="preserve">VirtualBox nedlastning: </w:t>
+      </w:r>
+      <w:hyperlink r:id="rId23" w:history="1">
         <w:r>
           <w:rPr>
             <w:rStyle w:val="Hyperkobling"/>
@@ -2211,7 +1817,7 @@
       <w:r>
         <w:t xml:space="preserve">User guide med info om termineringen: </w:t>
       </w:r>
-      <w:hyperlink r:id="rId23" w:history="1">
+      <w:hyperlink r:id="rId24" w:history="1">
         <w:r>
           <w:rPr>
             <w:rStyle w:val="Hyperkobling"/>
@@ -2229,15 +1835,7 @@
         </w:numPr>
       </w:pPr>
       <w:r>
-        <w:t xml:space="preserve">Info om </w:t>
-      </w:r>
-      <w:proofErr w:type="spellStart"/>
-      <w:r>
-        <w:t>apple</w:t>
-      </w:r>
-      <w:proofErr w:type="spellEnd"/>
-      <w:r>
-        <w:t xml:space="preserve"> angående maks forsyningsstrøm fra USB3:</w:t>
+        <w:t>Info om apple angående maks forsyningsstrøm fra USB3:</w:t>
       </w:r>
     </w:p>
     <w:p>
@@ -2247,7 +1845,7 @@
           <w:rStyle w:val="Hyperkobling"/>
         </w:rPr>
       </w:pPr>
-      <w:hyperlink r:id="rId24" w:history="1">
+      <w:hyperlink r:id="rId25" w:history="1">
         <w:r>
           <w:rPr>
             <w:rStyle w:val="Hyperkobling"/>
@@ -2267,7 +1865,7 @@
       <w:r>
         <w:t xml:space="preserve">Raspberry Pi dokumentasjon: </w:t>
       </w:r>
-      <w:hyperlink r:id="rId25" w:history="1">
+      <w:hyperlink r:id="rId26" w:history="1">
         <w:r>
           <w:rPr>
             <w:rStyle w:val="Hyperkobling"/>
@@ -2292,7 +1890,7 @@
       <w:pPr>
         <w:pStyle w:val="Listeavsnitt"/>
       </w:pPr>
-      <w:hyperlink r:id="rId26" w:history="1">
+      <w:hyperlink r:id="rId27" w:history="1">
         <w:r>
           <w:rPr>
             <w:rStyle w:val="Hyperkobling"/>
@@ -2317,7 +1915,7 @@
       <w:pPr>
         <w:pStyle w:val="Listeavsnitt"/>
       </w:pPr>
-      <w:hyperlink r:id="rId27" w:history="1">
+      <w:hyperlink r:id="rId28" w:history="1">
         <w:r>
           <w:rPr>
             <w:rStyle w:val="Hyperkobling"/>
@@ -2335,22 +1933,14 @@
         </w:numPr>
       </w:pPr>
       <w:r>
-        <w:t xml:space="preserve">Forklaring på hva </w:t>
-      </w:r>
-      <w:proofErr w:type="spellStart"/>
-      <w:r>
-        <w:t>root</w:t>
-      </w:r>
-      <w:proofErr w:type="spellEnd"/>
-      <w:r>
-        <w:t xml:space="preserve"> vil si:</w:t>
+        <w:t>Forklaring på hva root vil si:</w:t>
       </w:r>
     </w:p>
     <w:p>
       <w:pPr>
         <w:pStyle w:val="Listeavsnitt"/>
       </w:pPr>
-      <w:hyperlink r:id="rId28" w:anchor=".WgtnxLaDrOQ" w:history="1">
+      <w:hyperlink r:id="rId29" w:anchor=".WgtnxLaDrOQ" w:history="1">
         <w:r>
           <w:rPr>
             <w:rStyle w:val="Hyperkobling"/>
@@ -2370,6 +1960,23 @@
       </w:pPr>
     </w:p>
     <w:p/>
+    <w:p>
+      <w:r>
+        <w:t>Diskusjon:</w:t>
+      </w:r>
+    </w:p>
+    <w:p>
+      <w:pPr>
+        <w:pStyle w:val="Listeavsnitt"/>
+        <w:numPr>
+          <w:ilvl w:val="0"/>
+          <w:numId w:val="6"/>
+        </w:numPr>
+      </w:pPr>
+      <w:r>
+        <w:t>Ikke lurt å koble seg på root-nivå over SSH, spesielt når man har et svakt passord (mas234)</w:t>
+      </w:r>
+    </w:p>
     <w:p/>
     <w:p/>
     <w:p/>
@@ -2719,6 +2326,95 @@
     </w:lvl>
   </w:abstractNum>
   <w:abstractNum w:abstractNumId="3">
+    <w:nsid w:val="55304DA7"/>
+    <w:multiLevelType w:val="hybridMultilevel"/>
+    <w:tmpl w:val="EE68A09E"/>
+    <w:lvl w:ilvl="0" w:tplc="0414000F">
+      <w:start w:val="1"/>
+      <w:numFmt w:val="decimal"/>
+      <w:lvlText w:val="%1."/>
+      <w:lvlJc w:val="left"/>
+      <w:pPr>
+        <w:ind w:left="720" w:hanging="360"/>
+      </w:pPr>
+      <w:rPr>
+        <w:rFonts w:hint="default"/>
+      </w:rPr>
+    </w:lvl>
+    <w:lvl w:ilvl="1" w:tplc="04140019" w:tentative="1">
+      <w:start w:val="1"/>
+      <w:numFmt w:val="lowerLetter"/>
+      <w:lvlText w:val="%2."/>
+      <w:lvlJc w:val="left"/>
+      <w:pPr>
+        <w:ind w:left="1440" w:hanging="360"/>
+      </w:pPr>
+    </w:lvl>
+    <w:lvl w:ilvl="2" w:tplc="0414001B" w:tentative="1">
+      <w:start w:val="1"/>
+      <w:numFmt w:val="lowerRoman"/>
+      <w:lvlText w:val="%3."/>
+      <w:lvlJc w:val="right"/>
+      <w:pPr>
+        <w:ind w:left="2160" w:hanging="180"/>
+      </w:pPr>
+    </w:lvl>
+    <w:lvl w:ilvl="3" w:tplc="0414000F" w:tentative="1">
+      <w:start w:val="1"/>
+      <w:numFmt w:val="decimal"/>
+      <w:lvlText w:val="%4."/>
+      <w:lvlJc w:val="left"/>
+      <w:pPr>
+        <w:ind w:left="2880" w:hanging="360"/>
+      </w:pPr>
+    </w:lvl>
+    <w:lvl w:ilvl="4" w:tplc="04140019" w:tentative="1">
+      <w:start w:val="1"/>
+      <w:numFmt w:val="lowerLetter"/>
+      <w:lvlText w:val="%5."/>
+      <w:lvlJc w:val="left"/>
+      <w:pPr>
+        <w:ind w:left="3600" w:hanging="360"/>
+      </w:pPr>
+    </w:lvl>
+    <w:lvl w:ilvl="5" w:tplc="0414001B" w:tentative="1">
+      <w:start w:val="1"/>
+      <w:numFmt w:val="lowerRoman"/>
+      <w:lvlText w:val="%6."/>
+      <w:lvlJc w:val="right"/>
+      <w:pPr>
+        <w:ind w:left="4320" w:hanging="180"/>
+      </w:pPr>
+    </w:lvl>
+    <w:lvl w:ilvl="6" w:tplc="0414000F" w:tentative="1">
+      <w:start w:val="1"/>
+      <w:numFmt w:val="decimal"/>
+      <w:lvlText w:val="%7."/>
+      <w:lvlJc w:val="left"/>
+      <w:pPr>
+        <w:ind w:left="5040" w:hanging="360"/>
+      </w:pPr>
+    </w:lvl>
+    <w:lvl w:ilvl="7" w:tplc="04140019" w:tentative="1">
+      <w:start w:val="1"/>
+      <w:numFmt w:val="lowerLetter"/>
+      <w:lvlText w:val="%8."/>
+      <w:lvlJc w:val="left"/>
+      <w:pPr>
+        <w:ind w:left="5760" w:hanging="360"/>
+      </w:pPr>
+    </w:lvl>
+    <w:lvl w:ilvl="8" w:tplc="0414001B" w:tentative="1">
+      <w:start w:val="1"/>
+      <w:numFmt w:val="lowerRoman"/>
+      <w:lvlText w:val="%9."/>
+      <w:lvlJc w:val="right"/>
+      <w:pPr>
+        <w:ind w:left="6480" w:hanging="180"/>
+      </w:pPr>
+    </w:lvl>
+  </w:abstractNum>
+  <w:abstractNum w:abstractNumId="4">
     <w:nsid w:val="5BC71B8E"/>
     <w:multiLevelType w:val="hybridMultilevel"/>
     <w:tmpl w:val="CD688D4C"/>
@@ -2807,7 +2503,7 @@
       </w:pPr>
     </w:lvl>
   </w:abstractNum>
-  <w:abstractNum w:abstractNumId="4">
+  <w:abstractNum w:abstractNumId="5">
     <w:nsid w:val="69C5059C"/>
     <w:multiLevelType w:val="hybridMultilevel"/>
     <w:tmpl w:val="1D5CAE4C"/>
@@ -2900,16 +2596,19 @@
     <w:abstractNumId w:val="0"/>
   </w:num>
   <w:num w:numId="2">
-    <w:abstractNumId w:val="4"/>
+    <w:abstractNumId w:val="5"/>
   </w:num>
   <w:num w:numId="3">
     <w:abstractNumId w:val="2"/>
   </w:num>
   <w:num w:numId="4">
-    <w:abstractNumId w:val="3"/>
+    <w:abstractNumId w:val="4"/>
   </w:num>
   <w:num w:numId="5">
     <w:abstractNumId w:val="1"/>
+  </w:num>
+  <w:num w:numId="6">
+    <w:abstractNumId w:val="3"/>
   </w:num>
 </w:numbering>
 </file>
@@ -3433,6 +3132,25 @@
       <w:u w:val="single"/>
     </w:rPr>
   </w:style>
+  <w:style w:type="paragraph" w:styleId="Bildetekst">
+    <w:name w:val="caption"/>
+    <w:basedOn w:val="Normal"/>
+    <w:next w:val="Normal"/>
+    <w:uiPriority w:val="35"/>
+    <w:unhideWhenUsed/>
+    <w:qFormat/>
+    <w:rsid w:val="0076237A"/>
+    <w:pPr>
+      <w:spacing w:after="200"/>
+    </w:pPr>
+    <w:rPr>
+      <w:i/>
+      <w:iCs/>
+      <w:color w:val="44546A" w:themeColor="text2"/>
+      <w:sz w:val="18"/>
+      <w:szCs w:val="18"/>
+    </w:rPr>
+  </w:style>
 </w:styles>
 </file>
 

</xml_diff>

<commit_message>
Lagt til bilder i del 3
</commit_message>
<xml_diff>
--- a/Prosjekt-del-4/Kladd Bård.docx
+++ b/Prosjekt-del-4/Kladd Bård.docx
@@ -8,22 +8,72 @@
           <w:b/>
         </w:rPr>
       </w:pPr>
+      <w:proofErr w:type="spellStart"/>
       <w:r>
         <w:rPr>
           <w:b/>
         </w:rPr>
-        <w:t>Ubuntu og VirtualBox</w:t>
-      </w:r>
-    </w:p>
-    <w:p>
-      <w:r>
-        <w:t>Ubuntu er et ”open source” o</w:t>
+        <w:t>Ubuntu</w:t>
+      </w:r>
+      <w:proofErr w:type="spellEnd"/>
+      <w:r>
+        <w:rPr>
+          <w:b/>
+        </w:rPr>
+        <w:t xml:space="preserve"> og </w:t>
+      </w:r>
+      <w:proofErr w:type="spellStart"/>
+      <w:r>
+        <w:rPr>
+          <w:b/>
+        </w:rPr>
+        <w:t>VirtualBox</w:t>
+      </w:r>
+      <w:proofErr w:type="spellEnd"/>
+    </w:p>
+    <w:p>
+      <w:proofErr w:type="spellStart"/>
+      <w:r>
+        <w:t>Ubuntu</w:t>
+      </w:r>
+      <w:proofErr w:type="spellEnd"/>
+      <w:r>
+        <w:t xml:space="preserve"> er </w:t>
+      </w:r>
+      <w:proofErr w:type="gramStart"/>
+      <w:r>
+        <w:t>et ”</w:t>
+      </w:r>
+      <w:proofErr w:type="spellStart"/>
+      <w:r>
+        <w:t>open</w:t>
+      </w:r>
+      <w:proofErr w:type="spellEnd"/>
+      <w:proofErr w:type="gramEnd"/>
+      <w:r>
+        <w:t xml:space="preserve"> </w:t>
+      </w:r>
+      <w:proofErr w:type="spellStart"/>
+      <w:r>
+        <w:t>source</w:t>
+      </w:r>
+      <w:proofErr w:type="spellEnd"/>
+      <w:r>
+        <w:t>” o</w:t>
       </w:r>
       <w:r>
         <w:t>perativsystem for datamaskiner</w:t>
       </w:r>
       <w:r>
-        <w:t>, publisert av Canonical Ltd. Operativsystemet bygger på Linux</w:t>
+        <w:t xml:space="preserve">, publisert av </w:t>
+      </w:r>
+      <w:proofErr w:type="spellStart"/>
+      <w:r>
+        <w:t>Canonical</w:t>
+      </w:r>
+      <w:proofErr w:type="spellEnd"/>
+      <w:r>
+        <w:t xml:space="preserve"> Ltd. Operativsystemet bygger på Linux</w:t>
       </w:r>
       <w:r>
         <w:t xml:space="preserve">kjernen, og er per dags dato en </w:t>
@@ -36,8 +86,13 @@
       </w:r>
     </w:p>
     <w:p>
-      <w:r>
-        <w:t>VirtualBox er en</w:t>
+      <w:proofErr w:type="spellStart"/>
+      <w:r>
+        <w:t>VirtualBox</w:t>
+      </w:r>
+      <w:proofErr w:type="spellEnd"/>
+      <w:r>
+        <w:t xml:space="preserve"> er en</w:t>
       </w:r>
       <w:r>
         <w:t xml:space="preserve"> gratis</w:t>
@@ -69,7 +124,15 @@
         <w:t xml:space="preserve"> og installert</w:t>
       </w:r>
       <w:r>
-        <w:t xml:space="preserve"> VirtualBox, for så å</w:t>
+        <w:t xml:space="preserve"> </w:t>
+      </w:r>
+      <w:proofErr w:type="spellStart"/>
+      <w:r>
+        <w:t>VirtualBox</w:t>
+      </w:r>
+      <w:proofErr w:type="spellEnd"/>
+      <w:r>
+        <w:t>, for så å</w:t>
       </w:r>
       <w:r>
         <w:t xml:space="preserve"> ins</w:t>
@@ -78,21 +141,73 @@
         <w:t>tallere</w:t>
       </w:r>
       <w:r>
-        <w:t xml:space="preserve"> versjon 16.04.3 LTS av Ubuntu på en virtuell maskin. Vi installerte også VirtualBox Extension Pack for at den virtuelle maskinen skulle støtte enheter med USB 2.0 og USB 3.0.</w:t>
-      </w:r>
-    </w:p>
-    <w:p/>
-    <w:p>
+        <w:t xml:space="preserve"> versjon 16.04.3 LTS av </w:t>
+      </w:r>
+      <w:proofErr w:type="spellStart"/>
+      <w:r>
+        <w:t>Ubuntu</w:t>
+      </w:r>
+      <w:proofErr w:type="spellEnd"/>
+      <w:r>
+        <w:t xml:space="preserve"> på en virtuell maskin. Vi installerte også </w:t>
+      </w:r>
+      <w:proofErr w:type="spellStart"/>
+      <w:r>
+        <w:t>VirtualBox</w:t>
+      </w:r>
+      <w:proofErr w:type="spellEnd"/>
+      <w:r>
+        <w:t xml:space="preserve"> </w:t>
+      </w:r>
+      <w:proofErr w:type="spellStart"/>
+      <w:r>
+        <w:t>Extension</w:t>
+      </w:r>
+      <w:proofErr w:type="spellEnd"/>
+      <w:r>
+        <w:t xml:space="preserve"> Pack for at den virtuelle maskinen skulle støtte enheter med USB 2.0 og USB 3.0.</w:t>
+      </w:r>
+    </w:p>
+    <w:p/>
+    <w:p>
+      <w:proofErr w:type="spellStart"/>
       <w:r>
         <w:rPr>
           <w:b/>
         </w:rPr>
         <w:t>Buildroot</w:t>
       </w:r>
-    </w:p>
-    <w:p>
-      <w:r>
-        <w:t xml:space="preserve">Buildroot er en gratis ”open source”-programvare for å enkelt bygge og konfigurere en komplett Linux-distribusjon for innebygde datasystemer. </w:t>
+      <w:proofErr w:type="spellEnd"/>
+    </w:p>
+    <w:p>
+      <w:proofErr w:type="spellStart"/>
+      <w:r>
+        <w:t>Buildroot</w:t>
+      </w:r>
+      <w:proofErr w:type="spellEnd"/>
+      <w:r>
+        <w:t xml:space="preserve"> er en </w:t>
+      </w:r>
+      <w:proofErr w:type="gramStart"/>
+      <w:r>
+        <w:t>gratis ”</w:t>
+      </w:r>
+      <w:proofErr w:type="spellStart"/>
+      <w:r>
+        <w:t>open</w:t>
+      </w:r>
+      <w:proofErr w:type="spellEnd"/>
+      <w:proofErr w:type="gramEnd"/>
+      <w:r>
+        <w:t xml:space="preserve"> </w:t>
+      </w:r>
+      <w:proofErr w:type="spellStart"/>
+      <w:r>
+        <w:t>source</w:t>
+      </w:r>
+      <w:proofErr w:type="spellEnd"/>
+      <w:r>
+        <w:t xml:space="preserve">”-programvare for å enkelt bygge og konfigurere en komplett Linux-distribusjon for innebygde datasystemer. </w:t>
       </w:r>
     </w:p>
     <w:p>
@@ -100,7 +215,15 @@
         <w:t>Som en del av prosjektet skulle vi konfigurere en egen Linux-distribusjon som skulle fungere med en Raspb</w:t>
       </w:r>
       <w:r>
-        <w:t>erry Pi 3 og et Skpang CAN-kort</w:t>
+        <w:t xml:space="preserve">erry Pi 3 og et </w:t>
+      </w:r>
+      <w:proofErr w:type="spellStart"/>
+      <w:r>
+        <w:t>Skpang</w:t>
+      </w:r>
+      <w:proofErr w:type="spellEnd"/>
+      <w:r>
+        <w:t xml:space="preserve"> CAN-kort</w:t>
       </w:r>
     </w:p>
     <w:p>
@@ -192,23 +315,57 @@
       <w:r>
         <w:t xml:space="preserve"> </w:t>
       </w:r>
-      <w:r>
-        <w:t xml:space="preserve">Buildroot </w:t>
-      </w:r>
-      <w:r>
-        <w:t>på vår virtuelle Ubuntu-maskin.</w:t>
+      <w:proofErr w:type="spellStart"/>
+      <w:r>
+        <w:t>Buildroot</w:t>
+      </w:r>
+      <w:proofErr w:type="spellEnd"/>
+      <w:r>
+        <w:t xml:space="preserve"> </w:t>
+      </w:r>
+      <w:r>
+        <w:t xml:space="preserve">på vår virtuelle </w:t>
+      </w:r>
+      <w:proofErr w:type="spellStart"/>
+      <w:r>
+        <w:t>Ubuntu</w:t>
+      </w:r>
+      <w:proofErr w:type="spellEnd"/>
+      <w:r>
+        <w:t>-maskin.</w:t>
       </w:r>
       <w:r>
         <w:t xml:space="preserve"> Via ter</w:t>
       </w:r>
       <w:r>
-        <w:t>minalvinduet fra buildrootprosjektet</w:t>
-      </w:r>
+        <w:t xml:space="preserve">minalvinduet fra </w:t>
+      </w:r>
+      <w:proofErr w:type="spellStart"/>
+      <w:r>
+        <w:t>buildrootprosjektet</w:t>
+      </w:r>
+      <w:proofErr w:type="spellEnd"/>
       <w:r>
         <w:t>, prøvd</w:t>
       </w:r>
       <w:r>
-        <w:t>e vi å åpne konfigurasjonsmenyen med kommandoen ”make menuconfig”.</w:t>
+        <w:t xml:space="preserve">e vi å åpne konfigurasjonsmenyen med </w:t>
+      </w:r>
+      <w:proofErr w:type="gramStart"/>
+      <w:r>
+        <w:t>kommandoen ”make</w:t>
+      </w:r>
+      <w:proofErr w:type="gramEnd"/>
+      <w:r>
+        <w:t xml:space="preserve"> </w:t>
+      </w:r>
+      <w:proofErr w:type="spellStart"/>
+      <w:r>
+        <w:t>menuconfig</w:t>
+      </w:r>
+      <w:proofErr w:type="spellEnd"/>
+      <w:r>
+        <w:t>”.</w:t>
       </w:r>
       <w:r>
         <w:t xml:space="preserve"> V</w:t>
@@ -217,8 +374,13 @@
         <w:t xml:space="preserve">i fikk </w:t>
       </w:r>
       <w:r>
-        <w:t>beskjed om at ncurses</w:t>
-      </w:r>
+        <w:t xml:space="preserve">beskjed om at </w:t>
+      </w:r>
+      <w:proofErr w:type="spellStart"/>
+      <w:r>
+        <w:t>ncurses</w:t>
+      </w:r>
+      <w:proofErr w:type="spellEnd"/>
       <w:r>
         <w:t xml:space="preserve">-biblioteket </w:t>
       </w:r>
@@ -244,12 +406,60 @@
     <w:p/>
     <w:p>
       <w:r>
-        <w:t>Når ncurses-biblioteket var installert, kontrollerte vi at vi fikk tilgang til konfigurasjonsmenyen til buildroot. Videre kunne vi kjøre kommandoen ”make list-defconfigs” i terminalen. Dette gav oss en liste med alle eksisterende konfigurasjoner for diverse maskinvare. Siden vi bruker en Raspberry Pi 3 i dette prosjektet, kjørte vi kommandoen for å konfigurere denne.</w:t>
-      </w:r>
-    </w:p>
-    <w:p>
-      <w:r>
-        <w:t xml:space="preserve">Etter dette åpnet vi konfigurasjonsmenyen igjen, og kontrollerte hvilke ”target options” vi hadde. </w:t>
+        <w:t xml:space="preserve">Når </w:t>
+      </w:r>
+      <w:proofErr w:type="spellStart"/>
+      <w:r>
+        <w:t>ncurses</w:t>
+      </w:r>
+      <w:proofErr w:type="spellEnd"/>
+      <w:r>
+        <w:t xml:space="preserve">-biblioteket var installert, kontrollerte vi at vi fikk tilgang til konfigurasjonsmenyen til </w:t>
+      </w:r>
+      <w:proofErr w:type="spellStart"/>
+      <w:r>
+        <w:t>buildroot</w:t>
+      </w:r>
+      <w:proofErr w:type="spellEnd"/>
+      <w:r>
+        <w:t xml:space="preserve">. Videre kunne vi kjøre </w:t>
+      </w:r>
+      <w:proofErr w:type="gramStart"/>
+      <w:r>
+        <w:t>kommandoen ”make</w:t>
+      </w:r>
+      <w:proofErr w:type="gramEnd"/>
+      <w:r>
+        <w:t xml:space="preserve"> list-</w:t>
+      </w:r>
+      <w:proofErr w:type="spellStart"/>
+      <w:r>
+        <w:t>defconfigs</w:t>
+      </w:r>
+      <w:proofErr w:type="spellEnd"/>
+      <w:r>
+        <w:t>” i terminalen. Dette gav oss en liste med alle eksisterende konfigurasjoner for diverse maskinvare. Siden vi bruker en Raspberry Pi 3 i dette prosjektet, kjørte vi kommandoen for å konfigurere denne.</w:t>
+      </w:r>
+    </w:p>
+    <w:p>
+      <w:r>
+        <w:t xml:space="preserve">Etter dette åpnet vi konfigurasjonsmenyen igjen, og kontrollerte </w:t>
+      </w:r>
+      <w:proofErr w:type="gramStart"/>
+      <w:r>
+        <w:t>hvilke ”target</w:t>
+      </w:r>
+      <w:proofErr w:type="gramEnd"/>
+      <w:r>
+        <w:t xml:space="preserve"> </w:t>
+      </w:r>
+      <w:proofErr w:type="spellStart"/>
+      <w:r>
+        <w:t>options</w:t>
+      </w:r>
+      <w:proofErr w:type="spellEnd"/>
+      <w:r>
+        <w:t xml:space="preserve">” vi hadde. </w:t>
       </w:r>
       <w:r>
         <w:t xml:space="preserve">Her kunne vi </w:t>
@@ -443,20 +653,65 @@
         </w:drawing>
       </w:r>
       <w:r>
-        <w:t xml:space="preserve">Faglærer la ut en kopi av et delvis ferdig konfigurert oppsett til Raspberry Pi 3. Denne lastet vi ned fra Fronter og fulgte videre veiledning i oppgaven for installasjon. Vi åpnet buildroot konfigurasjonsmenyen fra prosjektmappa for å sjekke oppsettet.  </w:t>
-      </w:r>
-    </w:p>
-    <w:p>
-      <w:r>
-        <w:t>For å installere can_pingpong-pakken, kopierte vi mas234-konfigurasjonsfilen inn i buildroot</w:t>
-      </w:r>
-      <w:r>
-        <w:t xml:space="preserve">-output-mappa. Vi navnga filen til ”.config”. </w:t>
-      </w:r>
-    </w:p>
-    <w:p>
-      <w:r>
-        <w:t>Vi kontrollerte nå at can_pingpong var valgt i konfigurasjonsmenyen, og startet kompileringen med kommandoen:</w:t>
+        <w:t xml:space="preserve">Faglærer la ut en kopi av et delvis ferdig konfigurert oppsett til Raspberry Pi 3. Denne lastet vi ned fra Fronter og fulgte videre veiledning i oppgaven for installasjon. Vi åpnet </w:t>
+      </w:r>
+      <w:proofErr w:type="spellStart"/>
+      <w:r>
+        <w:t>buildroot</w:t>
+      </w:r>
+      <w:proofErr w:type="spellEnd"/>
+      <w:r>
+        <w:t xml:space="preserve"> konfigurasjonsmenyen fra prosjektmappa for å sjekke oppsettet.  </w:t>
+      </w:r>
+    </w:p>
+    <w:p>
+      <w:r>
+        <w:t xml:space="preserve">For å installere </w:t>
+      </w:r>
+      <w:proofErr w:type="spellStart"/>
+      <w:r>
+        <w:t>can_pingpong</w:t>
+      </w:r>
+      <w:proofErr w:type="spellEnd"/>
+      <w:r>
+        <w:t xml:space="preserve">-pakken, kopierte vi mas234-konfigurasjonsfilen inn i </w:t>
+      </w:r>
+      <w:proofErr w:type="spellStart"/>
+      <w:r>
+        <w:t>buildroot</w:t>
+      </w:r>
+      <w:proofErr w:type="spellEnd"/>
+      <w:r>
+        <w:t xml:space="preserve">-output-mappa. Vi navnga filen </w:t>
+      </w:r>
+      <w:proofErr w:type="gramStart"/>
+      <w:r>
+        <w:t>til ”</w:t>
+      </w:r>
+      <w:proofErr w:type="gramEnd"/>
+      <w:r>
+        <w:t>.</w:t>
+      </w:r>
+      <w:proofErr w:type="spellStart"/>
+      <w:r>
+        <w:t>config</w:t>
+      </w:r>
+      <w:proofErr w:type="spellEnd"/>
+      <w:r>
+        <w:t xml:space="preserve">”. </w:t>
+      </w:r>
+    </w:p>
+    <w:p>
+      <w:r>
+        <w:t xml:space="preserve">Vi kontrollerte nå at </w:t>
+      </w:r>
+      <w:proofErr w:type="spellStart"/>
+      <w:r>
+        <w:t>can_pingpong</w:t>
+      </w:r>
+      <w:proofErr w:type="spellEnd"/>
+      <w:r>
+        <w:t xml:space="preserve"> var valgt i konfigurasjonsmenyen, og startet kompileringen med kommandoen:</w:t>
       </w:r>
     </w:p>
     <w:p>
@@ -535,12 +790,46 @@
         <w:t>im</w:t>
       </w:r>
       <w:r>
-        <w:t>age. Dette skulle vi skrive til et microSD-kort ved å benytte linux-programmet ”dd”.</w:t>
-      </w:r>
-    </w:p>
-    <w:p>
-      <w:r>
-        <w:t>dd står for ”data duplicator”, og er et verktøy med primærfunksjon å konvertere og kopiere filer. Dette gjøres direkte i</w:t>
+        <w:t>age. Dette skulle vi skrive til et microSD-kort ved å benytte linux-</w:t>
+      </w:r>
+      <w:proofErr w:type="gramStart"/>
+      <w:r>
+        <w:t>programmet ”</w:t>
+      </w:r>
+      <w:proofErr w:type="spellStart"/>
+      <w:r>
+        <w:t>dd</w:t>
+      </w:r>
+      <w:proofErr w:type="spellEnd"/>
+      <w:proofErr w:type="gramEnd"/>
+      <w:r>
+        <w:t>”.</w:t>
+      </w:r>
+    </w:p>
+    <w:p>
+      <w:proofErr w:type="spellStart"/>
+      <w:r>
+        <w:t>dd</w:t>
+      </w:r>
+      <w:proofErr w:type="spellEnd"/>
+      <w:r>
+        <w:t xml:space="preserve"> står </w:t>
+      </w:r>
+      <w:proofErr w:type="gramStart"/>
+      <w:r>
+        <w:t>for ”data</w:t>
+      </w:r>
+      <w:proofErr w:type="gramEnd"/>
+      <w:r>
+        <w:t xml:space="preserve"> </w:t>
+      </w:r>
+      <w:proofErr w:type="spellStart"/>
+      <w:r>
+        <w:t>duplicator</w:t>
+      </w:r>
+      <w:proofErr w:type="spellEnd"/>
+      <w:r>
+        <w:t>”, og er et verktøy med primærfunksjon å konvertere og kopiere filer. Dette gjøres direkte i</w:t>
       </w:r>
       <w:r>
         <w:t xml:space="preserve"> terminalen med kommando-linjer.</w:t>
@@ -551,13 +840,50 @@
         <w:t>Vi koblet til microSD-kortet med en USB-adapter, da den interne SD-kort leseren til datamas</w:t>
       </w:r>
       <w:r>
-        <w:t>kinen ikke fungerte med Ubuntu. For å sikre oss mot at vi skrev SD-kort imaget til</w:t>
+        <w:t xml:space="preserve">kinen ikke fungerte med </w:t>
+      </w:r>
+      <w:proofErr w:type="spellStart"/>
+      <w:r>
+        <w:t>Ubuntu</w:t>
+      </w:r>
+      <w:proofErr w:type="spellEnd"/>
+      <w:r>
+        <w:t>. For å sikre oss mot at vi skrev SD-kort imaget til</w:t>
       </w:r>
       <w:r>
         <w:t xml:space="preserve"> vår primærharddisk</w:t>
       </w:r>
       <w:r>
-        <w:t>, kjørte vi kommandoen ”fdisk –l” i terminalen. Denne kommandoen listet opp tilgjengelige disker før og etter vi koblet til SD-kortet. Vi så da at minnekortet var navngitt /dev/sdb.</w:t>
+        <w:t xml:space="preserve">, kjørte vi </w:t>
+      </w:r>
+      <w:proofErr w:type="gramStart"/>
+      <w:r>
+        <w:t>kommandoen ”</w:t>
+      </w:r>
+      <w:proofErr w:type="spellStart"/>
+      <w:r>
+        <w:t>fdisk</w:t>
+      </w:r>
+      <w:proofErr w:type="spellEnd"/>
+      <w:proofErr w:type="gramEnd"/>
+      <w:r>
+        <w:t xml:space="preserve"> –l” i terminalen. Denne kommandoen listet opp tilgjengelige disker før og etter vi koblet til SD-kortet. Vi så da at minnekortet var navngitt /</w:t>
+      </w:r>
+      <w:proofErr w:type="spellStart"/>
+      <w:r>
+        <w:t>dev</w:t>
+      </w:r>
+      <w:proofErr w:type="spellEnd"/>
+      <w:r>
+        <w:t>/</w:t>
+      </w:r>
+      <w:proofErr w:type="spellStart"/>
+      <w:r>
+        <w:t>sdb</w:t>
+      </w:r>
+      <w:proofErr w:type="spellEnd"/>
+      <w:r>
+        <w:t>.</w:t>
       </w:r>
     </w:p>
     <w:p>
@@ -641,13 +967,42 @@
         </w:drawing>
       </w:r>
       <w:r>
-        <w:t>Ved å bruke ”dd”, skrev vi image-filen vår til SD-kortet. I figur ”????”</w:t>
+        <w:t xml:space="preserve">Ved å </w:t>
+      </w:r>
+      <w:proofErr w:type="gramStart"/>
+      <w:r>
+        <w:t>bruke ”</w:t>
+      </w:r>
+      <w:proofErr w:type="spellStart"/>
+      <w:r>
+        <w:t>dd</w:t>
+      </w:r>
+      <w:proofErr w:type="spellEnd"/>
+      <w:proofErr w:type="gramEnd"/>
+      <w:r>
+        <w:t xml:space="preserve">”, skrev vi image-filen vår til SD-kortet. I </w:t>
+      </w:r>
+      <w:proofErr w:type="gramStart"/>
+      <w:r>
+        <w:t>figur ”</w:t>
+      </w:r>
+      <w:proofErr w:type="gramEnd"/>
+      <w:r>
+        <w:t>????”</w:t>
       </w:r>
       <w:r>
         <w:t xml:space="preserve"> kan det ses at vi skrev </w:t>
       </w:r>
       <w:r>
-        <w:t xml:space="preserve">filen til /dev/sdb1. Dette er en partisjon på SD-kortet, og forårsaket feil da vi startet opp Raspberry Pien. Vi </w:t>
+        <w:t>filen til /</w:t>
+      </w:r>
+      <w:proofErr w:type="spellStart"/>
+      <w:r>
+        <w:t>dev</w:t>
+      </w:r>
+      <w:proofErr w:type="spellEnd"/>
+      <w:r>
+        <w:t xml:space="preserve">/sdb1. Dette er en partisjon på SD-kortet, og forårsaket feil da vi startet opp Raspberry Pien. Vi </w:t>
       </w:r>
       <w:r>
         <w:t>endret dette og skrev image-filen til hele SD-kortet da vi oppdaget feilen.</w:t>
@@ -676,29 +1031,79 @@
     </w:p>
     <w:p>
       <w:r>
-        <w:t>Raspberry Pi er en serie av små datamaskiner bygget på et enkelt kretskort. De er utviklet av Raspberry Pi Foundation, hovedsakelig for å promotere undervisning i grunnleggende databehandling på skoler. Produktet har blitt svært populært, og er nå også brukt innenfor robot- og mekatronikk</w:t>
-      </w:r>
+        <w:t xml:space="preserve">Raspberry Pi er en serie av små datamaskiner bygget på et enkelt kretskort. De er utviklet av Raspberry Pi Foundation, hovedsakelig for å promotere undervisning i grunnleggende databehandling på skoler. Produktet har blitt svært populært, og er nå også brukt innenfor robot- og </w:t>
+      </w:r>
+      <w:proofErr w:type="spellStart"/>
+      <w:r>
+        <w:t>mekatronikk</w:t>
+      </w:r>
+      <w:proofErr w:type="spellEnd"/>
       <w:r>
         <w:t>-teknologi. Raspberry Pi 3</w:t>
       </w:r>
       <w:r>
-        <w:t xml:space="preserve"> modell B bruker en 1.2 GHz 64-bit qu</w:t>
-      </w:r>
-      <w:r>
-        <w:t>adcore prosessor, har 1 GB ram og blant annet USB- og ethernettilkoblinger, trådløst nettverkskort</w:t>
-      </w:r>
-      <w:r>
-        <w:t xml:space="preserve"> og bluetooth.</w:t>
-      </w:r>
-    </w:p>
-    <w:p>
-      <w:r>
-        <w:t xml:space="preserve">PiCAN er et tilleggskort til Raspberryen som gir oss GPS, Gyro, Akselerometer og CAN-bus kommunikasjon. </w:t>
-      </w:r>
-    </w:p>
-    <w:p>
-      <w:r>
-        <w:t xml:space="preserve">I dette prosjektet har vi brukt en Rasperry Pi 3 modell B, samt et PiCan-tilleggskort koblet over det 40 pins store koblingspunktet til Pien. </w:t>
+        <w:t xml:space="preserve"> modell B bruker en 1.2 GHz 64-bit </w:t>
+      </w:r>
+      <w:proofErr w:type="spellStart"/>
+      <w:r>
+        <w:t>qu</w:t>
+      </w:r>
+      <w:r>
+        <w:t>adcore</w:t>
+      </w:r>
+      <w:proofErr w:type="spellEnd"/>
+      <w:r>
+        <w:t xml:space="preserve"> prosessor, har 1 GB ram og blant annet USB- og ethernettilkoblinger, trådløst nettverkskort</w:t>
+      </w:r>
+      <w:r>
+        <w:t xml:space="preserve"> og </w:t>
+      </w:r>
+      <w:proofErr w:type="spellStart"/>
+      <w:r>
+        <w:t>bluetooth</w:t>
+      </w:r>
+      <w:proofErr w:type="spellEnd"/>
+      <w:r>
+        <w:t>.</w:t>
+      </w:r>
+    </w:p>
+    <w:p>
+      <w:proofErr w:type="spellStart"/>
+      <w:r>
+        <w:t>PiCAN</w:t>
+      </w:r>
+      <w:proofErr w:type="spellEnd"/>
+      <w:r>
+        <w:t xml:space="preserve"> er et tilleggskort til </w:t>
+      </w:r>
+      <w:proofErr w:type="spellStart"/>
+      <w:r>
+        <w:t>Raspberryen</w:t>
+      </w:r>
+      <w:proofErr w:type="spellEnd"/>
+      <w:r>
+        <w:t xml:space="preserve"> som gir oss GPS, Gyro, Akselerometer og CAN-bus kommunikasjon. </w:t>
+      </w:r>
+    </w:p>
+    <w:p>
+      <w:r>
+        <w:t xml:space="preserve">I dette prosjektet har vi brukt en </w:t>
+      </w:r>
+      <w:proofErr w:type="spellStart"/>
+      <w:r>
+        <w:t>Rasperry</w:t>
+      </w:r>
+      <w:proofErr w:type="spellEnd"/>
+      <w:r>
+        <w:t xml:space="preserve"> Pi 3 modell B, samt et </w:t>
+      </w:r>
+      <w:proofErr w:type="spellStart"/>
+      <w:r>
+        <w:t>PiCan</w:t>
+      </w:r>
+      <w:proofErr w:type="spellEnd"/>
+      <w:r>
+        <w:t xml:space="preserve">-tilleggskort koblet over det 40 pins store koblingspunktet til Pien. </w:t>
       </w:r>
     </w:p>
     <w:p/>
@@ -710,8 +1115,13 @@
         <w:t>Pien må bli</w:t>
       </w:r>
       <w:r>
-        <w:t xml:space="preserve"> forsynt med 5.1V over microUSB</w:t>
-      </w:r>
+        <w:t xml:space="preserve"> forsynt med 5.1V over </w:t>
+      </w:r>
+      <w:proofErr w:type="spellStart"/>
+      <w:r>
+        <w:t>microUSB</w:t>
+      </w:r>
+      <w:proofErr w:type="spellEnd"/>
       <w:r>
         <w:t>. Nøyaktig hvor mye strøm den trekker, varierer ut i fra hva man kobler til av utstyr. Typisk bruker model</w:t>
       </w:r>
@@ -731,7 +1141,15 @@
         <w:t>selv. Fordi vi ikke hadde noe vanlig</w:t>
       </w:r>
       <w:r>
-        <w:t xml:space="preserve"> strømforsyning tilgjengelig, brukte vi en USB port fra en Macbook Pro. Apple oppgir alle USB3</w:t>
+        <w:t xml:space="preserve"> strømforsyning tilgjengelig, brukte vi en USB port fra en </w:t>
+      </w:r>
+      <w:proofErr w:type="spellStart"/>
+      <w:r>
+        <w:t>Macbook</w:t>
+      </w:r>
+      <w:proofErr w:type="spellEnd"/>
+      <w:r>
+        <w:t xml:space="preserve"> Pro. Apple oppgir alle USB3</w:t>
       </w:r>
       <w:r>
         <w:t>.0</w:t>
@@ -748,7 +1166,15 @@
     </w:p>
     <w:p>
       <w:r>
-        <w:t>Når Raspberry Pien var koblet opp med 5V strømforsyning og gav indikasjon på suksessfull oppstart med microSD-kortet, skulle vi koble til PiCAN-kortet. Vi koblet fra strømforsyningen, og monterte kortet forsiktig på det 40 pins svære kobling</w:t>
+        <w:t xml:space="preserve">Når Raspberry Pien var koblet opp med 5V strømforsyning og gav indikasjon på suksessfull oppstart med microSD-kortet, skulle vi koble til </w:t>
+      </w:r>
+      <w:proofErr w:type="spellStart"/>
+      <w:r>
+        <w:t>PiCAN</w:t>
+      </w:r>
+      <w:proofErr w:type="spellEnd"/>
+      <w:r>
+        <w:t>-kortet. Vi koblet fra strømforsyningen, og monterte kortet forsiktig på det 40 pins svære kobling</w:t>
       </w:r>
       <w:r>
         <w:t>spunktet på Pien.</w:t>
@@ -840,16 +1266,64 @@
         <w:t>Vi koblet os</w:t>
       </w:r>
       <w:r>
-        <w:t xml:space="preserve">s på CAN_H og CAN_L </w:t>
-      </w:r>
-      <w:r>
-        <w:t>på PiCan-kortet gj</w:t>
-      </w:r>
-      <w:r>
-        <w:t xml:space="preserve">ennom PCAN-USB adapteren. For å kommunisere over CANbus, er man avhengig av å terminere nettverket med en motstand. I </w:t>
-      </w:r>
-      <w:r>
-        <w:t xml:space="preserve">brukermanualen til PiCan-kortet står det beskrevet hvordan man kan benytte en intern 120 Ohms motstand til termineringen, ved å koble en ledning mellom punktene på JP2. </w:t>
+        <w:t xml:space="preserve">s på </w:t>
+      </w:r>
+      <w:proofErr w:type="spellStart"/>
+      <w:r>
+        <w:t>CAN_H</w:t>
+      </w:r>
+      <w:proofErr w:type="spellEnd"/>
+      <w:r>
+        <w:t xml:space="preserve"> og </w:t>
+      </w:r>
+      <w:proofErr w:type="spellStart"/>
+      <w:r>
+        <w:t>CAN_L</w:t>
+      </w:r>
+      <w:proofErr w:type="spellEnd"/>
+      <w:r>
+        <w:t xml:space="preserve"> </w:t>
+      </w:r>
+      <w:r>
+        <w:t xml:space="preserve">på </w:t>
+      </w:r>
+      <w:proofErr w:type="spellStart"/>
+      <w:r>
+        <w:t>PiCan</w:t>
+      </w:r>
+      <w:proofErr w:type="spellEnd"/>
+      <w:r>
+        <w:t>-kortet gj</w:t>
+      </w:r>
+      <w:r>
+        <w:t xml:space="preserve">ennom </w:t>
+      </w:r>
+      <w:proofErr w:type="spellStart"/>
+      <w:r>
+        <w:t>PCAN</w:t>
+      </w:r>
+      <w:proofErr w:type="spellEnd"/>
+      <w:r>
+        <w:t xml:space="preserve">-USB adapteren. For å kommunisere over </w:t>
+      </w:r>
+      <w:proofErr w:type="spellStart"/>
+      <w:r>
+        <w:t>CANbus</w:t>
+      </w:r>
+      <w:proofErr w:type="spellEnd"/>
+      <w:r>
+        <w:t xml:space="preserve">, er man avhengig av å terminere nettverket med en motstand. I </w:t>
+      </w:r>
+      <w:r>
+        <w:t xml:space="preserve">brukermanualen til </w:t>
+      </w:r>
+      <w:proofErr w:type="spellStart"/>
+      <w:r>
+        <w:t>PiCan</w:t>
+      </w:r>
+      <w:proofErr w:type="spellEnd"/>
+      <w:r>
+        <w:t xml:space="preserve">-kortet står det beskrevet hvordan man kan benytte en intern 120 Ohms motstand til termineringen, ved å koble en ledning mellom punktene på JP2. </w:t>
       </w:r>
     </w:p>
     <w:p/>
@@ -911,7 +1385,15 @@
         <w:t>E</w:t>
       </w:r>
       <w:r>
-        <w:t>n virtuell Ubuntu-</w:t>
+        <w:t xml:space="preserve">n virtuell </w:t>
+      </w:r>
+      <w:proofErr w:type="spellStart"/>
+      <w:r>
+        <w:t>Ubuntu</w:t>
+      </w:r>
+      <w:proofErr w:type="spellEnd"/>
+      <w:r>
+        <w:t>-</w:t>
       </w:r>
       <w:r>
         <w:t>maskin over ethernetkabel.</w:t>
@@ -925,8 +1407,13 @@
           <w:numId w:val="5"/>
         </w:numPr>
       </w:pPr>
-      <w:r>
-        <w:t xml:space="preserve">PcanView </w:t>
+      <w:proofErr w:type="spellStart"/>
+      <w:r>
+        <w:t>PcanView</w:t>
+      </w:r>
+      <w:proofErr w:type="spellEnd"/>
+      <w:r>
+        <w:t xml:space="preserve"> </w:t>
       </w:r>
       <w:r>
         <w:t>i Windows over</w:t>
@@ -958,22 +1445,64 @@
     <w:p/>
     <w:p>
       <w:r>
-        <w:t xml:space="preserve">For å kommunisere med Raspberryen </w:t>
+        <w:t xml:space="preserve">For å kommunisere med </w:t>
+      </w:r>
+      <w:proofErr w:type="spellStart"/>
+      <w:r>
+        <w:t>Raspberryen</w:t>
+      </w:r>
+      <w:proofErr w:type="spellEnd"/>
+      <w:r>
+        <w:t xml:space="preserve"> </w:t>
       </w:r>
       <w:r>
         <w:t>over</w:t>
       </w:r>
       <w:r>
-        <w:t xml:space="preserve"> ethernet</w:t>
-      </w:r>
-      <w:r>
-        <w:t>, måtte vi gjøre noen endringer i nettverksinnstillingene til VirtualBox. Vi lagde en ny ”bridged adapter” og noterte o</w:t>
+        <w:t xml:space="preserve"> </w:t>
+      </w:r>
+      <w:proofErr w:type="spellStart"/>
+      <w:r>
+        <w:t>ethernet</w:t>
+      </w:r>
+      <w:proofErr w:type="spellEnd"/>
+      <w:r>
+        <w:t xml:space="preserve">, måtte vi gjøre noen endringer i nettverksinnstillingene til </w:t>
+      </w:r>
+      <w:proofErr w:type="spellStart"/>
+      <w:r>
+        <w:t>VirtualBox</w:t>
+      </w:r>
+      <w:proofErr w:type="spellEnd"/>
+      <w:r>
+        <w:t xml:space="preserve">. Vi lagde en </w:t>
+      </w:r>
+      <w:proofErr w:type="gramStart"/>
+      <w:r>
+        <w:t>ny ”</w:t>
+      </w:r>
+      <w:proofErr w:type="spellStart"/>
+      <w:r>
+        <w:t>bridged</w:t>
+      </w:r>
+      <w:proofErr w:type="spellEnd"/>
+      <w:proofErr w:type="gramEnd"/>
+      <w:r>
+        <w:t xml:space="preserve"> adapter” og noterte o</w:t>
       </w:r>
       <w:r>
         <w:t>ss MAC-adressen.</w:t>
       </w:r>
       <w:r>
-        <w:t xml:space="preserve"> Under nettverksforbindelsene i Ubuntu, fant vi riktig ethernettilkobling ved å sammenligne </w:t>
+        <w:t xml:space="preserve"> Under nettverksforbindelsene i </w:t>
+      </w:r>
+      <w:proofErr w:type="spellStart"/>
+      <w:r>
+        <w:t>Ubuntu</w:t>
+      </w:r>
+      <w:proofErr w:type="spellEnd"/>
+      <w:r>
+        <w:t xml:space="preserve">, fant vi riktig ethernettilkobling ved å sammenligne </w:t>
       </w:r>
       <w:r>
         <w:t xml:space="preserve">adressen mot MAC-adressen til adapteren. </w:t>
@@ -1002,7 +1531,20 @@
         <w:t>ommandolinjer over internett</w:t>
       </w:r>
       <w:r>
-        <w:t xml:space="preserve">. Med kommandoen ”ssh </w:t>
+        <w:t xml:space="preserve">. Med </w:t>
+      </w:r>
+      <w:proofErr w:type="gramStart"/>
+      <w:r>
+        <w:t>kommandoen ”</w:t>
+      </w:r>
+      <w:proofErr w:type="spellStart"/>
+      <w:r>
+        <w:t>ssh</w:t>
+      </w:r>
+      <w:proofErr w:type="spellEnd"/>
+      <w:proofErr w:type="gramEnd"/>
+      <w:r>
+        <w:t xml:space="preserve"> </w:t>
       </w:r>
       <w:hyperlink r:id="rId13" w:history="1">
         <w:r>
@@ -1022,151 +1564,58 @@
         <w:t xml:space="preserve"> vi tilgang til Raspberry</w:t>
       </w:r>
       <w:r>
-        <w:t xml:space="preserve"> Pi på root-nivå. I Linuxdistribusjoner vil det si at vi har tilgang til hele operativsystemet og kan gjøre a</w:t>
+        <w:t xml:space="preserve"> Pi på </w:t>
+      </w:r>
+      <w:proofErr w:type="spellStart"/>
+      <w:r>
+        <w:t>root</w:t>
+      </w:r>
+      <w:proofErr w:type="spellEnd"/>
+      <w:r>
+        <w:t>-nivå. I Linuxdistribusjoner vil det si at vi har tilgang til hele operativsystemet og kan gjøre a</w:t>
       </w:r>
       <w:r>
         <w:t>lle</w:t>
       </w:r>
       <w:r>
-        <w:t xml:space="preserve"> slags endringer. Dette kalles også for ”superbruker”. </w:t>
-      </w:r>
-    </w:p>
-    <w:p>
-      <w:r>
-        <w:rPr>
-          <w:noProof/>
-        </w:rPr>
-        <mc:AlternateContent>
-          <mc:Choice Requires="wps">
-            <w:drawing>
-              <wp:anchor distT="0" distB="0" distL="114300" distR="114300" simplePos="0" relativeHeight="251673600" behindDoc="0" locked="0" layoutInCell="1" allowOverlap="1" wp14:anchorId="03A55862" wp14:editId="2FB01E90">
-                <wp:simplePos x="0" y="0"/>
-                <wp:positionH relativeFrom="column">
-                  <wp:posOffset>2351405</wp:posOffset>
-                </wp:positionH>
-                <wp:positionV relativeFrom="paragraph">
-                  <wp:posOffset>52705</wp:posOffset>
-                </wp:positionV>
-                <wp:extent cx="1596390" cy="116840"/>
-                <wp:effectExtent l="0" t="0" r="3810" b="10160"/>
-                <wp:wrapTight wrapText="bothSides">
-                  <wp:wrapPolygon edited="0">
-                    <wp:start x="0" y="0"/>
-                    <wp:lineTo x="0" y="18783"/>
-                    <wp:lineTo x="21308" y="18783"/>
-                    <wp:lineTo x="21308" y="0"/>
-                    <wp:lineTo x="0" y="0"/>
-                  </wp:wrapPolygon>
-                </wp:wrapTight>
-                <wp:docPr id="12" name="Tekstboks 12"/>
-                <wp:cNvGraphicFramePr/>
-                <a:graphic xmlns:a="http://schemas.openxmlformats.org/drawingml/2006/main">
-                  <a:graphicData uri="http://schemas.microsoft.com/office/word/2010/wordprocessingShape">
-                    <wps:wsp>
-                      <wps:cNvSpPr txBox="1"/>
-                      <wps:spPr>
-                        <a:xfrm>
-                          <a:off x="0" y="0"/>
-                          <a:ext cx="1596390" cy="116840"/>
-                        </a:xfrm>
-                        <a:prstGeom prst="rect">
-                          <a:avLst/>
-                        </a:prstGeom>
-                        <a:solidFill>
-                          <a:prstClr val="white"/>
-                        </a:solidFill>
-                        <a:ln>
-                          <a:noFill/>
-                        </a:ln>
-                        <a:effectLst/>
-                      </wps:spPr>
-                      <wps:txbx>
-                        <w:txbxContent>
-                          <w:p>
-                            <w:pPr>
-                              <w:pStyle w:val="Bildetekst"/>
-                              <w:rPr>
-                                <w:noProof/>
-                              </w:rPr>
-                            </w:pPr>
-                            <w:r>
-                              <w:t xml:space="preserve">Elrjngerjgn </w:t>
-                            </w:r>
-                          </w:p>
-                        </w:txbxContent>
-                      </wps:txbx>
-                      <wps:bodyPr rot="0" spcFirstLastPara="0" vertOverflow="overflow" horzOverflow="overflow" vert="horz" wrap="square" lIns="0" tIns="0" rIns="0" bIns="0" numCol="1" spcCol="0" rtlCol="0" fromWordArt="0" anchor="t" anchorCtr="0" forceAA="0" compatLnSpc="1">
-                        <a:prstTxWarp prst="textNoShape">
-                          <a:avLst/>
-                        </a:prstTxWarp>
-                        <a:noAutofit/>
-                      </wps:bodyPr>
-                    </wps:wsp>
-                  </a:graphicData>
-                </a:graphic>
-                <wp14:sizeRelH relativeFrom="margin">
-                  <wp14:pctWidth>0</wp14:pctWidth>
-                </wp14:sizeRelH>
-                <wp14:sizeRelV relativeFrom="margin">
-                  <wp14:pctHeight>0</wp14:pctHeight>
-                </wp14:sizeRelV>
-              </wp:anchor>
-            </w:drawing>
-          </mc:Choice>
-          <mc:Fallback>
-            <w:pict>
-              <v:shapetype w14:anchorId="03A55862" id="_x0000_t202" coordsize="21600,21600" o:spt="202" path="m0,0l0,21600,21600,21600,21600,0xe">
-                <v:stroke joinstyle="miter"/>
-                <v:path gradientshapeok="t" o:connecttype="rect"/>
-              </v:shapetype>
-              <v:shape id="Tekstboks 12" o:spid="_x0000_s1026" type="#_x0000_t202" style="position:absolute;margin-left:185.15pt;margin-top:4.15pt;width:125.7pt;height:9.2pt;z-index:251673600;visibility:visible;mso-wrap-style:square;mso-width-percent:0;mso-height-percent:0;mso-wrap-distance-left:9pt;mso-wrap-distance-top:0;mso-wrap-distance-right:9pt;mso-wrap-distance-bottom:0;mso-position-horizontal:absolute;mso-position-horizontal-relative:text;mso-position-vertical:absolute;mso-position-vertical-relative:text;mso-width-percent:0;mso-height-percent:0;mso-width-relative:margin;mso-height-relative:margin;v-text-anchor:top" o:gfxdata="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" stroked="f">
-                <v:textbox inset="0,0,0,0">
-                  <w:txbxContent>
-                    <w:p>
-                      <w:pPr>
-                        <w:pStyle w:val="Bildetekst"/>
-                        <w:rPr>
-                          <w:noProof/>
-                        </w:rPr>
-                      </w:pPr>
-                      <w:r>
-                        <w:t xml:space="preserve">Elrjngerjgn </w:t>
-                      </w:r>
-                    </w:p>
-                  </w:txbxContent>
-                </v:textbox>
-                <w10:wrap type="tight"/>
-              </v:shape>
-            </w:pict>
-          </mc:Fallback>
-        </mc:AlternateContent>
-      </w:r>
+        <w:t xml:space="preserve"> slags endringer. Dette kalles også </w:t>
+      </w:r>
+      <w:proofErr w:type="gramStart"/>
+      <w:r>
+        <w:t>for ”superbruker</w:t>
+      </w:r>
+      <w:proofErr w:type="gramEnd"/>
+      <w:r>
+        <w:t xml:space="preserve">”. </w:t>
+      </w:r>
+    </w:p>
+    <w:p>
       <w:r>
         <w:rPr>
           <w:noProof/>
           <w:lang w:eastAsia="nb-NO"/>
         </w:rPr>
         <w:drawing>
-          <wp:anchor distT="0" distB="0" distL="114300" distR="114300" simplePos="0" relativeHeight="251668480" behindDoc="0" locked="0" layoutInCell="1" allowOverlap="1" wp14:anchorId="7CD9962E" wp14:editId="545F3659">
+          <wp:anchor distT="0" distB="0" distL="114300" distR="114300" simplePos="0" relativeHeight="251676672" behindDoc="0" locked="0" layoutInCell="1" allowOverlap="1" wp14:anchorId="2ECCDAC1" wp14:editId="251E2209">
             <wp:simplePos x="0" y="0"/>
             <wp:positionH relativeFrom="column">
-              <wp:posOffset>-276860</wp:posOffset>
+              <wp:posOffset>-899795</wp:posOffset>
             </wp:positionH>
             <wp:positionV relativeFrom="paragraph">
-              <wp:posOffset>282575</wp:posOffset>
+              <wp:posOffset>281305</wp:posOffset>
             </wp:positionV>
-            <wp:extent cx="6349365" cy="2562225"/>
-            <wp:effectExtent l="0" t="0" r="635" b="3175"/>
+            <wp:extent cx="7615767" cy="2884170"/>
+            <wp:effectExtent l="0" t="0" r="4445" b="11430"/>
             <wp:wrapTight wrapText="bothSides">
               <wp:wrapPolygon edited="0">
                 <wp:start x="0" y="0"/>
-                <wp:lineTo x="0" y="21413"/>
-                <wp:lineTo x="21516" y="21413"/>
-                <wp:lineTo x="21516" y="0"/>
+                <wp:lineTo x="0" y="21495"/>
+                <wp:lineTo x="21541" y="21495"/>
+                <wp:lineTo x="21541" y="0"/>
                 <wp:lineTo x="0" y="0"/>
               </wp:wrapPolygon>
             </wp:wrapTight>
-            <wp:docPr id="2" name="Bilde 2" descr="../../../../../../Dropbox/UiA%20-%20Den%20gylne%20trio/5.%20Semester/MAS%20234%20-%20Imbeded%20systems/Prosjekt/Blokks"/>
+            <wp:docPr id="10" name="Bilde 10" descr="../../../../../../Dropbox/UiA%20-%20Den%20gylne%20trio/5.%20Semester/MAS%20234%20-%20Imbeded%20systems/Prosjekt/Visio/Blokks"/>
             <wp:cNvGraphicFramePr>
               <a:graphicFrameLocks xmlns:a="http://schemas.openxmlformats.org/drawingml/2006/main" noChangeAspect="1"/>
             </wp:cNvGraphicFramePr>
@@ -1174,7 +1623,7 @@
               <a:graphicData uri="http://schemas.openxmlformats.org/drawingml/2006/picture">
                 <pic:pic xmlns:pic="http://schemas.openxmlformats.org/drawingml/2006/picture">
                   <pic:nvPicPr>
-                    <pic:cNvPr id="0" name="Picture 1" descr="../../../../../../Dropbox/UiA%20-%20Den%20gylne%20trio/5.%20Semester/MAS%20234%20-%20Imbeded%20systems/Prosjekt/Blokks"/>
+                    <pic:cNvPr id="0" name="Picture 1" descr="../../../../../../Dropbox/UiA%20-%20Den%20gylne%20trio/5.%20Semester/MAS%20234%20-%20Imbeded%20systems/Prosjekt/Visio/Blokks"/>
                     <pic:cNvPicPr>
                       <a:picLocks noChangeAspect="1" noChangeArrowheads="1"/>
                     </pic:cNvPicPr>
@@ -1195,7 +1644,7 @@
                   <pic:spPr bwMode="auto">
                     <a:xfrm>
                       <a:off x="0" y="0"/>
-                      <a:ext cx="6349365" cy="2562225"/>
+                      <a:ext cx="7616403" cy="2884411"/>
                     </a:xfrm>
                     <a:prstGeom prst="rect">
                       <a:avLst/>
@@ -1217,11 +1666,6 @@
           </wp:anchor>
         </w:drawing>
       </w:r>
-      <w:r>
-        <w:t>+</w:t>
-      </w:r>
-      <w:bookmarkStart w:id="0" w:name="_GoBack"/>
-      <w:bookmarkEnd w:id="0"/>
     </w:p>
     <w:p/>
     <w:p>
@@ -1309,13 +1753,21 @@
         <w:t>for SPI og CAN-transceiveren</w:t>
       </w:r>
       <w:r>
-        <w:t xml:space="preserve"> på P</w:t>
+        <w:t xml:space="preserve"> på </w:t>
+      </w:r>
+      <w:proofErr w:type="spellStart"/>
+      <w:r>
+        <w:t>P</w:t>
       </w:r>
       <w:r>
         <w:t>i</w:t>
       </w:r>
       <w:r>
-        <w:t>CAN-</w:t>
+        <w:t>CAN</w:t>
+      </w:r>
+      <w:proofErr w:type="spellEnd"/>
+      <w:r>
+        <w:t>-</w:t>
       </w:r>
       <w:r>
         <w:t xml:space="preserve"> kortet vårt</w:t>
@@ -1341,11 +1793,21 @@
       <w:r>
         <w:t xml:space="preserve">e </w:t>
       </w:r>
+      <w:proofErr w:type="gramStart"/>
       <w:r>
         <w:t xml:space="preserve">vi </w:t>
       </w:r>
       <w:r>
-        <w:t>”ifconfig” i terminalen for å se hvilke nettv</w:t>
+        <w:t>”</w:t>
+      </w:r>
+      <w:proofErr w:type="spellStart"/>
+      <w:r>
+        <w:t>ifconfig</w:t>
+      </w:r>
+      <w:proofErr w:type="spellEnd"/>
+      <w:proofErr w:type="gramEnd"/>
+      <w:r>
+        <w:t>” i terminalen for å se hvilke nettv</w:t>
       </w:r>
       <w:r>
         <w:t>erksgrensesnitt som eksisterte. Can0 kom opp som aktiv.</w:t>
@@ -1361,8 +1823,18 @@
     <w:p/>
     <w:p/>
     <w:p>
-      <w:r>
-        <w:t xml:space="preserve">Kommandolinjen ”candump can0” </w:t>
+      <w:proofErr w:type="gramStart"/>
+      <w:r>
+        <w:t>Kommandolinjen ”</w:t>
+      </w:r>
+      <w:proofErr w:type="spellStart"/>
+      <w:r>
+        <w:t>candump</w:t>
+      </w:r>
+      <w:proofErr w:type="spellEnd"/>
+      <w:proofErr w:type="gramEnd"/>
+      <w:r>
+        <w:t xml:space="preserve"> can0” </w:t>
       </w:r>
       <w:r>
         <w:t>print</w:t>
@@ -1374,10 +1846,31 @@
         <w:t>. For å teste kommunikasjonen mello</w:t>
       </w:r>
       <w:r>
-        <w:t>m PCAN</w:t>
-      </w:r>
-      <w:r>
-        <w:t>-adapteren og Raspberryen, forsøkte vi å sende meldinger fra PcanView til terminalen i Raspberry. Fi</w:t>
+        <w:t xml:space="preserve">m </w:t>
+      </w:r>
+      <w:proofErr w:type="spellStart"/>
+      <w:r>
+        <w:t>PCAN</w:t>
+      </w:r>
+      <w:proofErr w:type="spellEnd"/>
+      <w:r>
+        <w:t xml:space="preserve">-adapteren og </w:t>
+      </w:r>
+      <w:proofErr w:type="spellStart"/>
+      <w:r>
+        <w:t>Raspberryen</w:t>
+      </w:r>
+      <w:proofErr w:type="spellEnd"/>
+      <w:r>
+        <w:t xml:space="preserve">, forsøkte vi å sende meldinger fra </w:t>
+      </w:r>
+      <w:proofErr w:type="spellStart"/>
+      <w:r>
+        <w:t>PcanView</w:t>
+      </w:r>
+      <w:proofErr w:type="spellEnd"/>
+      <w:r>
+        <w:t xml:space="preserve"> til terminalen i Raspberry. Fi</w:t>
       </w:r>
       <w:r>
         <w:t xml:space="preserve">gur (???) og figur (???) viser to meldinger med ID </w:t>
@@ -1536,10 +2029,34 @@
         <w:t xml:space="preserve">For å ta i bruk CAN-nettverket til et praktisk eksempel, ønsket vi å </w:t>
       </w:r>
       <w:r>
-        <w:t>bruke Raspberryen til å fore</w:t>
-      </w:r>
-      <w:r>
-        <w:t xml:space="preserve">spørre informasjon fra Teensyen og den tilkoblede IMUen. </w:t>
+        <w:t xml:space="preserve">bruke </w:t>
+      </w:r>
+      <w:proofErr w:type="spellStart"/>
+      <w:r>
+        <w:t>Raspberryen</w:t>
+      </w:r>
+      <w:proofErr w:type="spellEnd"/>
+      <w:r>
+        <w:t xml:space="preserve"> til å fore</w:t>
+      </w:r>
+      <w:r>
+        <w:t xml:space="preserve">spørre informasjon fra </w:t>
+      </w:r>
+      <w:proofErr w:type="spellStart"/>
+      <w:r>
+        <w:t>Teensyen</w:t>
+      </w:r>
+      <w:proofErr w:type="spellEnd"/>
+      <w:r>
+        <w:t xml:space="preserve"> og den tilkoblede </w:t>
+      </w:r>
+      <w:proofErr w:type="spellStart"/>
+      <w:r>
+        <w:t>IMUen</w:t>
+      </w:r>
+      <w:proofErr w:type="spellEnd"/>
+      <w:r>
+        <w:t xml:space="preserve">. </w:t>
       </w:r>
       <w:r>
         <w:t xml:space="preserve"> Når vi sendte ut en CAN-bus melding med ID </w:t>
@@ -1551,7 +2068,39 @@
         <w:t xml:space="preserve">234 </w:t>
       </w:r>
       <w:r>
-        <w:t>fra terminalen til Raspberryen, mottok og behandlet Teensyen denne. Teensyen vil så lese av gyrodataen fra IMUen og sende denne data</w:t>
+        <w:t xml:space="preserve">fra terminalen til </w:t>
+      </w:r>
+      <w:proofErr w:type="spellStart"/>
+      <w:r>
+        <w:t>Raspberryen</w:t>
+      </w:r>
+      <w:proofErr w:type="spellEnd"/>
+      <w:r>
+        <w:t xml:space="preserve">, mottok og behandlet </w:t>
+      </w:r>
+      <w:proofErr w:type="spellStart"/>
+      <w:r>
+        <w:t>Teensyen</w:t>
+      </w:r>
+      <w:proofErr w:type="spellEnd"/>
+      <w:r>
+        <w:t xml:space="preserve"> denne. </w:t>
+      </w:r>
+      <w:proofErr w:type="spellStart"/>
+      <w:r>
+        <w:t>Teensyen</w:t>
+      </w:r>
+      <w:proofErr w:type="spellEnd"/>
+      <w:r>
+        <w:t xml:space="preserve"> vil så lese av gyrodataen fra </w:t>
+      </w:r>
+      <w:proofErr w:type="spellStart"/>
+      <w:r>
+        <w:t>IMUen</w:t>
+      </w:r>
+      <w:proofErr w:type="spellEnd"/>
+      <w:r>
+        <w:t xml:space="preserve"> og sende denne data</w:t>
       </w:r>
       <w:r>
         <w:t>en i en CAN-melding med ID 0x111.</w:t>
@@ -1568,10 +2117,17 @@
         <w:t xml:space="preserve">ID 0x111 </w:t>
       </w:r>
       <w:r>
-        <w:t>og 6 bytes, hvorav de to første representerer gyroverdi for X-retning, de to neste for Y-retning, og de to siste for Z-retning.</w:t>
-      </w:r>
-    </w:p>
-    <w:p/>
+        <w:t xml:space="preserve">og 6 bytes, hvorav de to første representerer gyroverdi for </w:t>
+      </w:r>
+      <w:proofErr w:type="spellStart"/>
+      <w:r>
+        <w:t>X</w:t>
+      </w:r>
+      <w:proofErr w:type="spellEnd"/>
+      <w:r>
+        <w:t>-retning, de to neste for Y-retning, og de to siste for Z-retning.</w:t>
+      </w:r>
+    </w:p>
     <w:p>
       <w:r>
         <w:rPr>
@@ -1579,22 +2135,22 @@
           <w:lang w:eastAsia="nb-NO"/>
         </w:rPr>
         <w:drawing>
-          <wp:anchor distT="0" distB="0" distL="114300" distR="114300" simplePos="0" relativeHeight="251675648" behindDoc="0" locked="0" layoutInCell="1" allowOverlap="1" wp14:anchorId="46B53E98" wp14:editId="6823502B">
+          <wp:anchor distT="0" distB="0" distL="114300" distR="114300" simplePos="0" relativeHeight="251675648" behindDoc="0" locked="0" layoutInCell="1" allowOverlap="1" wp14:anchorId="46B53E98" wp14:editId="2CEF278F">
             <wp:simplePos x="0" y="0"/>
             <wp:positionH relativeFrom="column">
-              <wp:posOffset>980440</wp:posOffset>
+              <wp:posOffset>-391795</wp:posOffset>
             </wp:positionH>
             <wp:positionV relativeFrom="paragraph">
-              <wp:posOffset>111760</wp:posOffset>
+              <wp:posOffset>296545</wp:posOffset>
             </wp:positionV>
-            <wp:extent cx="2747645" cy="2533650"/>
-            <wp:effectExtent l="0" t="0" r="0" b="6350"/>
+            <wp:extent cx="2477135" cy="2284095"/>
+            <wp:effectExtent l="0" t="0" r="12065" b="1905"/>
             <wp:wrapTight wrapText="bothSides">
               <wp:wrapPolygon edited="0">
                 <wp:start x="0" y="0"/>
-                <wp:lineTo x="0" y="21438"/>
-                <wp:lineTo x="21365" y="21438"/>
-                <wp:lineTo x="21365" y="0"/>
+                <wp:lineTo x="0" y="21378"/>
+                <wp:lineTo x="21484" y="21378"/>
+                <wp:lineTo x="21484" y="0"/>
                 <wp:lineTo x="0" y="0"/>
               </wp:wrapPolygon>
             </wp:wrapTight>
@@ -1624,7 +2180,7 @@
                   <pic:spPr>
                     <a:xfrm>
                       <a:off x="0" y="0"/>
-                      <a:ext cx="2747645" cy="2533650"/>
+                      <a:ext cx="2477135" cy="2284095"/>
                     </a:xfrm>
                     <a:prstGeom prst="rect">
                       <a:avLst/>
@@ -1643,20 +2199,129 @@
         </w:drawing>
       </w:r>
     </w:p>
-    <w:p/>
-    <w:p/>
-    <w:p/>
-    <w:p/>
-    <w:p/>
-    <w:p/>
-    <w:p/>
-    <w:p/>
-    <w:p/>
-    <w:p/>
-    <w:p/>
-    <w:p/>
-    <w:p/>
-    <w:p/>
+    <w:p>
+      <w:r>
+        <w:rPr>
+          <w:noProof/>
+          <w:lang w:eastAsia="nb-NO"/>
+        </w:rPr>
+        <w:drawing>
+          <wp:anchor distT="0" distB="0" distL="114300" distR="114300" simplePos="0" relativeHeight="251677696" behindDoc="0" locked="0" layoutInCell="1" allowOverlap="1" wp14:anchorId="57D4FF38" wp14:editId="2FF00715">
+            <wp:simplePos x="0" y="0"/>
+            <wp:positionH relativeFrom="column">
+              <wp:posOffset>2469515</wp:posOffset>
+            </wp:positionH>
+            <wp:positionV relativeFrom="paragraph">
+              <wp:posOffset>222885</wp:posOffset>
+            </wp:positionV>
+            <wp:extent cx="3970655" cy="2402840"/>
+            <wp:effectExtent l="0" t="0" r="0" b="10160"/>
+            <wp:wrapTight wrapText="bothSides">
+              <wp:wrapPolygon edited="0">
+                <wp:start x="0" y="0"/>
+                <wp:lineTo x="0" y="21463"/>
+                <wp:lineTo x="21417" y="21463"/>
+                <wp:lineTo x="21417" y="0"/>
+                <wp:lineTo x="0" y="0"/>
+              </wp:wrapPolygon>
+            </wp:wrapTight>
+            <wp:docPr id="13" name="Bilde 13" descr="../../../../../../Dropbox/UiA%20-%20Den%20gylne%20trio/5.%20Semester/MAS%20234%20-%20Imbeded%20systems/Prosjekt/Visio/Blokkskjema%20CAN-bus%2"/>
+            <wp:cNvGraphicFramePr>
+              <a:graphicFrameLocks xmlns:a="http://schemas.openxmlformats.org/drawingml/2006/main" noChangeAspect="1"/>
+            </wp:cNvGraphicFramePr>
+            <a:graphic xmlns:a="http://schemas.openxmlformats.org/drawingml/2006/main">
+              <a:graphicData uri="http://schemas.openxmlformats.org/drawingml/2006/picture">
+                <pic:pic xmlns:pic="http://schemas.openxmlformats.org/drawingml/2006/picture">
+                  <pic:nvPicPr>
+                    <pic:cNvPr id="0" name="Picture 2" descr="../../../../../../Dropbox/UiA%20-%20Den%20gylne%20trio/5.%20Semester/MAS%20234%20-%20Imbeded%20systems/Prosjekt/Visio/Blokkskjema%20CAN-bus%2"/>
+                    <pic:cNvPicPr>
+                      <a:picLocks noChangeAspect="1" noChangeArrowheads="1"/>
+                    </pic:cNvPicPr>
+                  </pic:nvPicPr>
+                  <pic:blipFill rotWithShape="1">
+                    <a:blip r:embed="rId19">
+                      <a:extLst>
+                        <a:ext uri="{28A0092B-C50C-407E-A947-70E740481C1C}">
+                          <a14:useLocalDpi xmlns:a14="http://schemas.microsoft.com/office/drawing/2010/main" val="0"/>
+                        </a:ext>
+                      </a:extLst>
+                    </a:blip>
+                    <a:srcRect l="16958" r="19883"/>
+                    <a:stretch/>
+                  </pic:blipFill>
+                  <pic:spPr bwMode="auto">
+                    <a:xfrm>
+                      <a:off x="0" y="0"/>
+                      <a:ext cx="3970655" cy="2402840"/>
+                    </a:xfrm>
+                    <a:prstGeom prst="rect">
+                      <a:avLst/>
+                    </a:prstGeom>
+                    <a:noFill/>
+                    <a:ln>
+                      <a:noFill/>
+                    </a:ln>
+                    <a:extLst>
+                      <a:ext uri="{53640926-AAD7-44D8-BBD7-CCE9431645EC}">
+                        <a14:shadowObscured xmlns:a14="http://schemas.microsoft.com/office/drawing/2010/main"/>
+                      </a:ext>
+                    </a:extLst>
+                  </pic:spPr>
+                </pic:pic>
+              </a:graphicData>
+            </a:graphic>
+            <wp14:sizeRelH relativeFrom="page">
+              <wp14:pctWidth>0</wp14:pctWidth>
+            </wp14:sizeRelH>
+            <wp14:sizeRelV relativeFrom="page">
+              <wp14:pctHeight>0</wp14:pctHeight>
+            </wp14:sizeRelV>
+          </wp:anchor>
+        </w:drawing>
+      </w:r>
+    </w:p>
+    <w:p/>
+    <w:p/>
+    <w:p/>
+    <w:p/>
+    <w:p/>
+    <w:p/>
+    <w:p/>
+    <w:p/>
+    <w:p/>
+    <w:p/>
+    <w:p/>
+    <w:p/>
+    <w:p/>
+    <w:p>
+      <w:r>
+        <w:rPr>
+          <w:b/>
+        </w:rPr>
+        <w:t>Introduksjon</w:t>
+      </w:r>
+    </w:p>
+    <w:p>
+      <w:r>
+        <w:t>I d</w:t>
+      </w:r>
+      <w:r>
+        <w:t xml:space="preserve">enne delen av prosjektet skal </w:t>
+      </w:r>
+      <w:r>
+        <w:t xml:space="preserve">vi benytte verktøyet </w:t>
+      </w:r>
+      <w:proofErr w:type="spellStart"/>
+      <w:r>
+        <w:t>Buildroot</w:t>
+      </w:r>
+      <w:proofErr w:type="spellEnd"/>
+      <w:r>
+        <w:t xml:space="preserve"> til å konfigurere en Linuxdistribusjon for Raspberry Pi 3. </w:t>
+      </w:r>
+      <w:bookmarkStart w:id="0" w:name="_GoBack"/>
+      <w:bookmarkEnd w:id="0"/>
+    </w:p>
     <w:p/>
     <w:p/>
     <w:p/>
@@ -1689,10 +2354,15 @@
           <w:numId w:val="3"/>
         </w:numPr>
       </w:pPr>
-      <w:r>
-        <w:t xml:space="preserve">Buildroot: </w:t>
-      </w:r>
-      <w:hyperlink r:id="rId19" w:history="1">
+      <w:proofErr w:type="spellStart"/>
+      <w:r>
+        <w:t>Buildroot</w:t>
+      </w:r>
+      <w:proofErr w:type="spellEnd"/>
+      <w:r>
+        <w:t xml:space="preserve">: </w:t>
+      </w:r>
+      <w:hyperlink r:id="rId20" w:history="1">
         <w:r>
           <w:rPr>
             <w:rStyle w:val="Hyperkobling"/>
@@ -1712,7 +2382,7 @@
       <w:r>
         <w:t xml:space="preserve">Cortex-A7: </w:t>
       </w:r>
-      <w:hyperlink r:id="rId20" w:history="1">
+      <w:hyperlink r:id="rId21" w:history="1">
         <w:r>
           <w:rPr>
             <w:rStyle w:val="Hyperkobling"/>
@@ -1744,13 +2414,18 @@
           <w:numId w:val="2"/>
         </w:numPr>
       </w:pPr>
-      <w:r>
-        <w:t>Extension Pack:</w:t>
+      <w:proofErr w:type="spellStart"/>
+      <w:r>
+        <w:t>Extension</w:t>
+      </w:r>
+      <w:proofErr w:type="spellEnd"/>
+      <w:r>
+        <w:t xml:space="preserve"> Pack:</w:t>
       </w:r>
       <w:r>
         <w:t xml:space="preserve"> </w:t>
       </w:r>
-      <w:hyperlink r:id="rId21" w:history="1">
+      <w:hyperlink r:id="rId22" w:history="1">
         <w:r>
           <w:rPr>
             <w:rStyle w:val="Hyperkobling"/>
@@ -1767,10 +2442,15 @@
           <w:numId w:val="2"/>
         </w:numPr>
       </w:pPr>
-      <w:r>
-        <w:t xml:space="preserve">Ubuntu nedlastning: </w:t>
-      </w:r>
-      <w:hyperlink r:id="rId22" w:history="1">
+      <w:proofErr w:type="spellStart"/>
+      <w:r>
+        <w:t>Ubuntu</w:t>
+      </w:r>
+      <w:proofErr w:type="spellEnd"/>
+      <w:r>
+        <w:t xml:space="preserve"> nedlastning: </w:t>
+      </w:r>
+      <w:hyperlink r:id="rId23" w:history="1">
         <w:r>
           <w:rPr>
             <w:rStyle w:val="Hyperkobling"/>
@@ -1787,10 +2467,15 @@
           <w:numId w:val="2"/>
         </w:numPr>
       </w:pPr>
-      <w:r>
-        <w:t xml:space="preserve">VirtualBox nedlastning: </w:t>
-      </w:r>
-      <w:hyperlink r:id="rId23" w:history="1">
+      <w:proofErr w:type="spellStart"/>
+      <w:r>
+        <w:t>VirtualBox</w:t>
+      </w:r>
+      <w:proofErr w:type="spellEnd"/>
+      <w:r>
+        <w:t xml:space="preserve"> nedlastning: </w:t>
+      </w:r>
+      <w:hyperlink r:id="rId24" w:history="1">
         <w:r>
           <w:rPr>
             <w:rStyle w:val="Hyperkobling"/>
@@ -1817,7 +2502,7 @@
       <w:r>
         <w:t xml:space="preserve">User guide med info om termineringen: </w:t>
       </w:r>
-      <w:hyperlink r:id="rId24" w:history="1">
+      <w:hyperlink r:id="rId25" w:history="1">
         <w:r>
           <w:rPr>
             <w:rStyle w:val="Hyperkobling"/>
@@ -1835,7 +2520,15 @@
         </w:numPr>
       </w:pPr>
       <w:r>
-        <w:t>Info om apple angående maks forsyningsstrøm fra USB3:</w:t>
+        <w:t xml:space="preserve">Info om </w:t>
+      </w:r>
+      <w:proofErr w:type="spellStart"/>
+      <w:r>
+        <w:t>apple</w:t>
+      </w:r>
+      <w:proofErr w:type="spellEnd"/>
+      <w:r>
+        <w:t xml:space="preserve"> angående maks forsyningsstrøm fra USB3:</w:t>
       </w:r>
     </w:p>
     <w:p>
@@ -1845,7 +2538,7 @@
           <w:rStyle w:val="Hyperkobling"/>
         </w:rPr>
       </w:pPr>
-      <w:hyperlink r:id="rId25" w:history="1">
+      <w:hyperlink r:id="rId26" w:history="1">
         <w:r>
           <w:rPr>
             <w:rStyle w:val="Hyperkobling"/>
@@ -1865,7 +2558,7 @@
       <w:r>
         <w:t xml:space="preserve">Raspberry Pi dokumentasjon: </w:t>
       </w:r>
-      <w:hyperlink r:id="rId26" w:history="1">
+      <w:hyperlink r:id="rId27" w:history="1">
         <w:r>
           <w:rPr>
             <w:rStyle w:val="Hyperkobling"/>
@@ -1890,7 +2583,7 @@
       <w:pPr>
         <w:pStyle w:val="Listeavsnitt"/>
       </w:pPr>
-      <w:hyperlink r:id="rId27" w:history="1">
+      <w:hyperlink r:id="rId28" w:history="1">
         <w:r>
           <w:rPr>
             <w:rStyle w:val="Hyperkobling"/>
@@ -1915,7 +2608,7 @@
       <w:pPr>
         <w:pStyle w:val="Listeavsnitt"/>
       </w:pPr>
-      <w:hyperlink r:id="rId28" w:history="1">
+      <w:hyperlink r:id="rId29" w:history="1">
         <w:r>
           <w:rPr>
             <w:rStyle w:val="Hyperkobling"/>
@@ -1933,14 +2626,22 @@
         </w:numPr>
       </w:pPr>
       <w:r>
-        <w:t>Forklaring på hva root vil si:</w:t>
+        <w:t xml:space="preserve">Forklaring på hva </w:t>
+      </w:r>
+      <w:proofErr w:type="spellStart"/>
+      <w:r>
+        <w:t>root</w:t>
+      </w:r>
+      <w:proofErr w:type="spellEnd"/>
+      <w:r>
+        <w:t xml:space="preserve"> vil si:</w:t>
       </w:r>
     </w:p>
     <w:p>
       <w:pPr>
         <w:pStyle w:val="Listeavsnitt"/>
       </w:pPr>
-      <w:hyperlink r:id="rId29" w:anchor=".WgtnxLaDrOQ" w:history="1">
+      <w:hyperlink r:id="rId30" w:anchor=".WgtnxLaDrOQ" w:history="1">
         <w:r>
           <w:rPr>
             <w:rStyle w:val="Hyperkobling"/>
@@ -1974,7 +2675,15 @@
         </w:numPr>
       </w:pPr>
       <w:r>
-        <w:t>Ikke lurt å koble seg på root-nivå over SSH, spesielt når man har et svakt passord (mas234)</w:t>
+        <w:t xml:space="preserve">Ikke lurt å koble seg på </w:t>
+      </w:r>
+      <w:proofErr w:type="spellStart"/>
+      <w:r>
+        <w:t>root</w:t>
+      </w:r>
+      <w:proofErr w:type="spellEnd"/>
+      <w:r>
+        <w:t>-nivå over SSH, spesielt når man har et svakt passord (mas234)</w:t>
       </w:r>
     </w:p>
     <w:p/>

</xml_diff>